<commit_message>
adding some contents on question three
</commit_message>
<xml_diff>
--- a/AssignmentOne.docx
+++ b/AssignmentOne.docx
@@ -247,7 +247,6 @@
         </w:rPr>
         <w:t xml:space="preserve">Prepared By: </w:t>
       </w:r>
-      <w:proofErr w:type="spellStart"/>
       <w:r>
         <w:rPr>
           <w:rFonts w:asciiTheme="majorHAnsi" w:hAnsiTheme="majorHAnsi" w:cstheme="majorHAnsi"/>
@@ -264,7 +263,6 @@
         </w:rPr>
         <w:t>ariam</w:t>
       </w:r>
-      <w:proofErr w:type="spellEnd"/>
       <w:r>
         <w:rPr>
           <w:rFonts w:asciiTheme="majorHAnsi" w:hAnsiTheme="majorHAnsi" w:cstheme="majorHAnsi"/>
@@ -273,7 +271,6 @@
         </w:rPr>
         <w:t xml:space="preserve"> </w:t>
       </w:r>
-      <w:proofErr w:type="spellStart"/>
       <w:r>
         <w:rPr>
           <w:rFonts w:asciiTheme="majorHAnsi" w:hAnsiTheme="majorHAnsi" w:cstheme="majorHAnsi"/>
@@ -306,7 +303,6 @@
         </w:rPr>
         <w:t>e</w:t>
       </w:r>
-      <w:proofErr w:type="spellEnd"/>
       <w:r>
         <w:rPr>
           <w:rFonts w:asciiTheme="majorHAnsi" w:hAnsiTheme="majorHAnsi" w:cstheme="majorHAnsi"/>
@@ -935,6 +931,7 @@
           <w:ilvl w:val="0"/>
           <w:numId w:val="2"/>
         </w:numPr>
+        <w:jc w:val="both"/>
         <w:rPr>
           <w:rFonts w:asciiTheme="majorHAnsi" w:hAnsiTheme="majorHAnsi" w:cstheme="majorHAnsi"/>
           <w:sz w:val="32"/>
@@ -969,6 +966,7 @@
     <w:p>
       <w:pPr>
         <w:ind w:left="720"/>
+        <w:jc w:val="both"/>
         <w:rPr>
           <w:rFonts w:asciiTheme="majorHAnsi" w:hAnsiTheme="majorHAnsi" w:cstheme="majorHAnsi"/>
           <w:sz w:val="32"/>
@@ -987,6 +985,7 @@
     <w:p>
       <w:pPr>
         <w:ind w:left="720"/>
+        <w:jc w:val="both"/>
         <w:rPr>
           <w:rFonts w:asciiTheme="majorHAnsi" w:hAnsiTheme="majorHAnsi" w:cstheme="majorHAnsi"/>
           <w:sz w:val="32"/>
@@ -1050,6 +1049,7 @@
           <w:ilvl w:val="0"/>
           <w:numId w:val="4"/>
         </w:numPr>
+        <w:jc w:val="both"/>
         <w:rPr>
           <w:rFonts w:asciiTheme="majorHAnsi" w:hAnsiTheme="majorHAnsi" w:cstheme="majorHAnsi"/>
           <w:sz w:val="32"/>
@@ -1080,6 +1080,7 @@
           <w:ilvl w:val="0"/>
           <w:numId w:val="4"/>
         </w:numPr>
+        <w:jc w:val="both"/>
         <w:rPr>
           <w:rFonts w:asciiTheme="majorHAnsi" w:hAnsiTheme="majorHAnsi" w:cstheme="majorHAnsi"/>
           <w:sz w:val="32"/>
@@ -1135,29 +1136,20 @@
           <w:ilvl w:val="0"/>
           <w:numId w:val="4"/>
         </w:numPr>
-        <w:rPr>
-          <w:rFonts w:asciiTheme="majorHAnsi" w:hAnsiTheme="majorHAnsi" w:cstheme="majorHAnsi"/>
-          <w:sz w:val="32"/>
-          <w:szCs w:val="32"/>
-        </w:rPr>
-      </w:pPr>
-      <w:proofErr w:type="spellStart"/>
-      <w:r>
-        <w:rPr>
-          <w:rFonts w:asciiTheme="majorHAnsi" w:hAnsiTheme="majorHAnsi" w:cstheme="majorHAnsi"/>
-          <w:sz w:val="32"/>
-          <w:szCs w:val="32"/>
-        </w:rPr>
-        <w:t>Quora</w:t>
-      </w:r>
-      <w:proofErr w:type="spellEnd"/>
-      <w:r>
-        <w:rPr>
-          <w:rFonts w:asciiTheme="majorHAnsi" w:hAnsiTheme="majorHAnsi" w:cstheme="majorHAnsi"/>
-          <w:sz w:val="32"/>
-          <w:szCs w:val="32"/>
-        </w:rPr>
-        <w:t xml:space="preserve"> </w:t>
+        <w:jc w:val="both"/>
+        <w:rPr>
+          <w:rFonts w:asciiTheme="majorHAnsi" w:hAnsiTheme="majorHAnsi" w:cstheme="majorHAnsi"/>
+          <w:sz w:val="32"/>
+          <w:szCs w:val="32"/>
+        </w:rPr>
+      </w:pPr>
+      <w:r>
+        <w:rPr>
+          <w:rFonts w:asciiTheme="majorHAnsi" w:hAnsiTheme="majorHAnsi" w:cstheme="majorHAnsi"/>
+          <w:sz w:val="32"/>
+          <w:szCs w:val="32"/>
+        </w:rPr>
+        <w:t xml:space="preserve">Quora </w:t>
       </w:r>
       <w:r>
         <w:rPr>
@@ -1199,29 +1191,20 @@
           <w:ilvl w:val="0"/>
           <w:numId w:val="4"/>
         </w:numPr>
-        <w:rPr>
-          <w:rFonts w:asciiTheme="majorHAnsi" w:hAnsiTheme="majorHAnsi" w:cstheme="majorHAnsi"/>
-          <w:sz w:val="32"/>
-          <w:szCs w:val="32"/>
-        </w:rPr>
-      </w:pPr>
-      <w:proofErr w:type="spellStart"/>
-      <w:r>
-        <w:rPr>
-          <w:rFonts w:asciiTheme="majorHAnsi" w:hAnsiTheme="majorHAnsi" w:cstheme="majorHAnsi"/>
-          <w:sz w:val="32"/>
-          <w:szCs w:val="32"/>
-        </w:rPr>
-        <w:t>Udemy</w:t>
-      </w:r>
-      <w:proofErr w:type="spellEnd"/>
-      <w:r>
-        <w:rPr>
-          <w:rFonts w:asciiTheme="majorHAnsi" w:hAnsiTheme="majorHAnsi" w:cstheme="majorHAnsi"/>
-          <w:sz w:val="32"/>
-          <w:szCs w:val="32"/>
-        </w:rPr>
-        <w:t xml:space="preserve"> </w:t>
+        <w:jc w:val="both"/>
+        <w:rPr>
+          <w:rFonts w:asciiTheme="majorHAnsi" w:hAnsiTheme="majorHAnsi" w:cstheme="majorHAnsi"/>
+          <w:sz w:val="32"/>
+          <w:szCs w:val="32"/>
+        </w:rPr>
+      </w:pPr>
+      <w:r>
+        <w:rPr>
+          <w:rFonts w:asciiTheme="majorHAnsi" w:hAnsiTheme="majorHAnsi" w:cstheme="majorHAnsi"/>
+          <w:sz w:val="32"/>
+          <w:szCs w:val="32"/>
+        </w:rPr>
+        <w:t xml:space="preserve">Udemy </w:t>
       </w:r>
       <w:r>
         <w:rPr>
@@ -1265,29 +1248,20 @@
           <w:ilvl w:val="0"/>
           <w:numId w:val="4"/>
         </w:numPr>
-        <w:rPr>
-          <w:rFonts w:asciiTheme="majorHAnsi" w:hAnsiTheme="majorHAnsi" w:cstheme="majorHAnsi"/>
-          <w:sz w:val="32"/>
-          <w:szCs w:val="32"/>
-        </w:rPr>
-      </w:pPr>
-      <w:proofErr w:type="spellStart"/>
-      <w:r>
-        <w:rPr>
-          <w:rFonts w:asciiTheme="majorHAnsi" w:hAnsiTheme="majorHAnsi" w:cstheme="majorHAnsi"/>
-          <w:sz w:val="32"/>
-          <w:szCs w:val="32"/>
-        </w:rPr>
-        <w:t>Udacity</w:t>
-      </w:r>
-      <w:proofErr w:type="spellEnd"/>
-      <w:r>
-        <w:rPr>
-          <w:rFonts w:asciiTheme="majorHAnsi" w:hAnsiTheme="majorHAnsi" w:cstheme="majorHAnsi"/>
-          <w:sz w:val="32"/>
-          <w:szCs w:val="32"/>
-        </w:rPr>
-        <w:t xml:space="preserve"> </w:t>
+        <w:jc w:val="both"/>
+        <w:rPr>
+          <w:rFonts w:asciiTheme="majorHAnsi" w:hAnsiTheme="majorHAnsi" w:cstheme="majorHAnsi"/>
+          <w:sz w:val="32"/>
+          <w:szCs w:val="32"/>
+        </w:rPr>
+      </w:pPr>
+      <w:r>
+        <w:rPr>
+          <w:rFonts w:asciiTheme="majorHAnsi" w:hAnsiTheme="majorHAnsi" w:cstheme="majorHAnsi"/>
+          <w:sz w:val="32"/>
+          <w:szCs w:val="32"/>
+        </w:rPr>
+        <w:t xml:space="preserve">Udacity </w:t>
       </w:r>
       <w:r>
         <w:rPr>
@@ -1337,6 +1311,7 @@
           <w:ilvl w:val="0"/>
           <w:numId w:val="2"/>
         </w:numPr>
+        <w:jc w:val="both"/>
         <w:rPr>
           <w:rFonts w:asciiTheme="majorHAnsi" w:hAnsiTheme="majorHAnsi" w:cstheme="majorHAnsi"/>
           <w:sz w:val="32"/>
@@ -1363,6 +1338,7 @@
     <w:p>
       <w:pPr>
         <w:pStyle w:val="ListParagraph"/>
+        <w:jc w:val="both"/>
         <w:rPr>
           <w:rFonts w:asciiTheme="majorHAnsi" w:hAnsiTheme="majorHAnsi" w:cstheme="majorHAnsi"/>
           <w:sz w:val="32"/>
@@ -1381,6 +1357,7 @@
     <w:p>
       <w:pPr>
         <w:pStyle w:val="ListParagraph"/>
+        <w:jc w:val="both"/>
         <w:rPr>
           <w:rFonts w:asciiTheme="majorHAnsi" w:hAnsiTheme="majorHAnsi" w:cstheme="majorHAnsi"/>
           <w:sz w:val="32"/>
@@ -1457,6 +1434,7 @@
     <w:p>
       <w:pPr>
         <w:pStyle w:val="ListParagraph"/>
+        <w:jc w:val="both"/>
         <w:rPr>
           <w:rFonts w:asciiTheme="majorHAnsi" w:hAnsiTheme="majorHAnsi" w:cstheme="majorHAnsi"/>
           <w:sz w:val="32"/>
@@ -1471,6 +1449,7 @@
           <w:ilvl w:val="0"/>
           <w:numId w:val="5"/>
         </w:numPr>
+        <w:jc w:val="both"/>
         <w:rPr>
           <w:rFonts w:asciiTheme="majorHAnsi" w:hAnsiTheme="majorHAnsi" w:cstheme="majorHAnsi"/>
           <w:sz w:val="32"/>
@@ -1541,6 +1520,7 @@
           <w:ilvl w:val="0"/>
           <w:numId w:val="5"/>
         </w:numPr>
+        <w:jc w:val="both"/>
         <w:rPr>
           <w:rFonts w:asciiTheme="majorHAnsi" w:hAnsiTheme="majorHAnsi" w:cstheme="majorHAnsi"/>
           <w:sz w:val="32"/>
@@ -1603,6 +1583,7 @@
           <w:ilvl w:val="0"/>
           <w:numId w:val="5"/>
         </w:numPr>
+        <w:jc w:val="both"/>
         <w:rPr>
           <w:rFonts w:asciiTheme="majorHAnsi" w:hAnsiTheme="majorHAnsi" w:cstheme="majorHAnsi"/>
           <w:sz w:val="32"/>
@@ -1673,6 +1654,7 @@
           <w:ilvl w:val="0"/>
           <w:numId w:val="5"/>
         </w:numPr>
+        <w:jc w:val="both"/>
         <w:rPr>
           <w:rFonts w:asciiTheme="majorHAnsi" w:hAnsiTheme="majorHAnsi" w:cstheme="majorHAnsi"/>
           <w:sz w:val="32"/>
@@ -1720,6 +1702,7 @@
           <w:ilvl w:val="0"/>
           <w:numId w:val="5"/>
         </w:numPr>
+        <w:jc w:val="both"/>
         <w:rPr>
           <w:rFonts w:asciiTheme="majorHAnsi" w:hAnsiTheme="majorHAnsi" w:cstheme="majorHAnsi"/>
           <w:sz w:val="32"/>
@@ -1806,6 +1789,7 @@
           <w:ilvl w:val="0"/>
           <w:numId w:val="2"/>
         </w:numPr>
+        <w:jc w:val="both"/>
         <w:rPr>
           <w:rFonts w:asciiTheme="majorHAnsi" w:hAnsiTheme="majorHAnsi" w:cstheme="majorHAnsi"/>
           <w:sz w:val="32"/>
@@ -1824,16 +1808,18 @@
     <w:p>
       <w:pPr>
         <w:pStyle w:val="ListParagraph"/>
-        <w:rPr>
-          <w:rFonts w:asciiTheme="majorHAnsi" w:hAnsiTheme="majorHAnsi" w:cstheme="majorHAnsi"/>
-          <w:sz w:val="32"/>
-          <w:szCs w:val="32"/>
-        </w:rPr>
-      </w:pPr>
-    </w:p>
-    <w:p>
-      <w:pPr>
-        <w:pStyle w:val="ListParagraph"/>
+        <w:jc w:val="both"/>
+        <w:rPr>
+          <w:rFonts w:asciiTheme="majorHAnsi" w:hAnsiTheme="majorHAnsi" w:cstheme="majorHAnsi"/>
+          <w:sz w:val="32"/>
+          <w:szCs w:val="32"/>
+        </w:rPr>
+      </w:pPr>
+    </w:p>
+    <w:p>
+      <w:pPr>
+        <w:pStyle w:val="ListParagraph"/>
+        <w:jc w:val="both"/>
         <w:rPr>
           <w:rFonts w:asciiTheme="majorHAnsi" w:hAnsiTheme="majorHAnsi" w:cstheme="majorHAnsi"/>
           <w:sz w:val="32"/>
@@ -1852,16 +1838,18 @@
     <w:p>
       <w:pPr>
         <w:pStyle w:val="ListParagraph"/>
-        <w:rPr>
-          <w:rFonts w:asciiTheme="majorHAnsi" w:hAnsiTheme="majorHAnsi" w:cstheme="majorHAnsi"/>
-          <w:sz w:val="32"/>
-          <w:szCs w:val="32"/>
-        </w:rPr>
-      </w:pPr>
-    </w:p>
-    <w:p>
-      <w:pPr>
-        <w:pStyle w:val="ListParagraph"/>
+        <w:jc w:val="both"/>
+        <w:rPr>
+          <w:rFonts w:asciiTheme="majorHAnsi" w:hAnsiTheme="majorHAnsi" w:cstheme="majorHAnsi"/>
+          <w:sz w:val="32"/>
+          <w:szCs w:val="32"/>
+        </w:rPr>
+      </w:pPr>
+    </w:p>
+    <w:p>
+      <w:pPr>
+        <w:pStyle w:val="ListParagraph"/>
+        <w:jc w:val="both"/>
         <w:rPr>
           <w:rFonts w:asciiTheme="majorHAnsi" w:hAnsiTheme="majorHAnsi" w:cstheme="majorHAnsi"/>
           <w:sz w:val="32"/>
@@ -1925,6 +1913,7 @@
           <w:ilvl w:val="0"/>
           <w:numId w:val="6"/>
         </w:numPr>
+        <w:jc w:val="both"/>
         <w:rPr>
           <w:rFonts w:asciiTheme="majorHAnsi" w:hAnsiTheme="majorHAnsi" w:cstheme="majorHAnsi"/>
           <w:sz w:val="32"/>
@@ -1987,6 +1976,7 @@
           <w:ilvl w:val="0"/>
           <w:numId w:val="6"/>
         </w:numPr>
+        <w:jc w:val="both"/>
         <w:rPr>
           <w:rFonts w:asciiTheme="majorHAnsi" w:hAnsiTheme="majorHAnsi" w:cstheme="majorHAnsi"/>
           <w:sz w:val="32"/>
@@ -2056,47 +2046,20 @@
           <w:ilvl w:val="0"/>
           <w:numId w:val="6"/>
         </w:numPr>
-        <w:rPr>
-          <w:rFonts w:asciiTheme="majorHAnsi" w:hAnsiTheme="majorHAnsi" w:cstheme="majorHAnsi"/>
-          <w:sz w:val="32"/>
-          <w:szCs w:val="32"/>
-        </w:rPr>
-      </w:pPr>
-      <w:proofErr w:type="spellStart"/>
-      <w:r>
-        <w:rPr>
-          <w:rFonts w:asciiTheme="majorHAnsi" w:hAnsiTheme="majorHAnsi" w:cstheme="majorHAnsi"/>
-          <w:sz w:val="32"/>
-          <w:szCs w:val="32"/>
-        </w:rPr>
-        <w:t>Tik</w:t>
-      </w:r>
-      <w:proofErr w:type="spellEnd"/>
-      <w:r>
-        <w:rPr>
-          <w:rFonts w:asciiTheme="majorHAnsi" w:hAnsiTheme="majorHAnsi" w:cstheme="majorHAnsi"/>
-          <w:sz w:val="32"/>
-          <w:szCs w:val="32"/>
-        </w:rPr>
-        <w:t xml:space="preserve"> </w:t>
-      </w:r>
-      <w:proofErr w:type="spellStart"/>
-      <w:r>
-        <w:rPr>
-          <w:rFonts w:asciiTheme="majorHAnsi" w:hAnsiTheme="majorHAnsi" w:cstheme="majorHAnsi"/>
-          <w:sz w:val="32"/>
-          <w:szCs w:val="32"/>
-        </w:rPr>
-        <w:t>Tok</w:t>
-      </w:r>
-      <w:proofErr w:type="spellEnd"/>
-      <w:r>
-        <w:rPr>
-          <w:rFonts w:asciiTheme="majorHAnsi" w:hAnsiTheme="majorHAnsi" w:cstheme="majorHAnsi"/>
-          <w:sz w:val="32"/>
-          <w:szCs w:val="32"/>
-        </w:rPr>
-        <w:t xml:space="preserve">                                     </w:t>
+        <w:jc w:val="both"/>
+        <w:rPr>
+          <w:rFonts w:asciiTheme="majorHAnsi" w:hAnsiTheme="majorHAnsi" w:cstheme="majorHAnsi"/>
+          <w:sz w:val="32"/>
+          <w:szCs w:val="32"/>
+        </w:rPr>
+      </w:pPr>
+      <w:r>
+        <w:rPr>
+          <w:rFonts w:asciiTheme="majorHAnsi" w:hAnsiTheme="majorHAnsi" w:cstheme="majorHAnsi"/>
+          <w:sz w:val="32"/>
+          <w:szCs w:val="32"/>
+        </w:rPr>
+        <w:t xml:space="preserve">Tik Tok                                     </w:t>
       </w:r>
       <w:hyperlink r:id="rId18" w:history="1">
         <w:r>
@@ -2114,6 +2077,7 @@
           <w:ilvl w:val="0"/>
           <w:numId w:val="6"/>
         </w:numPr>
+        <w:jc w:val="both"/>
         <w:rPr>
           <w:rFonts w:asciiTheme="majorHAnsi" w:hAnsiTheme="majorHAnsi" w:cstheme="majorHAnsi"/>
           <w:sz w:val="32"/>
@@ -2176,6 +2140,7 @@
           <w:ilvl w:val="0"/>
           <w:numId w:val="6"/>
         </w:numPr>
+        <w:jc w:val="both"/>
         <w:rPr>
           <w:rFonts w:asciiTheme="majorHAnsi" w:hAnsiTheme="majorHAnsi" w:cstheme="majorHAnsi"/>
           <w:sz w:val="32"/>
@@ -2206,6 +2171,7 @@
           <w:ilvl w:val="0"/>
           <w:numId w:val="2"/>
         </w:numPr>
+        <w:jc w:val="both"/>
         <w:rPr>
           <w:rFonts w:asciiTheme="majorHAnsi" w:hAnsiTheme="majorHAnsi" w:cstheme="majorHAnsi"/>
           <w:sz w:val="32"/>
@@ -2240,6 +2206,7 @@
     <w:p>
       <w:pPr>
         <w:pStyle w:val="ListParagraph"/>
+        <w:jc w:val="both"/>
         <w:rPr>
           <w:rFonts w:asciiTheme="majorHAnsi" w:hAnsiTheme="majorHAnsi" w:cstheme="majorHAnsi"/>
           <w:sz w:val="32"/>
@@ -2258,16 +2225,18 @@
     <w:p>
       <w:pPr>
         <w:pStyle w:val="ListParagraph"/>
-        <w:rPr>
-          <w:rFonts w:asciiTheme="majorHAnsi" w:hAnsiTheme="majorHAnsi" w:cstheme="majorHAnsi"/>
-          <w:sz w:val="32"/>
-          <w:szCs w:val="32"/>
-        </w:rPr>
-      </w:pPr>
-    </w:p>
-    <w:p>
-      <w:pPr>
-        <w:pStyle w:val="ListParagraph"/>
+        <w:jc w:val="both"/>
+        <w:rPr>
+          <w:rFonts w:asciiTheme="majorHAnsi" w:hAnsiTheme="majorHAnsi" w:cstheme="majorHAnsi"/>
+          <w:sz w:val="32"/>
+          <w:szCs w:val="32"/>
+        </w:rPr>
+      </w:pPr>
+    </w:p>
+    <w:p>
+      <w:pPr>
+        <w:pStyle w:val="ListParagraph"/>
+        <w:jc w:val="both"/>
         <w:rPr>
           <w:rFonts w:asciiTheme="majorHAnsi" w:hAnsiTheme="majorHAnsi" w:cstheme="majorHAnsi"/>
           <w:sz w:val="32"/>
@@ -2323,37 +2292,20 @@
           <w:ilvl w:val="0"/>
           <w:numId w:val="7"/>
         </w:numPr>
-        <w:rPr>
-          <w:rFonts w:asciiTheme="majorHAnsi" w:hAnsiTheme="majorHAnsi" w:cstheme="majorHAnsi"/>
-          <w:sz w:val="32"/>
-          <w:szCs w:val="32"/>
-        </w:rPr>
-      </w:pPr>
-      <w:r>
-        <w:rPr>
-          <w:rFonts w:asciiTheme="majorHAnsi" w:hAnsiTheme="majorHAnsi" w:cstheme="majorHAnsi"/>
-          <w:sz w:val="32"/>
-          <w:szCs w:val="32"/>
-        </w:rPr>
-        <w:t xml:space="preserve">Anthony </w:t>
-      </w:r>
-      <w:proofErr w:type="spellStart"/>
-      <w:r>
-        <w:rPr>
-          <w:rFonts w:asciiTheme="majorHAnsi" w:hAnsiTheme="majorHAnsi" w:cstheme="majorHAnsi"/>
-          <w:sz w:val="32"/>
-          <w:szCs w:val="32"/>
-        </w:rPr>
-        <w:t>Wiktor</w:t>
-      </w:r>
-      <w:proofErr w:type="spellEnd"/>
-      <w:r>
-        <w:rPr>
-          <w:rFonts w:asciiTheme="majorHAnsi" w:hAnsiTheme="majorHAnsi" w:cstheme="majorHAnsi"/>
-          <w:sz w:val="32"/>
-          <w:szCs w:val="32"/>
-        </w:rPr>
-        <w:t xml:space="preserve">                </w:t>
+        <w:jc w:val="both"/>
+        <w:rPr>
+          <w:rFonts w:asciiTheme="majorHAnsi" w:hAnsiTheme="majorHAnsi" w:cstheme="majorHAnsi"/>
+          <w:sz w:val="32"/>
+          <w:szCs w:val="32"/>
+        </w:rPr>
+      </w:pPr>
+      <w:r>
+        <w:rPr>
+          <w:rFonts w:asciiTheme="majorHAnsi" w:hAnsiTheme="majorHAnsi" w:cstheme="majorHAnsi"/>
+          <w:sz w:val="32"/>
+          <w:szCs w:val="32"/>
+        </w:rPr>
+        <w:t xml:space="preserve">Anthony Wiktor                </w:t>
       </w:r>
       <w:hyperlink r:id="rId21" w:history="1">
         <w:r>
@@ -2371,6 +2323,7 @@
           <w:ilvl w:val="0"/>
           <w:numId w:val="7"/>
         </w:numPr>
+        <w:jc w:val="both"/>
         <w:rPr>
           <w:rFonts w:asciiTheme="majorHAnsi" w:hAnsiTheme="majorHAnsi" w:cstheme="majorHAnsi"/>
           <w:sz w:val="32"/>
@@ -2408,6 +2361,7 @@
           <w:ilvl w:val="0"/>
           <w:numId w:val="7"/>
         </w:numPr>
+        <w:jc w:val="both"/>
         <w:rPr>
           <w:rFonts w:asciiTheme="majorHAnsi" w:hAnsiTheme="majorHAnsi" w:cstheme="majorHAnsi"/>
           <w:sz w:val="32"/>
@@ -2455,6 +2409,7 @@
           <w:ilvl w:val="0"/>
           <w:numId w:val="7"/>
         </w:numPr>
+        <w:jc w:val="both"/>
         <w:rPr>
           <w:rFonts w:asciiTheme="majorHAnsi" w:hAnsiTheme="majorHAnsi" w:cstheme="majorHAnsi"/>
           <w:sz w:val="32"/>
@@ -2485,6 +2440,7 @@
           <w:ilvl w:val="0"/>
           <w:numId w:val="7"/>
         </w:numPr>
+        <w:jc w:val="both"/>
         <w:rPr>
           <w:rFonts w:asciiTheme="majorHAnsi" w:hAnsiTheme="majorHAnsi" w:cstheme="majorHAnsi"/>
           <w:sz w:val="32"/>
@@ -2524,14 +2480,2217 @@
           <w:ilvl w:val="0"/>
           <w:numId w:val="2"/>
         </w:numPr>
-        <w:rPr>
-          <w:rFonts w:asciiTheme="majorHAnsi" w:hAnsiTheme="majorHAnsi" w:cstheme="majorHAnsi"/>
-          <w:sz w:val="32"/>
-          <w:szCs w:val="32"/>
-        </w:rPr>
-      </w:pPr>
+        <w:jc w:val="both"/>
+        <w:rPr>
+          <w:rFonts w:asciiTheme="majorHAnsi" w:hAnsiTheme="majorHAnsi" w:cstheme="majorHAnsi"/>
+          <w:sz w:val="32"/>
+          <w:szCs w:val="32"/>
+        </w:rPr>
+      </w:pPr>
+      <w:r>
+        <w:rPr>
+          <w:rFonts w:asciiTheme="majorHAnsi" w:hAnsiTheme="majorHAnsi" w:cstheme="majorHAnsi"/>
+          <w:sz w:val="32"/>
+          <w:szCs w:val="32"/>
+        </w:rPr>
+        <w:t xml:space="preserve">Portals: </w:t>
+      </w:r>
+      <w:r>
+        <w:rPr>
+          <w:rFonts w:asciiTheme="majorHAnsi" w:hAnsiTheme="majorHAnsi" w:cstheme="majorHAnsi"/>
+          <w:color w:val="333333"/>
+          <w:sz w:val="32"/>
+          <w:szCs w:val="32"/>
+        </w:rPr>
+        <w:t>Web Portals represents websites that bring many web resources together and offer forums, emails, search</w:t>
+      </w:r>
+      <w:r>
+        <w:rPr>
+          <w:rFonts w:asciiTheme="majorHAnsi" w:hAnsiTheme="majorHAnsi" w:cstheme="majorHAnsi"/>
+          <w:color w:val="333333"/>
+          <w:sz w:val="32"/>
+          <w:szCs w:val="32"/>
+        </w:rPr>
+        <w:t xml:space="preserve"> engines, etc</w:t>
+      </w:r>
+      <w:r>
+        <w:rPr>
+          <w:rFonts w:asciiTheme="majorHAnsi" w:hAnsiTheme="majorHAnsi" w:cstheme="majorHAnsi"/>
+          <w:color w:val="333333"/>
+          <w:sz w:val="32"/>
+          <w:szCs w:val="32"/>
+        </w:rPr>
+        <w:t>. They are also used as an internal tool at universities or companies as they are perfect for keeping all important information in one place.</w:t>
+      </w:r>
+    </w:p>
+    <w:p>
+      <w:pPr>
+        <w:ind w:left="720"/>
+        <w:jc w:val="both"/>
+        <w:rPr>
+          <w:rFonts w:asciiTheme="majorHAnsi" w:hAnsiTheme="majorHAnsi" w:cstheme="majorHAnsi"/>
+          <w:sz w:val="32"/>
+          <w:szCs w:val="32"/>
+        </w:rPr>
+      </w:pPr>
+      <w:r>
+        <w:rPr>
+          <w:rFonts w:asciiTheme="majorHAnsi" w:hAnsiTheme="majorHAnsi" w:cstheme="majorHAnsi"/>
+          <w:sz w:val="32"/>
+          <w:szCs w:val="32"/>
+        </w:rPr>
+        <w:t>Example:</w:t>
+      </w:r>
+    </w:p>
+    <w:p>
+      <w:pPr>
+        <w:ind w:left="720"/>
+        <w:jc w:val="both"/>
+        <w:rPr>
+          <w:rFonts w:asciiTheme="majorHAnsi" w:hAnsiTheme="majorHAnsi" w:cstheme="majorHAnsi"/>
+          <w:sz w:val="32"/>
+          <w:szCs w:val="32"/>
+        </w:rPr>
+      </w:pPr>
+      <w:r>
+        <w:rPr>
+          <w:rFonts w:asciiTheme="majorHAnsi" w:hAnsiTheme="majorHAnsi" w:cstheme="majorHAnsi"/>
+          <w:sz w:val="32"/>
+          <w:szCs w:val="32"/>
+        </w:rPr>
+        <w:t xml:space="preserve">Name </w:t>
+      </w:r>
+      <w:r>
+        <w:rPr>
+          <w:rFonts w:asciiTheme="majorHAnsi" w:hAnsiTheme="majorHAnsi" w:cstheme="majorHAnsi"/>
+          <w:sz w:val="32"/>
+          <w:szCs w:val="32"/>
+        </w:rPr>
+        <w:tab/>
+      </w:r>
+      <w:r>
+        <w:rPr>
+          <w:rFonts w:asciiTheme="majorHAnsi" w:hAnsiTheme="majorHAnsi" w:cstheme="majorHAnsi"/>
+          <w:sz w:val="32"/>
+          <w:szCs w:val="32"/>
+        </w:rPr>
+        <w:tab/>
+      </w:r>
+      <w:r>
+        <w:rPr>
+          <w:rFonts w:asciiTheme="majorHAnsi" w:hAnsiTheme="majorHAnsi" w:cstheme="majorHAnsi"/>
+          <w:sz w:val="32"/>
+          <w:szCs w:val="32"/>
+        </w:rPr>
+        <w:tab/>
+      </w:r>
+      <w:r>
+        <w:rPr>
+          <w:rFonts w:asciiTheme="majorHAnsi" w:hAnsiTheme="majorHAnsi" w:cstheme="majorHAnsi"/>
+          <w:sz w:val="32"/>
+          <w:szCs w:val="32"/>
+        </w:rPr>
+        <w:tab/>
+      </w:r>
+      <w:r>
+        <w:rPr>
+          <w:rFonts w:asciiTheme="majorHAnsi" w:hAnsiTheme="majorHAnsi" w:cstheme="majorHAnsi"/>
+          <w:sz w:val="32"/>
+          <w:szCs w:val="32"/>
+        </w:rPr>
+        <w:tab/>
+        <w:t>URL</w:t>
+      </w:r>
+    </w:p>
+    <w:p>
+      <w:pPr>
+        <w:pStyle w:val="ListParagraph"/>
+        <w:numPr>
+          <w:ilvl w:val="0"/>
+          <w:numId w:val="8"/>
+        </w:numPr>
+        <w:jc w:val="both"/>
+        <w:rPr>
+          <w:rFonts w:asciiTheme="majorHAnsi" w:hAnsiTheme="majorHAnsi" w:cstheme="majorHAnsi"/>
+          <w:sz w:val="32"/>
+          <w:szCs w:val="32"/>
+        </w:rPr>
+      </w:pPr>
+      <w:r>
+        <w:rPr>
+          <w:rFonts w:asciiTheme="majorHAnsi" w:hAnsiTheme="majorHAnsi" w:cstheme="majorHAnsi"/>
+          <w:sz w:val="32"/>
+          <w:szCs w:val="32"/>
+        </w:rPr>
+        <w:t xml:space="preserve">AAU                                     </w:t>
+      </w:r>
+      <w:hyperlink r:id="rId26" w:history="1">
+        <w:r>
+          <w:rPr>
+            <w:rStyle w:val="Hyperlink"/>
+          </w:rPr>
+          <w:t>https://portal.aau.edu.et/</w:t>
+        </w:r>
+      </w:hyperlink>
+    </w:p>
+    <w:p>
+      <w:pPr>
+        <w:pStyle w:val="ListParagraph"/>
+        <w:numPr>
+          <w:ilvl w:val="0"/>
+          <w:numId w:val="8"/>
+        </w:numPr>
+        <w:jc w:val="both"/>
+        <w:rPr>
+          <w:rFonts w:asciiTheme="majorHAnsi" w:hAnsiTheme="majorHAnsi" w:cstheme="majorHAnsi"/>
+          <w:sz w:val="32"/>
+          <w:szCs w:val="32"/>
+        </w:rPr>
+      </w:pPr>
+      <w:r>
+        <w:rPr>
+          <w:rFonts w:asciiTheme="majorHAnsi" w:hAnsiTheme="majorHAnsi" w:cstheme="majorHAnsi"/>
+          <w:sz w:val="32"/>
+          <w:szCs w:val="32"/>
+        </w:rPr>
+        <w:t>UAB  patient portal</w:t>
+      </w:r>
+      <w:r>
+        <w:rPr>
+          <w:rFonts w:asciiTheme="majorHAnsi" w:hAnsiTheme="majorHAnsi" w:cstheme="majorHAnsi"/>
+          <w:sz w:val="32"/>
+          <w:szCs w:val="32"/>
+        </w:rPr>
+        <w:tab/>
+        <w:t xml:space="preserve">      </w:t>
+      </w:r>
+      <w:hyperlink r:id="rId27" w:history="1">
+        <w:r>
+          <w:rPr>
+            <w:rStyle w:val="Hyperlink"/>
+          </w:rPr>
+          <w:t>https://www.uabmedicine.org/</w:t>
+        </w:r>
+      </w:hyperlink>
+    </w:p>
+    <w:p>
+      <w:pPr>
+        <w:pStyle w:val="ListParagraph"/>
+        <w:numPr>
+          <w:ilvl w:val="0"/>
+          <w:numId w:val="8"/>
+        </w:numPr>
+        <w:jc w:val="both"/>
+        <w:rPr>
+          <w:rFonts w:asciiTheme="majorHAnsi" w:hAnsiTheme="majorHAnsi" w:cstheme="majorHAnsi"/>
+          <w:sz w:val="32"/>
+          <w:szCs w:val="32"/>
+        </w:rPr>
+      </w:pPr>
+      <w:r>
+        <w:rPr>
+          <w:rFonts w:asciiTheme="majorHAnsi" w:hAnsiTheme="majorHAnsi" w:cstheme="majorHAnsi"/>
+          <w:sz w:val="32"/>
+          <w:szCs w:val="32"/>
+        </w:rPr>
+        <w:t xml:space="preserve">Marines                              </w:t>
+      </w:r>
+      <w:hyperlink r:id="rId28" w:history="1">
+        <w:r>
+          <w:rPr>
+            <w:rStyle w:val="Hyperlink"/>
+          </w:rPr>
+          <w:t>https://www.marines.com/</w:t>
+        </w:r>
+      </w:hyperlink>
+    </w:p>
+    <w:p>
+      <w:pPr>
+        <w:pStyle w:val="ListParagraph"/>
+        <w:numPr>
+          <w:ilvl w:val="0"/>
+          <w:numId w:val="8"/>
+        </w:numPr>
+        <w:jc w:val="both"/>
+        <w:rPr>
+          <w:rFonts w:asciiTheme="majorHAnsi" w:hAnsiTheme="majorHAnsi" w:cstheme="majorHAnsi"/>
+          <w:sz w:val="32"/>
+          <w:szCs w:val="32"/>
+        </w:rPr>
+      </w:pPr>
+      <w:r>
+        <w:rPr>
+          <w:rFonts w:asciiTheme="majorHAnsi" w:hAnsiTheme="majorHAnsi" w:cstheme="majorHAnsi"/>
+          <w:sz w:val="32"/>
+          <w:szCs w:val="32"/>
+        </w:rPr>
+        <w:t>Stanford university</w:t>
+      </w:r>
+      <w:r>
+        <w:rPr>
+          <w:rFonts w:asciiTheme="majorHAnsi" w:hAnsiTheme="majorHAnsi" w:cstheme="majorHAnsi"/>
+          <w:sz w:val="32"/>
+          <w:szCs w:val="32"/>
+        </w:rPr>
+        <w:tab/>
+        <w:t xml:space="preserve">      </w:t>
+      </w:r>
+      <w:hyperlink r:id="rId29" w:history="1">
+        <w:r>
+          <w:rPr>
+            <w:rStyle w:val="Hyperlink"/>
+          </w:rPr>
+          <w:t>https://axess.sahr.stanford.edu/</w:t>
+        </w:r>
+      </w:hyperlink>
+    </w:p>
+    <w:p>
+      <w:pPr>
+        <w:pStyle w:val="ListParagraph"/>
+        <w:numPr>
+          <w:ilvl w:val="0"/>
+          <w:numId w:val="8"/>
+        </w:numPr>
+        <w:jc w:val="both"/>
+        <w:rPr>
+          <w:rFonts w:asciiTheme="majorHAnsi" w:hAnsiTheme="majorHAnsi" w:cstheme="majorHAnsi"/>
+          <w:sz w:val="32"/>
+          <w:szCs w:val="32"/>
+        </w:rPr>
+      </w:pPr>
+      <w:r>
+        <w:rPr>
+          <w:rFonts w:asciiTheme="majorHAnsi" w:hAnsiTheme="majorHAnsi" w:cstheme="majorHAnsi"/>
+          <w:sz w:val="32"/>
+          <w:szCs w:val="32"/>
+        </w:rPr>
+        <w:t xml:space="preserve">AutoZone </w:t>
+      </w:r>
+      <w:r>
+        <w:rPr>
+          <w:rFonts w:asciiTheme="majorHAnsi" w:hAnsiTheme="majorHAnsi" w:cstheme="majorHAnsi"/>
+          <w:sz w:val="32"/>
+          <w:szCs w:val="32"/>
+        </w:rPr>
+        <w:tab/>
+        <w:t xml:space="preserve">                          </w:t>
+      </w:r>
+      <w:hyperlink r:id="rId30" w:history="1">
+        <w:r>
+          <w:rPr>
+            <w:rStyle w:val="Hyperlink"/>
+          </w:rPr>
+          <w:t>https://www.autozone.com/</w:t>
+        </w:r>
+      </w:hyperlink>
+    </w:p>
+    <w:p>
+      <w:pPr>
+        <w:ind w:left="720"/>
+        <w:jc w:val="both"/>
+        <w:rPr>
+          <w:rFonts w:asciiTheme="majorHAnsi" w:hAnsiTheme="majorHAnsi" w:cstheme="majorHAnsi"/>
+          <w:sz w:val="32"/>
+          <w:szCs w:val="32"/>
+        </w:rPr>
+      </w:pPr>
+    </w:p>
+    <w:p>
+      <w:pPr>
+        <w:ind w:left="720"/>
+        <w:jc w:val="both"/>
+        <w:rPr>
+          <w:rFonts w:asciiTheme="majorHAnsi" w:hAnsiTheme="majorHAnsi" w:cstheme="majorHAnsi"/>
+          <w:sz w:val="32"/>
+          <w:szCs w:val="32"/>
+        </w:rPr>
+      </w:pPr>
+    </w:p>
+    <w:p>
+      <w:pPr>
+        <w:pStyle w:val="ListParagraph"/>
+        <w:numPr>
+          <w:ilvl w:val="0"/>
+          <w:numId w:val="2"/>
+        </w:numPr>
+        <w:jc w:val="both"/>
+        <w:rPr>
+          <w:rFonts w:asciiTheme="majorHAnsi" w:hAnsiTheme="majorHAnsi" w:cstheme="majorHAnsi"/>
+          <w:sz w:val="32"/>
+          <w:szCs w:val="32"/>
+        </w:rPr>
+      </w:pPr>
+      <w:r>
+        <w:rPr>
+          <w:rFonts w:asciiTheme="majorHAnsi" w:hAnsiTheme="majorHAnsi" w:cstheme="majorHAnsi"/>
+          <w:sz w:val="32"/>
+          <w:szCs w:val="32"/>
+        </w:rPr>
+        <w:t>Business/Marketing:</w:t>
+      </w:r>
+      <w:r>
+        <w:rPr>
+          <w:rFonts w:asciiTheme="majorHAnsi" w:hAnsiTheme="majorHAnsi" w:cstheme="majorHAnsi"/>
+          <w:sz w:val="32"/>
+          <w:szCs w:val="32"/>
+        </w:rPr>
+        <w:t xml:space="preserve"> In </w:t>
+      </w:r>
+      <w:r>
+        <w:rPr>
+          <w:rFonts w:asciiTheme="majorHAnsi" w:hAnsiTheme="majorHAnsi" w:cstheme="majorHAnsi"/>
+          <w:sz w:val="32"/>
+          <w:szCs w:val="32"/>
+        </w:rPr>
+        <w:t>those sites</w:t>
+      </w:r>
+      <w:r>
+        <w:rPr>
+          <w:rFonts w:asciiTheme="majorHAnsi" w:hAnsiTheme="majorHAnsi" w:cstheme="majorHAnsi"/>
+          <w:sz w:val="32"/>
+          <w:szCs w:val="32"/>
+        </w:rPr>
+        <w:t xml:space="preserve"> offering goods and services sale and enabling </w:t>
+      </w:r>
+      <w:r>
+        <w:rPr>
+          <w:rFonts w:asciiTheme="majorHAnsi" w:hAnsiTheme="majorHAnsi" w:cstheme="majorHAnsi"/>
+          <w:sz w:val="32"/>
+          <w:szCs w:val="32"/>
+        </w:rPr>
+        <w:t xml:space="preserve">online transactions for such sales, or by selling </w:t>
+      </w:r>
+      <w:r>
+        <w:rPr>
+          <w:rFonts w:asciiTheme="majorHAnsi" w:hAnsiTheme="majorHAnsi" w:cstheme="majorHAnsi"/>
+          <w:sz w:val="32"/>
+          <w:szCs w:val="32"/>
+        </w:rPr>
+        <w:t>advertisement,</w:t>
+      </w:r>
+      <w:r>
+        <w:rPr>
+          <w:rFonts w:asciiTheme="majorHAnsi" w:hAnsiTheme="majorHAnsi" w:cstheme="majorHAnsi"/>
+          <w:sz w:val="32"/>
+          <w:szCs w:val="32"/>
+        </w:rPr>
+        <w:t xml:space="preserve"> even simply by providing any service that generate a revenue or cash flow.</w:t>
+      </w:r>
+    </w:p>
+    <w:p>
+      <w:pPr>
+        <w:pStyle w:val="ListParagraph"/>
+        <w:jc w:val="both"/>
+        <w:rPr>
+          <w:rFonts w:asciiTheme="majorHAnsi" w:hAnsiTheme="majorHAnsi" w:cstheme="majorHAnsi"/>
+          <w:sz w:val="32"/>
+          <w:szCs w:val="32"/>
+        </w:rPr>
+      </w:pPr>
+      <w:r>
+        <w:rPr>
+          <w:rFonts w:asciiTheme="majorHAnsi" w:hAnsiTheme="majorHAnsi" w:cstheme="majorHAnsi"/>
+          <w:sz w:val="32"/>
+          <w:szCs w:val="32"/>
+        </w:rPr>
+        <w:t>Example:</w:t>
+      </w:r>
+    </w:p>
+    <w:p>
+      <w:pPr>
+        <w:pStyle w:val="ListParagraph"/>
+        <w:jc w:val="both"/>
+        <w:rPr>
+          <w:rFonts w:asciiTheme="majorHAnsi" w:hAnsiTheme="majorHAnsi" w:cstheme="majorHAnsi"/>
+          <w:sz w:val="32"/>
+          <w:szCs w:val="32"/>
+        </w:rPr>
+      </w:pPr>
+      <w:r>
+        <w:rPr>
+          <w:rFonts w:asciiTheme="majorHAnsi" w:hAnsiTheme="majorHAnsi" w:cstheme="majorHAnsi"/>
+          <w:sz w:val="32"/>
+          <w:szCs w:val="32"/>
+        </w:rPr>
+        <w:t xml:space="preserve">Name </w:t>
+      </w:r>
+      <w:r>
+        <w:rPr>
+          <w:rFonts w:asciiTheme="majorHAnsi" w:hAnsiTheme="majorHAnsi" w:cstheme="majorHAnsi"/>
+          <w:sz w:val="32"/>
+          <w:szCs w:val="32"/>
+        </w:rPr>
+        <w:tab/>
+      </w:r>
+      <w:r>
+        <w:rPr>
+          <w:rFonts w:asciiTheme="majorHAnsi" w:hAnsiTheme="majorHAnsi" w:cstheme="majorHAnsi"/>
+          <w:sz w:val="32"/>
+          <w:szCs w:val="32"/>
+        </w:rPr>
+        <w:tab/>
+      </w:r>
+      <w:r>
+        <w:rPr>
+          <w:rFonts w:asciiTheme="majorHAnsi" w:hAnsiTheme="majorHAnsi" w:cstheme="majorHAnsi"/>
+          <w:sz w:val="32"/>
+          <w:szCs w:val="32"/>
+        </w:rPr>
+        <w:tab/>
+      </w:r>
+      <w:r>
+        <w:rPr>
+          <w:rFonts w:asciiTheme="majorHAnsi" w:hAnsiTheme="majorHAnsi" w:cstheme="majorHAnsi"/>
+          <w:sz w:val="32"/>
+          <w:szCs w:val="32"/>
+        </w:rPr>
+        <w:tab/>
+      </w:r>
+      <w:r>
+        <w:rPr>
+          <w:rFonts w:asciiTheme="majorHAnsi" w:hAnsiTheme="majorHAnsi" w:cstheme="majorHAnsi"/>
+          <w:sz w:val="32"/>
+          <w:szCs w:val="32"/>
+        </w:rPr>
+        <w:tab/>
+        <w:t xml:space="preserve">    URL</w:t>
+      </w:r>
+    </w:p>
+    <w:p>
+      <w:pPr>
+        <w:pStyle w:val="ListParagraph"/>
+        <w:numPr>
+          <w:ilvl w:val="0"/>
+          <w:numId w:val="9"/>
+        </w:numPr>
+        <w:jc w:val="both"/>
+        <w:rPr>
+          <w:rFonts w:asciiTheme="majorHAnsi" w:hAnsiTheme="majorHAnsi" w:cstheme="majorHAnsi"/>
+          <w:sz w:val="32"/>
+          <w:szCs w:val="32"/>
+        </w:rPr>
+      </w:pPr>
+      <w:r>
+        <w:rPr>
+          <w:rFonts w:asciiTheme="majorHAnsi" w:hAnsiTheme="majorHAnsi" w:cstheme="majorHAnsi"/>
+          <w:sz w:val="32"/>
+          <w:szCs w:val="32"/>
+        </w:rPr>
+        <w:t xml:space="preserve">eBay </w:t>
+      </w:r>
+      <w:r>
+        <w:rPr>
+          <w:rFonts w:asciiTheme="majorHAnsi" w:hAnsiTheme="majorHAnsi" w:cstheme="majorHAnsi"/>
+          <w:sz w:val="32"/>
+          <w:szCs w:val="32"/>
+        </w:rPr>
+        <w:tab/>
+      </w:r>
+      <w:r>
+        <w:rPr>
+          <w:rFonts w:asciiTheme="majorHAnsi" w:hAnsiTheme="majorHAnsi" w:cstheme="majorHAnsi"/>
+          <w:sz w:val="32"/>
+          <w:szCs w:val="32"/>
+        </w:rPr>
+        <w:tab/>
+      </w:r>
+      <w:r>
+        <w:rPr>
+          <w:rFonts w:asciiTheme="majorHAnsi" w:hAnsiTheme="majorHAnsi" w:cstheme="majorHAnsi"/>
+          <w:sz w:val="32"/>
+          <w:szCs w:val="32"/>
+        </w:rPr>
+        <w:tab/>
+      </w:r>
+      <w:r>
+        <w:rPr>
+          <w:rFonts w:asciiTheme="majorHAnsi" w:hAnsiTheme="majorHAnsi" w:cstheme="majorHAnsi"/>
+          <w:sz w:val="32"/>
+          <w:szCs w:val="32"/>
+        </w:rPr>
+        <w:tab/>
+      </w:r>
+      <w:hyperlink r:id="rId31" w:history="1">
+        <w:r>
+          <w:rPr>
+            <w:rStyle w:val="Hyperlink"/>
+          </w:rPr>
+          <w:t>https://play.google.com/</w:t>
+        </w:r>
+      </w:hyperlink>
+    </w:p>
+    <w:p>
+      <w:pPr>
+        <w:pStyle w:val="ListParagraph"/>
+        <w:numPr>
+          <w:ilvl w:val="0"/>
+          <w:numId w:val="9"/>
+        </w:numPr>
+        <w:jc w:val="both"/>
+        <w:rPr>
+          <w:rFonts w:asciiTheme="majorHAnsi" w:hAnsiTheme="majorHAnsi" w:cstheme="majorHAnsi"/>
+          <w:sz w:val="32"/>
+          <w:szCs w:val="32"/>
+        </w:rPr>
+      </w:pPr>
+      <w:r>
+        <w:rPr>
+          <w:rFonts w:asciiTheme="majorHAnsi" w:hAnsiTheme="majorHAnsi" w:cstheme="majorHAnsi"/>
+          <w:sz w:val="32"/>
+          <w:szCs w:val="32"/>
+        </w:rPr>
+        <w:t xml:space="preserve">Fiverr </w:t>
+      </w:r>
+      <w:r>
+        <w:rPr>
+          <w:rFonts w:asciiTheme="majorHAnsi" w:hAnsiTheme="majorHAnsi" w:cstheme="majorHAnsi"/>
+          <w:sz w:val="32"/>
+          <w:szCs w:val="32"/>
+        </w:rPr>
+        <w:tab/>
+      </w:r>
+      <w:r>
+        <w:rPr>
+          <w:rFonts w:asciiTheme="majorHAnsi" w:hAnsiTheme="majorHAnsi" w:cstheme="majorHAnsi"/>
+          <w:sz w:val="32"/>
+          <w:szCs w:val="32"/>
+        </w:rPr>
+        <w:tab/>
+      </w:r>
+      <w:r>
+        <w:rPr>
+          <w:rFonts w:asciiTheme="majorHAnsi" w:hAnsiTheme="majorHAnsi" w:cstheme="majorHAnsi"/>
+          <w:sz w:val="32"/>
+          <w:szCs w:val="32"/>
+        </w:rPr>
+        <w:tab/>
+      </w:r>
+      <w:r>
+        <w:rPr>
+          <w:rFonts w:asciiTheme="majorHAnsi" w:hAnsiTheme="majorHAnsi" w:cstheme="majorHAnsi"/>
+          <w:sz w:val="32"/>
+          <w:szCs w:val="32"/>
+        </w:rPr>
+        <w:tab/>
+      </w:r>
+      <w:hyperlink r:id="rId32" w:history="1">
+        <w:r>
+          <w:rPr>
+            <w:rStyle w:val="Hyperlink"/>
+          </w:rPr>
+          <w:t>https://www.fiverr.com/</w:t>
+        </w:r>
+      </w:hyperlink>
+    </w:p>
+    <w:p>
+      <w:pPr>
+        <w:pStyle w:val="ListParagraph"/>
+        <w:numPr>
+          <w:ilvl w:val="0"/>
+          <w:numId w:val="9"/>
+        </w:numPr>
+        <w:jc w:val="both"/>
+        <w:rPr>
+          <w:rFonts w:asciiTheme="majorHAnsi" w:hAnsiTheme="majorHAnsi" w:cstheme="majorHAnsi"/>
+          <w:sz w:val="32"/>
+          <w:szCs w:val="32"/>
+        </w:rPr>
+      </w:pPr>
+      <w:r>
+        <w:rPr>
+          <w:rFonts w:asciiTheme="majorHAnsi" w:hAnsiTheme="majorHAnsi" w:cstheme="majorHAnsi"/>
+          <w:sz w:val="32"/>
+          <w:szCs w:val="32"/>
+        </w:rPr>
+        <w:t>Like2Buy</w:t>
+      </w:r>
+      <w:r>
+        <w:rPr>
+          <w:rFonts w:asciiTheme="majorHAnsi" w:hAnsiTheme="majorHAnsi" w:cstheme="majorHAnsi"/>
+          <w:sz w:val="32"/>
+          <w:szCs w:val="32"/>
+        </w:rPr>
+        <w:tab/>
+      </w:r>
+      <w:r>
+        <w:rPr>
+          <w:rFonts w:asciiTheme="majorHAnsi" w:hAnsiTheme="majorHAnsi" w:cstheme="majorHAnsi"/>
+          <w:sz w:val="32"/>
+          <w:szCs w:val="32"/>
+        </w:rPr>
+        <w:tab/>
+      </w:r>
+      <w:r>
+        <w:rPr>
+          <w:rFonts w:asciiTheme="majorHAnsi" w:hAnsiTheme="majorHAnsi" w:cstheme="majorHAnsi"/>
+          <w:sz w:val="32"/>
+          <w:szCs w:val="32"/>
+        </w:rPr>
+        <w:tab/>
+      </w:r>
+      <w:r>
+        <w:rPr>
+          <w:rFonts w:asciiTheme="majorHAnsi" w:hAnsiTheme="majorHAnsi" w:cstheme="majorHAnsi"/>
+          <w:sz w:val="32"/>
+          <w:szCs w:val="32"/>
+        </w:rPr>
+        <w:tab/>
+      </w:r>
+      <w:hyperlink r:id="rId33" w:history="1">
+        <w:r>
+          <w:rPr>
+            <w:rStyle w:val="Hyperlink"/>
+          </w:rPr>
+          <w:t>https://www.curalate.com/</w:t>
+        </w:r>
+      </w:hyperlink>
+    </w:p>
+    <w:p>
+      <w:pPr>
+        <w:pStyle w:val="ListParagraph"/>
+        <w:numPr>
+          <w:ilvl w:val="0"/>
+          <w:numId w:val="9"/>
+        </w:numPr>
+        <w:jc w:val="both"/>
+        <w:rPr>
+          <w:rFonts w:asciiTheme="majorHAnsi" w:hAnsiTheme="majorHAnsi" w:cstheme="majorHAnsi"/>
+          <w:sz w:val="32"/>
+          <w:szCs w:val="32"/>
+        </w:rPr>
+      </w:pPr>
+      <w:r>
+        <w:rPr>
+          <w:rFonts w:asciiTheme="majorHAnsi" w:hAnsiTheme="majorHAnsi" w:cstheme="majorHAnsi"/>
+          <w:sz w:val="32"/>
+          <w:szCs w:val="32"/>
+        </w:rPr>
+        <w:t>Pinterest</w:t>
+      </w:r>
+      <w:r>
+        <w:rPr>
+          <w:rFonts w:asciiTheme="majorHAnsi" w:hAnsiTheme="majorHAnsi" w:cstheme="majorHAnsi"/>
+          <w:sz w:val="32"/>
+          <w:szCs w:val="32"/>
+        </w:rPr>
+        <w:t xml:space="preserve">                                </w:t>
+      </w:r>
+      <w:hyperlink r:id="rId34" w:history="1">
+        <w:r>
+          <w:rPr>
+            <w:rStyle w:val="Hyperlink"/>
+          </w:rPr>
+          <w:t>https://business.pinterest.com/</w:t>
+        </w:r>
+      </w:hyperlink>
+    </w:p>
+    <w:p>
+      <w:pPr>
+        <w:pStyle w:val="ListParagraph"/>
+        <w:numPr>
+          <w:ilvl w:val="0"/>
+          <w:numId w:val="9"/>
+        </w:numPr>
+        <w:jc w:val="both"/>
+        <w:rPr>
+          <w:rFonts w:asciiTheme="majorHAnsi" w:hAnsiTheme="majorHAnsi" w:cstheme="majorHAnsi"/>
+          <w:sz w:val="32"/>
+          <w:szCs w:val="32"/>
+        </w:rPr>
+      </w:pPr>
+      <w:r>
+        <w:rPr>
+          <w:rFonts w:asciiTheme="majorHAnsi" w:hAnsiTheme="majorHAnsi" w:cstheme="majorHAnsi"/>
+          <w:sz w:val="32"/>
+          <w:szCs w:val="32"/>
+        </w:rPr>
+        <w:t>Alibaba</w:t>
+      </w:r>
+      <w:r>
+        <w:rPr>
+          <w:rFonts w:asciiTheme="majorHAnsi" w:hAnsiTheme="majorHAnsi" w:cstheme="majorHAnsi"/>
+          <w:sz w:val="32"/>
+          <w:szCs w:val="32"/>
+        </w:rPr>
+        <w:t xml:space="preserve">                                  </w:t>
+      </w:r>
+      <w:r>
+        <w:rPr>
+          <w:rFonts w:asciiTheme="majorHAnsi" w:hAnsiTheme="majorHAnsi" w:cstheme="majorHAnsi"/>
+          <w:sz w:val="32"/>
+          <w:szCs w:val="32"/>
+        </w:rPr>
+        <w:tab/>
+      </w:r>
+      <w:hyperlink r:id="rId35" w:history="1">
+        <w:r>
+          <w:rPr>
+            <w:rStyle w:val="Hyperlink"/>
+          </w:rPr>
+          <w:t>https://www.alibaba.com/</w:t>
+        </w:r>
+      </w:hyperlink>
+    </w:p>
+    <w:p>
+      <w:pPr>
+        <w:pStyle w:val="ListParagraph"/>
+        <w:numPr>
+          <w:ilvl w:val="0"/>
+          <w:numId w:val="2"/>
+        </w:numPr>
+        <w:jc w:val="both"/>
+        <w:rPr>
+          <w:rFonts w:asciiTheme="majorHAnsi" w:hAnsiTheme="majorHAnsi" w:cstheme="majorHAnsi"/>
+          <w:sz w:val="32"/>
+          <w:szCs w:val="32"/>
+        </w:rPr>
+      </w:pPr>
+      <w:r>
+        <w:rPr>
+          <w:rFonts w:asciiTheme="majorHAnsi" w:hAnsiTheme="majorHAnsi" w:cstheme="majorHAnsi"/>
+          <w:sz w:val="32"/>
+          <w:szCs w:val="32"/>
+        </w:rPr>
+        <w:lastRenderedPageBreak/>
+        <w:t>Blog: This website provide</w:t>
+      </w:r>
       <w:bookmarkStart w:id="0" w:name="_GoBack"/>
       <w:bookmarkEnd w:id="0"/>
+      <w:r>
+        <w:rPr>
+          <w:rFonts w:asciiTheme="majorHAnsi" w:hAnsiTheme="majorHAnsi" w:cstheme="majorHAnsi"/>
+          <w:sz w:val="32"/>
+          <w:szCs w:val="32"/>
+        </w:rPr>
+        <w:t xml:space="preserve"> platform like, </w:t>
+      </w:r>
+      <w:r>
+        <w:rPr>
+          <w:rFonts w:asciiTheme="majorHAnsi" w:hAnsiTheme="majorHAnsi" w:cstheme="majorHAnsi"/>
+          <w:sz w:val="32"/>
+          <w:szCs w:val="32"/>
+        </w:rPr>
+        <w:t>to share your experience and knowledge with internet users. On the internet,</w:t>
+      </w:r>
+      <w:r>
+        <w:rPr>
+          <w:rFonts w:asciiTheme="majorHAnsi" w:hAnsiTheme="majorHAnsi" w:cstheme="majorHAnsi"/>
+          <w:sz w:val="32"/>
+          <w:szCs w:val="32"/>
+        </w:rPr>
+        <w:t xml:space="preserve"> and also,</w:t>
+      </w:r>
+      <w:r>
+        <w:rPr>
+          <w:rFonts w:asciiTheme="majorHAnsi" w:hAnsiTheme="majorHAnsi" w:cstheme="majorHAnsi"/>
+          <w:sz w:val="32"/>
+          <w:szCs w:val="32"/>
+        </w:rPr>
+        <w:t xml:space="preserve"> it’s like an online personality prototype of the owner of the blog.</w:t>
+      </w:r>
+    </w:p>
+    <w:p>
+      <w:pPr>
+        <w:pStyle w:val="ListParagraph"/>
+        <w:jc w:val="both"/>
+        <w:rPr>
+          <w:rFonts w:asciiTheme="majorHAnsi" w:hAnsiTheme="majorHAnsi" w:cstheme="majorHAnsi"/>
+          <w:sz w:val="32"/>
+          <w:szCs w:val="32"/>
+        </w:rPr>
+      </w:pPr>
+    </w:p>
+    <w:p>
+      <w:pPr>
+        <w:pStyle w:val="ListParagraph"/>
+        <w:jc w:val="both"/>
+        <w:rPr>
+          <w:rFonts w:asciiTheme="majorHAnsi" w:hAnsiTheme="majorHAnsi" w:cstheme="majorHAnsi"/>
+          <w:sz w:val="32"/>
+          <w:szCs w:val="32"/>
+        </w:rPr>
+      </w:pPr>
+      <w:r>
+        <w:rPr>
+          <w:rFonts w:asciiTheme="majorHAnsi" w:hAnsiTheme="majorHAnsi" w:cstheme="majorHAnsi"/>
+          <w:sz w:val="32"/>
+          <w:szCs w:val="32"/>
+        </w:rPr>
+        <w:t>Example:</w:t>
+      </w:r>
+    </w:p>
+    <w:p>
+      <w:pPr>
+        <w:pStyle w:val="ListParagraph"/>
+        <w:jc w:val="both"/>
+        <w:rPr>
+          <w:rFonts w:asciiTheme="majorHAnsi" w:hAnsiTheme="majorHAnsi" w:cstheme="majorHAnsi"/>
+          <w:sz w:val="32"/>
+          <w:szCs w:val="32"/>
+        </w:rPr>
+      </w:pPr>
+      <w:r>
+        <w:rPr>
+          <w:rFonts w:asciiTheme="majorHAnsi" w:hAnsiTheme="majorHAnsi" w:cstheme="majorHAnsi"/>
+          <w:sz w:val="32"/>
+          <w:szCs w:val="32"/>
+        </w:rPr>
+        <w:t xml:space="preserve">Name                                                            URL </w:t>
+      </w:r>
+    </w:p>
+    <w:p>
+      <w:pPr>
+        <w:pStyle w:val="ListParagraph"/>
+        <w:numPr>
+          <w:ilvl w:val="0"/>
+          <w:numId w:val="10"/>
+        </w:numPr>
+        <w:jc w:val="both"/>
+        <w:rPr>
+          <w:rFonts w:asciiTheme="majorHAnsi" w:hAnsiTheme="majorHAnsi" w:cstheme="majorHAnsi"/>
+          <w:sz w:val="32"/>
+          <w:szCs w:val="32"/>
+        </w:rPr>
+      </w:pPr>
+      <w:r>
+        <w:rPr>
+          <w:rFonts w:asciiTheme="majorHAnsi" w:hAnsiTheme="majorHAnsi" w:cstheme="majorHAnsi"/>
+          <w:sz w:val="32"/>
+          <w:szCs w:val="32"/>
+        </w:rPr>
+        <w:t xml:space="preserve">Blogger                                        </w:t>
+      </w:r>
+      <w:hyperlink r:id="rId36" w:history="1">
+        <w:r>
+          <w:rPr>
+            <w:rStyle w:val="Hyperlink"/>
+          </w:rPr>
+          <w:t>https://www.blogger.com/</w:t>
+        </w:r>
+      </w:hyperlink>
+    </w:p>
+    <w:p>
+      <w:pPr>
+        <w:pStyle w:val="ListParagraph"/>
+        <w:numPr>
+          <w:ilvl w:val="0"/>
+          <w:numId w:val="10"/>
+        </w:numPr>
+        <w:jc w:val="both"/>
+        <w:rPr>
+          <w:rFonts w:asciiTheme="majorHAnsi" w:hAnsiTheme="majorHAnsi" w:cstheme="majorHAnsi"/>
+          <w:sz w:val="32"/>
+          <w:szCs w:val="32"/>
+        </w:rPr>
+      </w:pPr>
+      <w:r>
+        <w:rPr>
+          <w:rFonts w:asciiTheme="majorHAnsi" w:hAnsiTheme="majorHAnsi" w:cstheme="majorHAnsi"/>
+          <w:sz w:val="32"/>
+          <w:szCs w:val="32"/>
+        </w:rPr>
+        <w:t>WordPress</w:t>
+      </w:r>
+      <w:r>
+        <w:rPr>
+          <w:rFonts w:asciiTheme="majorHAnsi" w:hAnsiTheme="majorHAnsi" w:cstheme="majorHAnsi"/>
+          <w:sz w:val="32"/>
+          <w:szCs w:val="32"/>
+        </w:rPr>
+        <w:t xml:space="preserve">                                 </w:t>
+      </w:r>
+      <w:hyperlink r:id="rId37" w:history="1">
+        <w:r>
+          <w:rPr>
+            <w:rStyle w:val="Hyperlink"/>
+          </w:rPr>
+          <w:t>https://wordpress.com/</w:t>
+        </w:r>
+      </w:hyperlink>
+    </w:p>
+    <w:p>
+      <w:pPr>
+        <w:pStyle w:val="ListParagraph"/>
+        <w:numPr>
+          <w:ilvl w:val="0"/>
+          <w:numId w:val="10"/>
+        </w:numPr>
+        <w:jc w:val="both"/>
+        <w:rPr>
+          <w:rFonts w:asciiTheme="majorHAnsi" w:hAnsiTheme="majorHAnsi" w:cstheme="majorHAnsi"/>
+          <w:sz w:val="32"/>
+          <w:szCs w:val="32"/>
+        </w:rPr>
+      </w:pPr>
+      <w:r>
+        <w:rPr>
+          <w:rFonts w:asciiTheme="majorHAnsi" w:hAnsiTheme="majorHAnsi" w:cstheme="majorHAnsi"/>
+          <w:sz w:val="32"/>
+          <w:szCs w:val="32"/>
+        </w:rPr>
+        <w:t>Tumblr</w:t>
+      </w:r>
+      <w:r>
+        <w:rPr>
+          <w:rFonts w:asciiTheme="majorHAnsi" w:hAnsiTheme="majorHAnsi" w:cstheme="majorHAnsi"/>
+          <w:sz w:val="32"/>
+          <w:szCs w:val="32"/>
+        </w:rPr>
+        <w:t xml:space="preserve">                                        </w:t>
+      </w:r>
+      <w:hyperlink r:id="rId38" w:history="1">
+        <w:r>
+          <w:rPr>
+            <w:rStyle w:val="Hyperlink"/>
+          </w:rPr>
+          <w:t>https://www.tumblr.com/</w:t>
+        </w:r>
+      </w:hyperlink>
+    </w:p>
+    <w:p>
+      <w:pPr>
+        <w:pStyle w:val="ListParagraph"/>
+        <w:numPr>
+          <w:ilvl w:val="0"/>
+          <w:numId w:val="10"/>
+        </w:numPr>
+        <w:jc w:val="both"/>
+        <w:rPr>
+          <w:rFonts w:asciiTheme="majorHAnsi" w:hAnsiTheme="majorHAnsi" w:cstheme="majorHAnsi"/>
+          <w:sz w:val="32"/>
+          <w:szCs w:val="32"/>
+        </w:rPr>
+      </w:pPr>
+      <w:r>
+        <w:rPr>
+          <w:rFonts w:asciiTheme="majorHAnsi" w:hAnsiTheme="majorHAnsi" w:cstheme="majorHAnsi"/>
+          <w:sz w:val="32"/>
+          <w:szCs w:val="32"/>
+        </w:rPr>
+        <w:t>Weebly</w:t>
+      </w:r>
+      <w:r>
+        <w:rPr>
+          <w:rFonts w:asciiTheme="majorHAnsi" w:hAnsiTheme="majorHAnsi" w:cstheme="majorHAnsi"/>
+          <w:sz w:val="32"/>
+          <w:szCs w:val="32"/>
+        </w:rPr>
+        <w:t xml:space="preserve">                                        </w:t>
+      </w:r>
+      <w:hyperlink r:id="rId39" w:history="1">
+        <w:r>
+          <w:rPr>
+            <w:rStyle w:val="Hyperlink"/>
+          </w:rPr>
+          <w:t>https://www.weebly.com/</w:t>
+        </w:r>
+      </w:hyperlink>
+    </w:p>
+    <w:p>
+      <w:pPr>
+        <w:pStyle w:val="ListParagraph"/>
+        <w:numPr>
+          <w:ilvl w:val="0"/>
+          <w:numId w:val="10"/>
+        </w:numPr>
+        <w:jc w:val="both"/>
+        <w:rPr>
+          <w:rFonts w:asciiTheme="majorHAnsi" w:hAnsiTheme="majorHAnsi" w:cstheme="majorHAnsi"/>
+          <w:sz w:val="32"/>
+          <w:szCs w:val="32"/>
+        </w:rPr>
+      </w:pPr>
+      <w:r>
+        <w:rPr>
+          <w:rFonts w:asciiTheme="majorHAnsi" w:hAnsiTheme="majorHAnsi" w:cstheme="majorHAnsi"/>
+          <w:sz w:val="32"/>
+          <w:szCs w:val="32"/>
+        </w:rPr>
+        <w:t>Blogster</w:t>
+      </w:r>
+      <w:r>
+        <w:rPr>
+          <w:rFonts w:asciiTheme="majorHAnsi" w:hAnsiTheme="majorHAnsi" w:cstheme="majorHAnsi"/>
+          <w:sz w:val="32"/>
+          <w:szCs w:val="32"/>
+        </w:rPr>
+        <w:t xml:space="preserve">                                      </w:t>
+      </w:r>
+      <w:hyperlink r:id="rId40" w:history="1">
+        <w:r>
+          <w:rPr>
+            <w:rStyle w:val="Hyperlink"/>
+          </w:rPr>
+          <w:t>http://www.www.blogster.com/</w:t>
+        </w:r>
+      </w:hyperlink>
+    </w:p>
+    <w:p>
+      <w:pPr>
+        <w:pStyle w:val="ListParagraph"/>
+        <w:numPr>
+          <w:ilvl w:val="0"/>
+          <w:numId w:val="2"/>
+        </w:numPr>
+        <w:jc w:val="both"/>
+        <w:rPr>
+          <w:rFonts w:asciiTheme="majorHAnsi" w:hAnsiTheme="majorHAnsi" w:cstheme="majorHAnsi"/>
+          <w:sz w:val="32"/>
+          <w:szCs w:val="32"/>
+        </w:rPr>
+      </w:pPr>
+      <w:r>
+        <w:rPr>
+          <w:rFonts w:asciiTheme="majorHAnsi" w:hAnsiTheme="majorHAnsi" w:cstheme="majorHAnsi"/>
+          <w:sz w:val="32"/>
+          <w:szCs w:val="32"/>
+        </w:rPr>
+        <w:t>Informational: Thi</w:t>
+      </w:r>
+      <w:r>
+        <w:rPr>
+          <w:rFonts w:asciiTheme="majorHAnsi" w:hAnsiTheme="majorHAnsi" w:cstheme="majorHAnsi"/>
+          <w:sz w:val="32"/>
+          <w:szCs w:val="32"/>
+        </w:rPr>
+        <w:t>s website offer known facts, stat</w:t>
+      </w:r>
+      <w:r>
+        <w:rPr>
+          <w:rFonts w:asciiTheme="majorHAnsi" w:hAnsiTheme="majorHAnsi" w:cstheme="majorHAnsi"/>
+          <w:sz w:val="32"/>
+          <w:szCs w:val="32"/>
+        </w:rPr>
+        <w:t xml:space="preserve">ics for different event </w:t>
+      </w:r>
+      <w:r>
+        <w:rPr>
+          <w:rFonts w:asciiTheme="majorHAnsi" w:hAnsiTheme="majorHAnsi" w:cstheme="majorHAnsi"/>
+          <w:sz w:val="32"/>
+          <w:szCs w:val="32"/>
+        </w:rPr>
+        <w:t>that happened in the world, ideas regarding about the current, even for the future and more… sometimes those websites provide a procedure for a certain work that we want.</w:t>
+      </w:r>
+    </w:p>
+    <w:p>
+      <w:pPr>
+        <w:pStyle w:val="ListParagraph"/>
+        <w:jc w:val="both"/>
+        <w:rPr>
+          <w:rFonts w:asciiTheme="majorHAnsi" w:hAnsiTheme="majorHAnsi" w:cstheme="majorHAnsi"/>
+          <w:sz w:val="32"/>
+          <w:szCs w:val="32"/>
+        </w:rPr>
+      </w:pPr>
+    </w:p>
+    <w:p>
+      <w:pPr>
+        <w:pStyle w:val="ListParagraph"/>
+        <w:jc w:val="both"/>
+        <w:rPr>
+          <w:rFonts w:asciiTheme="majorHAnsi" w:hAnsiTheme="majorHAnsi" w:cstheme="majorHAnsi"/>
+          <w:sz w:val="32"/>
+          <w:szCs w:val="32"/>
+        </w:rPr>
+      </w:pPr>
+      <w:r>
+        <w:rPr>
+          <w:rFonts w:asciiTheme="majorHAnsi" w:hAnsiTheme="majorHAnsi" w:cstheme="majorHAnsi"/>
+          <w:sz w:val="32"/>
+          <w:szCs w:val="32"/>
+        </w:rPr>
+        <w:t>Example:</w:t>
+      </w:r>
+    </w:p>
+    <w:p>
+      <w:pPr>
+        <w:pStyle w:val="ListParagraph"/>
+        <w:jc w:val="both"/>
+        <w:rPr>
+          <w:rFonts w:asciiTheme="majorHAnsi" w:hAnsiTheme="majorHAnsi" w:cstheme="majorHAnsi"/>
+          <w:sz w:val="32"/>
+          <w:szCs w:val="32"/>
+        </w:rPr>
+      </w:pPr>
+    </w:p>
+    <w:p>
+      <w:pPr>
+        <w:pStyle w:val="ListParagraph"/>
+        <w:jc w:val="both"/>
+        <w:rPr>
+          <w:rFonts w:asciiTheme="majorHAnsi" w:hAnsiTheme="majorHAnsi" w:cstheme="majorHAnsi"/>
+          <w:sz w:val="32"/>
+          <w:szCs w:val="32"/>
+        </w:rPr>
+      </w:pPr>
+      <w:r>
+        <w:rPr>
+          <w:rFonts w:asciiTheme="majorHAnsi" w:hAnsiTheme="majorHAnsi" w:cstheme="majorHAnsi"/>
+          <w:sz w:val="32"/>
+          <w:szCs w:val="32"/>
+        </w:rPr>
+        <w:t>Name                                                        URL</w:t>
+      </w:r>
+    </w:p>
+    <w:p>
+      <w:pPr>
+        <w:pStyle w:val="ListParagraph"/>
+        <w:numPr>
+          <w:ilvl w:val="0"/>
+          <w:numId w:val="11"/>
+        </w:numPr>
+        <w:jc w:val="both"/>
+        <w:rPr>
+          <w:rFonts w:asciiTheme="majorHAnsi" w:hAnsiTheme="majorHAnsi" w:cstheme="majorHAnsi"/>
+          <w:sz w:val="32"/>
+          <w:szCs w:val="32"/>
+        </w:rPr>
+      </w:pPr>
+      <w:r>
+        <w:rPr>
+          <w:rFonts w:asciiTheme="majorHAnsi" w:hAnsiTheme="majorHAnsi" w:cstheme="majorHAnsi"/>
+          <w:sz w:val="32"/>
+          <w:szCs w:val="32"/>
+        </w:rPr>
+        <w:t xml:space="preserve">Information is beautiful              </w:t>
+      </w:r>
+      <w:hyperlink r:id="rId41" w:history="1">
+        <w:r>
+          <w:rPr>
+            <w:rStyle w:val="Hyperlink"/>
+          </w:rPr>
+          <w:t>https://informationisbeautiful.net/</w:t>
+        </w:r>
+      </w:hyperlink>
+    </w:p>
+    <w:p>
+      <w:pPr>
+        <w:pStyle w:val="ListParagraph"/>
+        <w:numPr>
+          <w:ilvl w:val="0"/>
+          <w:numId w:val="11"/>
+        </w:numPr>
+        <w:jc w:val="both"/>
+        <w:rPr>
+          <w:rFonts w:asciiTheme="majorHAnsi" w:hAnsiTheme="majorHAnsi" w:cstheme="majorHAnsi"/>
+          <w:sz w:val="32"/>
+          <w:szCs w:val="32"/>
+        </w:rPr>
+      </w:pPr>
+      <w:r>
+        <w:rPr>
+          <w:rFonts w:asciiTheme="majorHAnsi" w:hAnsiTheme="majorHAnsi" w:cstheme="majorHAnsi"/>
+          <w:sz w:val="32"/>
+          <w:szCs w:val="32"/>
+        </w:rPr>
+        <w:t xml:space="preserve"> How staff works                          </w:t>
+      </w:r>
+      <w:hyperlink r:id="rId42" w:history="1">
+        <w:r>
+          <w:rPr>
+            <w:rStyle w:val="Hyperlink"/>
+          </w:rPr>
+          <w:t>https://www.howstuffworks.com/</w:t>
+        </w:r>
+      </w:hyperlink>
+    </w:p>
+    <w:p>
+      <w:pPr>
+        <w:pStyle w:val="ListParagraph"/>
+        <w:numPr>
+          <w:ilvl w:val="0"/>
+          <w:numId w:val="11"/>
+        </w:numPr>
+        <w:jc w:val="both"/>
+        <w:rPr>
+          <w:rFonts w:asciiTheme="majorHAnsi" w:hAnsiTheme="majorHAnsi" w:cstheme="majorHAnsi"/>
+          <w:sz w:val="32"/>
+          <w:szCs w:val="32"/>
+        </w:rPr>
+      </w:pPr>
+      <w:r>
+        <w:rPr>
+          <w:rFonts w:asciiTheme="majorHAnsi" w:hAnsiTheme="majorHAnsi" w:cstheme="majorHAnsi"/>
+          <w:sz w:val="32"/>
+          <w:szCs w:val="32"/>
+        </w:rPr>
+        <w:t xml:space="preserve">Cooking for Engineers                </w:t>
+      </w:r>
+      <w:hyperlink r:id="rId43" w:history="1">
+        <w:r>
+          <w:rPr>
+            <w:rStyle w:val="Hyperlink"/>
+          </w:rPr>
+          <w:t>http://www.cookingforengineers.com/</w:t>
+        </w:r>
+      </w:hyperlink>
+    </w:p>
+    <w:p>
+      <w:pPr>
+        <w:pStyle w:val="ListParagraph"/>
+        <w:numPr>
+          <w:ilvl w:val="0"/>
+          <w:numId w:val="11"/>
+        </w:numPr>
+        <w:jc w:val="both"/>
+        <w:rPr>
+          <w:rFonts w:asciiTheme="majorHAnsi" w:hAnsiTheme="majorHAnsi" w:cstheme="majorHAnsi"/>
+          <w:sz w:val="32"/>
+          <w:szCs w:val="32"/>
+        </w:rPr>
+      </w:pPr>
+      <w:r>
+        <w:rPr>
+          <w:rFonts w:asciiTheme="majorHAnsi" w:hAnsiTheme="majorHAnsi" w:cstheme="majorHAnsi"/>
+          <w:sz w:val="32"/>
+          <w:szCs w:val="32"/>
+        </w:rPr>
+        <w:t>Mind Tools</w:t>
+      </w:r>
+      <w:r>
+        <w:rPr>
+          <w:rFonts w:asciiTheme="majorHAnsi" w:hAnsiTheme="majorHAnsi" w:cstheme="majorHAnsi"/>
+          <w:sz w:val="32"/>
+          <w:szCs w:val="32"/>
+        </w:rPr>
+        <w:t xml:space="preserve">                                    </w:t>
+      </w:r>
+      <w:hyperlink r:id="rId44" w:history="1">
+        <w:r>
+          <w:rPr>
+            <w:rStyle w:val="Hyperlink"/>
+          </w:rPr>
+          <w:t>https://www.mindtools.com/</w:t>
+        </w:r>
+      </w:hyperlink>
+    </w:p>
+    <w:p>
+      <w:pPr>
+        <w:pStyle w:val="ListParagraph"/>
+        <w:numPr>
+          <w:ilvl w:val="0"/>
+          <w:numId w:val="11"/>
+        </w:numPr>
+        <w:jc w:val="both"/>
+        <w:rPr>
+          <w:rFonts w:asciiTheme="majorHAnsi" w:hAnsiTheme="majorHAnsi" w:cstheme="majorHAnsi"/>
+          <w:sz w:val="32"/>
+          <w:szCs w:val="32"/>
+        </w:rPr>
+      </w:pPr>
+      <w:r>
+        <w:rPr>
+          <w:rFonts w:asciiTheme="majorHAnsi" w:hAnsiTheme="majorHAnsi" w:cstheme="majorHAnsi"/>
+          <w:sz w:val="32"/>
+          <w:szCs w:val="32"/>
+        </w:rPr>
+        <w:t>Mashable</w:t>
+      </w:r>
+      <w:r>
+        <w:rPr>
+          <w:rFonts w:asciiTheme="majorHAnsi" w:hAnsiTheme="majorHAnsi" w:cstheme="majorHAnsi"/>
+          <w:sz w:val="32"/>
+          <w:szCs w:val="32"/>
+        </w:rPr>
+        <w:t xml:space="preserve">                                      </w:t>
+      </w:r>
+      <w:hyperlink r:id="rId45" w:history="1">
+        <w:r>
+          <w:rPr>
+            <w:rStyle w:val="Hyperlink"/>
+          </w:rPr>
+          <w:t>https://mashable.com/</w:t>
+        </w:r>
+      </w:hyperlink>
+    </w:p>
+    <w:p>
+      <w:pPr>
+        <w:pStyle w:val="ListParagraph"/>
+        <w:numPr>
+          <w:ilvl w:val="0"/>
+          <w:numId w:val="2"/>
+        </w:numPr>
+        <w:jc w:val="both"/>
+        <w:rPr>
+          <w:rFonts w:asciiTheme="majorHAnsi" w:hAnsiTheme="majorHAnsi" w:cstheme="majorHAnsi"/>
+          <w:sz w:val="32"/>
+          <w:szCs w:val="32"/>
+        </w:rPr>
+      </w:pPr>
+      <w:r>
+        <w:rPr>
+          <w:rFonts w:asciiTheme="majorHAnsi" w:hAnsiTheme="majorHAnsi" w:cstheme="majorHAnsi"/>
+          <w:sz w:val="32"/>
+          <w:szCs w:val="32"/>
+        </w:rPr>
+        <w:t xml:space="preserve">Entertainment: </w:t>
+      </w:r>
+      <w:r>
+        <w:rPr>
+          <w:rFonts w:asciiTheme="majorHAnsi" w:hAnsiTheme="majorHAnsi" w:cstheme="majorHAnsi"/>
+          <w:sz w:val="32"/>
+          <w:szCs w:val="32"/>
+        </w:rPr>
+        <w:t xml:space="preserve">These websites showcase entertaining information for visitors. Online magazines, gossip oriented websites, celebrity news, sports coverage, movies, the arts, humorous websites, etc. These websites are designed to be easy to navigate and frequently updated in order to keep users coming back for more information. </w:t>
+      </w:r>
+      <w:r>
+        <w:rPr>
+          <w:rFonts w:asciiTheme="majorHAnsi" w:hAnsiTheme="majorHAnsi" w:cstheme="majorHAnsi"/>
+          <w:sz w:val="32"/>
+          <w:szCs w:val="32"/>
+        </w:rPr>
+        <w:lastRenderedPageBreak/>
+        <w:t>They can be made more engaging by using dynamic content, such as videos, podcasts, slideshows, etc.</w:t>
+      </w:r>
+    </w:p>
+    <w:p>
+      <w:pPr>
+        <w:pStyle w:val="ListParagraph"/>
+        <w:jc w:val="both"/>
+        <w:rPr>
+          <w:rFonts w:asciiTheme="majorHAnsi" w:hAnsiTheme="majorHAnsi" w:cstheme="majorHAnsi"/>
+          <w:sz w:val="32"/>
+          <w:szCs w:val="32"/>
+        </w:rPr>
+      </w:pPr>
+    </w:p>
+    <w:p>
+      <w:pPr>
+        <w:pStyle w:val="ListParagraph"/>
+        <w:jc w:val="both"/>
+        <w:rPr>
+          <w:rFonts w:asciiTheme="majorHAnsi" w:hAnsiTheme="majorHAnsi" w:cstheme="majorHAnsi"/>
+          <w:sz w:val="32"/>
+          <w:szCs w:val="32"/>
+        </w:rPr>
+      </w:pPr>
+      <w:r>
+        <w:rPr>
+          <w:rFonts w:asciiTheme="majorHAnsi" w:hAnsiTheme="majorHAnsi" w:cstheme="majorHAnsi"/>
+          <w:sz w:val="32"/>
+          <w:szCs w:val="32"/>
+        </w:rPr>
+        <w:t>Example:</w:t>
+      </w:r>
+    </w:p>
+    <w:p>
+      <w:pPr>
+        <w:pStyle w:val="ListParagraph"/>
+        <w:jc w:val="both"/>
+        <w:rPr>
+          <w:rFonts w:asciiTheme="majorHAnsi" w:hAnsiTheme="majorHAnsi" w:cstheme="majorHAnsi"/>
+          <w:sz w:val="32"/>
+          <w:szCs w:val="32"/>
+        </w:rPr>
+      </w:pPr>
+      <w:r>
+        <w:rPr>
+          <w:rFonts w:asciiTheme="majorHAnsi" w:hAnsiTheme="majorHAnsi" w:cstheme="majorHAnsi"/>
+          <w:sz w:val="32"/>
+          <w:szCs w:val="32"/>
+        </w:rPr>
+        <w:t>Name                                                  URL</w:t>
+      </w:r>
+    </w:p>
+    <w:p>
+      <w:pPr>
+        <w:pStyle w:val="ListParagraph"/>
+        <w:numPr>
+          <w:ilvl w:val="0"/>
+          <w:numId w:val="12"/>
+        </w:numPr>
+        <w:jc w:val="both"/>
+        <w:rPr>
+          <w:rFonts w:asciiTheme="majorHAnsi" w:hAnsiTheme="majorHAnsi" w:cstheme="majorHAnsi"/>
+          <w:sz w:val="32"/>
+          <w:szCs w:val="32"/>
+        </w:rPr>
+      </w:pPr>
+      <w:r>
+        <w:rPr>
+          <w:rFonts w:asciiTheme="majorHAnsi" w:hAnsiTheme="majorHAnsi" w:cstheme="majorHAnsi"/>
+          <w:sz w:val="32"/>
+          <w:szCs w:val="32"/>
+        </w:rPr>
+        <w:t xml:space="preserve">Eonline                                 </w:t>
+      </w:r>
+      <w:hyperlink r:id="rId46" w:history="1">
+        <w:r>
+          <w:rPr>
+            <w:rStyle w:val="Hyperlink"/>
+          </w:rPr>
+          <w:t>https://www.eonline.com/ap</w:t>
+        </w:r>
+      </w:hyperlink>
+    </w:p>
+    <w:p>
+      <w:pPr>
+        <w:pStyle w:val="ListParagraph"/>
+        <w:numPr>
+          <w:ilvl w:val="0"/>
+          <w:numId w:val="12"/>
+        </w:numPr>
+        <w:jc w:val="both"/>
+        <w:rPr>
+          <w:rFonts w:asciiTheme="majorHAnsi" w:hAnsiTheme="majorHAnsi" w:cstheme="majorHAnsi"/>
+          <w:sz w:val="32"/>
+          <w:szCs w:val="32"/>
+        </w:rPr>
+      </w:pPr>
+      <w:r>
+        <w:rPr>
+          <w:rFonts w:asciiTheme="majorHAnsi" w:hAnsiTheme="majorHAnsi" w:cstheme="majorHAnsi"/>
+          <w:sz w:val="32"/>
+          <w:szCs w:val="32"/>
+        </w:rPr>
+        <w:t xml:space="preserve">just for fun </w:t>
+      </w:r>
+      <w:r>
+        <w:rPr>
+          <w:rFonts w:asciiTheme="majorHAnsi" w:hAnsiTheme="majorHAnsi" w:cstheme="majorHAnsi"/>
+          <w:sz w:val="32"/>
+          <w:szCs w:val="32"/>
+        </w:rPr>
+        <w:t xml:space="preserve">                          </w:t>
+      </w:r>
+      <w:hyperlink r:id="rId47" w:history="1">
+        <w:r>
+          <w:rPr>
+            <w:rStyle w:val="Hyperlink"/>
+          </w:rPr>
+          <w:t>https://9gag.com/</w:t>
+        </w:r>
+      </w:hyperlink>
+    </w:p>
+    <w:p>
+      <w:pPr>
+        <w:pStyle w:val="ListParagraph"/>
+        <w:numPr>
+          <w:ilvl w:val="0"/>
+          <w:numId w:val="12"/>
+        </w:numPr>
+        <w:jc w:val="both"/>
+        <w:rPr>
+          <w:rFonts w:asciiTheme="majorHAnsi" w:hAnsiTheme="majorHAnsi" w:cstheme="majorHAnsi"/>
+          <w:sz w:val="32"/>
+          <w:szCs w:val="32"/>
+        </w:rPr>
+      </w:pPr>
+      <w:r>
+        <w:rPr>
+          <w:rFonts w:asciiTheme="majorHAnsi" w:hAnsiTheme="majorHAnsi" w:cstheme="majorHAnsi"/>
+          <w:sz w:val="32"/>
+          <w:szCs w:val="32"/>
+        </w:rPr>
+        <w:t>Netflix</w:t>
+      </w:r>
+      <w:r>
+        <w:rPr>
+          <w:rFonts w:asciiTheme="majorHAnsi" w:hAnsiTheme="majorHAnsi" w:cstheme="majorHAnsi"/>
+          <w:sz w:val="32"/>
+          <w:szCs w:val="32"/>
+        </w:rPr>
+        <w:t xml:space="preserve">                                  </w:t>
+      </w:r>
+      <w:hyperlink r:id="rId48" w:history="1">
+        <w:r>
+          <w:rPr>
+            <w:rStyle w:val="Hyperlink"/>
+          </w:rPr>
+          <w:t>https://www.netflix.com/et/</w:t>
+        </w:r>
+      </w:hyperlink>
+    </w:p>
+    <w:p>
+      <w:pPr>
+        <w:pStyle w:val="ListParagraph"/>
+        <w:numPr>
+          <w:ilvl w:val="0"/>
+          <w:numId w:val="12"/>
+        </w:numPr>
+        <w:jc w:val="both"/>
+        <w:rPr>
+          <w:rFonts w:asciiTheme="majorHAnsi" w:hAnsiTheme="majorHAnsi" w:cstheme="majorHAnsi"/>
+          <w:sz w:val="32"/>
+          <w:szCs w:val="32"/>
+        </w:rPr>
+      </w:pPr>
+      <w:r>
+        <w:rPr>
+          <w:rFonts w:asciiTheme="majorHAnsi" w:hAnsiTheme="majorHAnsi" w:cstheme="majorHAnsi"/>
+          <w:sz w:val="32"/>
+          <w:szCs w:val="32"/>
+        </w:rPr>
+        <w:t>Imdb</w:t>
+      </w:r>
+      <w:r>
+        <w:rPr>
+          <w:rFonts w:asciiTheme="majorHAnsi" w:hAnsiTheme="majorHAnsi" w:cstheme="majorHAnsi"/>
+          <w:sz w:val="32"/>
+          <w:szCs w:val="32"/>
+        </w:rPr>
+        <w:t xml:space="preserve">                                    </w:t>
+      </w:r>
+      <w:hyperlink r:id="rId49" w:history="1">
+        <w:r>
+          <w:rPr>
+            <w:rStyle w:val="Hyperlink"/>
+          </w:rPr>
+          <w:t>https://www.imdb.com/</w:t>
+        </w:r>
+      </w:hyperlink>
+    </w:p>
+    <w:p>
+      <w:pPr>
+        <w:pStyle w:val="ListParagraph"/>
+        <w:numPr>
+          <w:ilvl w:val="0"/>
+          <w:numId w:val="12"/>
+        </w:numPr>
+        <w:jc w:val="both"/>
+        <w:rPr>
+          <w:rFonts w:asciiTheme="majorHAnsi" w:hAnsiTheme="majorHAnsi" w:cstheme="majorHAnsi"/>
+          <w:sz w:val="32"/>
+          <w:szCs w:val="32"/>
+        </w:rPr>
+      </w:pPr>
+      <w:r>
+        <w:rPr>
+          <w:rFonts w:asciiTheme="majorHAnsi" w:hAnsiTheme="majorHAnsi" w:cstheme="majorHAnsi"/>
+          <w:sz w:val="32"/>
+          <w:szCs w:val="32"/>
+        </w:rPr>
+        <w:t>YouTube</w:t>
+      </w:r>
+      <w:r>
+        <w:rPr>
+          <w:rFonts w:asciiTheme="majorHAnsi" w:hAnsiTheme="majorHAnsi" w:cstheme="majorHAnsi"/>
+          <w:sz w:val="32"/>
+          <w:szCs w:val="32"/>
+        </w:rPr>
+        <w:t xml:space="preserve">                              </w:t>
+      </w:r>
+      <w:hyperlink r:id="rId50" w:history="1">
+        <w:r>
+          <w:rPr>
+            <w:rStyle w:val="Hyperlink"/>
+          </w:rPr>
+          <w:t>https://www.youtube.com/</w:t>
+        </w:r>
+      </w:hyperlink>
+    </w:p>
+    <w:p>
+      <w:pPr>
+        <w:pStyle w:val="ListParagraph"/>
+        <w:numPr>
+          <w:ilvl w:val="0"/>
+          <w:numId w:val="2"/>
+        </w:numPr>
+        <w:jc w:val="both"/>
+        <w:rPr>
+          <w:rFonts w:asciiTheme="majorHAnsi" w:hAnsiTheme="majorHAnsi" w:cstheme="majorHAnsi"/>
+          <w:sz w:val="32"/>
+          <w:szCs w:val="32"/>
+        </w:rPr>
+      </w:pPr>
+      <w:r>
+        <w:rPr>
+          <w:rFonts w:asciiTheme="majorHAnsi" w:hAnsiTheme="majorHAnsi" w:cstheme="majorHAnsi"/>
+          <w:sz w:val="32"/>
+          <w:szCs w:val="32"/>
+        </w:rPr>
+        <w:t>Wiki: wiki is a type of website, it’s website content area,</w:t>
+      </w:r>
+      <w:r>
+        <w:rPr>
+          <w:rFonts w:asciiTheme="majorHAnsi" w:hAnsiTheme="majorHAnsi" w:cstheme="majorHAnsi"/>
+          <w:sz w:val="32"/>
+          <w:szCs w:val="32"/>
+        </w:rPr>
+        <w:t xml:space="preserve"> or the software u</w:t>
+      </w:r>
+      <w:r>
+        <w:rPr>
+          <w:rFonts w:asciiTheme="majorHAnsi" w:hAnsiTheme="majorHAnsi" w:cstheme="majorHAnsi"/>
+          <w:sz w:val="32"/>
+          <w:szCs w:val="32"/>
+        </w:rPr>
+        <w:t>sed to operate and maintain it,</w:t>
+      </w:r>
+      <w:r>
+        <w:rPr>
+          <w:rFonts w:asciiTheme="majorHAnsi" w:hAnsiTheme="majorHAnsi" w:cstheme="majorHAnsi"/>
+          <w:sz w:val="32"/>
+          <w:szCs w:val="32"/>
+        </w:rPr>
+        <w:t xml:space="preserve"> where users of the site can collaboratively edit, structure, and p</w:t>
+      </w:r>
+      <w:r>
+        <w:rPr>
+          <w:rFonts w:asciiTheme="majorHAnsi" w:hAnsiTheme="majorHAnsi" w:cstheme="majorHAnsi"/>
+          <w:sz w:val="32"/>
+          <w:szCs w:val="32"/>
+        </w:rPr>
+        <w:t>rovide new content for the site.</w:t>
+      </w:r>
+      <w:r>
+        <w:rPr>
+          <w:rFonts w:asciiTheme="majorHAnsi" w:hAnsiTheme="majorHAnsi" w:cstheme="majorHAnsi"/>
+          <w:sz w:val="32"/>
+          <w:szCs w:val="32"/>
+        </w:rPr>
+        <w:t xml:space="preserve"> This is in contrast to most types of websites, which only show content provided by the website’s operators, or may allow each user to provide content that only its author can edit</w:t>
+      </w:r>
+      <w:r>
+        <w:rPr>
+          <w:rFonts w:asciiTheme="majorHAnsi" w:hAnsiTheme="majorHAnsi" w:cstheme="majorHAnsi"/>
+          <w:sz w:val="32"/>
+          <w:szCs w:val="32"/>
+        </w:rPr>
+        <w:t>.</w:t>
+      </w:r>
+    </w:p>
+    <w:p>
+      <w:pPr>
+        <w:pStyle w:val="ListParagraph"/>
+        <w:jc w:val="both"/>
+        <w:rPr>
+          <w:rFonts w:asciiTheme="majorHAnsi" w:hAnsiTheme="majorHAnsi" w:cstheme="majorHAnsi"/>
+          <w:sz w:val="32"/>
+          <w:szCs w:val="32"/>
+        </w:rPr>
+      </w:pPr>
+      <w:r>
+        <w:rPr>
+          <w:rFonts w:asciiTheme="majorHAnsi" w:hAnsiTheme="majorHAnsi" w:cstheme="majorHAnsi"/>
+          <w:sz w:val="32"/>
+          <w:szCs w:val="32"/>
+        </w:rPr>
+        <w:t>Example:</w:t>
+      </w:r>
+    </w:p>
+    <w:p>
+      <w:pPr>
+        <w:pStyle w:val="ListParagraph"/>
+        <w:jc w:val="both"/>
+        <w:rPr>
+          <w:rFonts w:asciiTheme="majorHAnsi" w:hAnsiTheme="majorHAnsi" w:cstheme="majorHAnsi"/>
+          <w:sz w:val="32"/>
+          <w:szCs w:val="32"/>
+        </w:rPr>
+      </w:pPr>
+    </w:p>
+    <w:p>
+      <w:pPr>
+        <w:pStyle w:val="ListParagraph"/>
+        <w:jc w:val="both"/>
+        <w:rPr>
+          <w:rFonts w:asciiTheme="majorHAnsi" w:hAnsiTheme="majorHAnsi" w:cstheme="majorHAnsi"/>
+          <w:sz w:val="32"/>
+          <w:szCs w:val="32"/>
+        </w:rPr>
+      </w:pPr>
+      <w:r>
+        <w:rPr>
+          <w:rFonts w:asciiTheme="majorHAnsi" w:hAnsiTheme="majorHAnsi" w:cstheme="majorHAnsi"/>
+          <w:sz w:val="32"/>
+          <w:szCs w:val="32"/>
+        </w:rPr>
+        <w:t xml:space="preserve">Name </w:t>
+      </w:r>
+      <w:r>
+        <w:rPr>
+          <w:rFonts w:asciiTheme="majorHAnsi" w:hAnsiTheme="majorHAnsi" w:cstheme="majorHAnsi"/>
+          <w:sz w:val="32"/>
+          <w:szCs w:val="32"/>
+        </w:rPr>
+        <w:tab/>
+      </w:r>
+      <w:r>
+        <w:rPr>
+          <w:rFonts w:asciiTheme="majorHAnsi" w:hAnsiTheme="majorHAnsi" w:cstheme="majorHAnsi"/>
+          <w:sz w:val="32"/>
+          <w:szCs w:val="32"/>
+        </w:rPr>
+        <w:tab/>
+      </w:r>
+      <w:r>
+        <w:rPr>
+          <w:rFonts w:asciiTheme="majorHAnsi" w:hAnsiTheme="majorHAnsi" w:cstheme="majorHAnsi"/>
+          <w:sz w:val="32"/>
+          <w:szCs w:val="32"/>
+        </w:rPr>
+        <w:tab/>
+      </w:r>
+      <w:r>
+        <w:rPr>
+          <w:rFonts w:asciiTheme="majorHAnsi" w:hAnsiTheme="majorHAnsi" w:cstheme="majorHAnsi"/>
+          <w:sz w:val="32"/>
+          <w:szCs w:val="32"/>
+        </w:rPr>
+        <w:tab/>
+      </w:r>
+      <w:r>
+        <w:rPr>
+          <w:rFonts w:asciiTheme="majorHAnsi" w:hAnsiTheme="majorHAnsi" w:cstheme="majorHAnsi"/>
+          <w:sz w:val="32"/>
+          <w:szCs w:val="32"/>
+        </w:rPr>
+        <w:tab/>
+      </w:r>
+      <w:r>
+        <w:rPr>
+          <w:rFonts w:asciiTheme="majorHAnsi" w:hAnsiTheme="majorHAnsi" w:cstheme="majorHAnsi"/>
+          <w:sz w:val="32"/>
+          <w:szCs w:val="32"/>
+        </w:rPr>
+        <w:tab/>
+        <w:t>URL</w:t>
+      </w:r>
+    </w:p>
+    <w:p>
+      <w:pPr>
+        <w:pStyle w:val="ListParagraph"/>
+        <w:numPr>
+          <w:ilvl w:val="0"/>
+          <w:numId w:val="13"/>
+        </w:numPr>
+        <w:jc w:val="both"/>
+        <w:rPr>
+          <w:rFonts w:asciiTheme="majorHAnsi" w:hAnsiTheme="majorHAnsi" w:cstheme="majorHAnsi"/>
+          <w:sz w:val="32"/>
+          <w:szCs w:val="32"/>
+        </w:rPr>
+      </w:pPr>
+      <w:r>
+        <w:rPr>
+          <w:rFonts w:asciiTheme="majorHAnsi" w:hAnsiTheme="majorHAnsi" w:cstheme="majorHAnsi"/>
+          <w:sz w:val="32"/>
+          <w:szCs w:val="32"/>
+        </w:rPr>
+        <w:t xml:space="preserve">Wiki books                                      </w:t>
+      </w:r>
+      <w:hyperlink r:id="rId51" w:history="1">
+        <w:r>
+          <w:rPr>
+            <w:rStyle w:val="Hyperlink"/>
+          </w:rPr>
+          <w:t>https://en.wikibooks.org/wiki/Main_Page</w:t>
+        </w:r>
+      </w:hyperlink>
+    </w:p>
+    <w:p>
+      <w:pPr>
+        <w:pStyle w:val="ListParagraph"/>
+        <w:numPr>
+          <w:ilvl w:val="0"/>
+          <w:numId w:val="13"/>
+        </w:numPr>
+        <w:jc w:val="both"/>
+        <w:rPr>
+          <w:rFonts w:asciiTheme="majorHAnsi" w:hAnsiTheme="majorHAnsi" w:cstheme="majorHAnsi"/>
+          <w:sz w:val="32"/>
+          <w:szCs w:val="32"/>
+        </w:rPr>
+      </w:pPr>
+      <w:r>
+        <w:rPr>
+          <w:rFonts w:asciiTheme="majorHAnsi" w:hAnsiTheme="majorHAnsi" w:cstheme="majorHAnsi"/>
+          <w:sz w:val="32"/>
+          <w:szCs w:val="32"/>
+        </w:rPr>
+        <w:t>Wikipedia</w:t>
+      </w:r>
+      <w:r>
+        <w:rPr>
+          <w:rFonts w:asciiTheme="majorHAnsi" w:hAnsiTheme="majorHAnsi" w:cstheme="majorHAnsi"/>
+          <w:sz w:val="32"/>
+          <w:szCs w:val="32"/>
+        </w:rPr>
+        <w:t xml:space="preserve">                                       </w:t>
+      </w:r>
+      <w:hyperlink r:id="rId52" w:history="1">
+        <w:r>
+          <w:rPr>
+            <w:rStyle w:val="Hyperlink"/>
+          </w:rPr>
+          <w:t>https://www.wikipedia.org/</w:t>
+        </w:r>
+      </w:hyperlink>
+    </w:p>
+    <w:p>
+      <w:pPr>
+        <w:pStyle w:val="ListParagraph"/>
+        <w:numPr>
+          <w:ilvl w:val="0"/>
+          <w:numId w:val="13"/>
+        </w:numPr>
+        <w:jc w:val="both"/>
+        <w:rPr>
+          <w:rFonts w:asciiTheme="majorHAnsi" w:hAnsiTheme="majorHAnsi" w:cstheme="majorHAnsi"/>
+          <w:sz w:val="32"/>
+          <w:szCs w:val="32"/>
+        </w:rPr>
+      </w:pPr>
+      <w:r>
+        <w:rPr>
+          <w:rFonts w:asciiTheme="majorHAnsi" w:hAnsiTheme="majorHAnsi" w:cstheme="majorHAnsi"/>
+          <w:sz w:val="32"/>
+          <w:szCs w:val="32"/>
+        </w:rPr>
+        <w:t>Gamepedia</w:t>
+      </w:r>
+      <w:r>
+        <w:rPr>
+          <w:rFonts w:asciiTheme="majorHAnsi" w:hAnsiTheme="majorHAnsi" w:cstheme="majorHAnsi"/>
+          <w:sz w:val="32"/>
+          <w:szCs w:val="32"/>
+        </w:rPr>
+        <w:t xml:space="preserve">                                     </w:t>
+      </w:r>
+      <w:hyperlink r:id="rId53" w:history="1">
+        <w:r>
+          <w:rPr>
+            <w:rStyle w:val="Hyperlink"/>
+          </w:rPr>
+          <w:t>https://www.gamepedia.com/</w:t>
+        </w:r>
+      </w:hyperlink>
+    </w:p>
+    <w:p>
+      <w:pPr>
+        <w:pStyle w:val="ListParagraph"/>
+        <w:numPr>
+          <w:ilvl w:val="0"/>
+          <w:numId w:val="13"/>
+        </w:numPr>
+        <w:jc w:val="both"/>
+        <w:rPr>
+          <w:rFonts w:asciiTheme="majorHAnsi" w:hAnsiTheme="majorHAnsi" w:cstheme="majorHAnsi"/>
+          <w:sz w:val="32"/>
+          <w:szCs w:val="32"/>
+        </w:rPr>
+      </w:pPr>
+      <w:r>
+        <w:rPr>
+          <w:rFonts w:asciiTheme="majorHAnsi" w:hAnsiTheme="majorHAnsi" w:cstheme="majorHAnsi"/>
+          <w:sz w:val="32"/>
+          <w:szCs w:val="32"/>
+        </w:rPr>
+        <w:t>Strangerthings</w:t>
+      </w:r>
+      <w:r>
+        <w:rPr>
+          <w:rFonts w:asciiTheme="majorHAnsi" w:hAnsiTheme="majorHAnsi" w:cstheme="majorHAnsi"/>
+          <w:sz w:val="32"/>
+          <w:szCs w:val="32"/>
+        </w:rPr>
+        <w:t xml:space="preserve">                               </w:t>
+      </w:r>
+      <w:hyperlink r:id="rId54" w:history="1">
+        <w:r>
+          <w:rPr>
+            <w:rStyle w:val="Hyperlink"/>
+          </w:rPr>
+          <w:t>https://strangerthings.fandom.com/</w:t>
+        </w:r>
+      </w:hyperlink>
+    </w:p>
+    <w:p>
+      <w:pPr>
+        <w:pStyle w:val="ListParagraph"/>
+        <w:numPr>
+          <w:ilvl w:val="0"/>
+          <w:numId w:val="13"/>
+        </w:numPr>
+        <w:jc w:val="both"/>
+        <w:rPr>
+          <w:rFonts w:asciiTheme="majorHAnsi" w:hAnsiTheme="majorHAnsi" w:cstheme="majorHAnsi"/>
+          <w:sz w:val="32"/>
+          <w:szCs w:val="32"/>
+        </w:rPr>
+      </w:pPr>
+      <w:r>
+        <w:rPr>
+          <w:rFonts w:asciiTheme="majorHAnsi" w:hAnsiTheme="majorHAnsi" w:cstheme="majorHAnsi"/>
+          <w:sz w:val="32"/>
+          <w:szCs w:val="32"/>
+        </w:rPr>
+        <w:t>Bassbell reference</w:t>
+      </w:r>
+      <w:r>
+        <w:rPr>
+          <w:rFonts w:asciiTheme="majorHAnsi" w:hAnsiTheme="majorHAnsi" w:cstheme="majorHAnsi"/>
+          <w:sz w:val="32"/>
+          <w:szCs w:val="32"/>
+        </w:rPr>
+        <w:t xml:space="preserve">                       </w:t>
+      </w:r>
+      <w:hyperlink r:id="rId55" w:history="1">
+        <w:r>
+          <w:rPr>
+            <w:rStyle w:val="Hyperlink"/>
+          </w:rPr>
+          <w:t>https://www.baseball-reference.com/</w:t>
+        </w:r>
+      </w:hyperlink>
+    </w:p>
+    <w:p>
+      <w:pPr>
+        <w:pStyle w:val="ListParagraph"/>
+        <w:numPr>
+          <w:ilvl w:val="0"/>
+          <w:numId w:val="2"/>
+        </w:numPr>
+        <w:jc w:val="both"/>
+        <w:rPr>
+          <w:rFonts w:asciiTheme="majorHAnsi" w:hAnsiTheme="majorHAnsi" w:cstheme="majorHAnsi"/>
+          <w:sz w:val="32"/>
+          <w:szCs w:val="32"/>
+        </w:rPr>
+      </w:pPr>
+      <w:r>
+        <w:rPr>
+          <w:rFonts w:asciiTheme="majorHAnsi" w:hAnsiTheme="majorHAnsi" w:cstheme="majorHAnsi"/>
+          <w:sz w:val="32"/>
+          <w:szCs w:val="32"/>
+        </w:rPr>
+        <w:t>Advocacy</w:t>
+      </w:r>
+      <w:r>
+        <w:rPr>
+          <w:rFonts w:asciiTheme="majorHAnsi" w:hAnsiTheme="majorHAnsi" w:cstheme="majorHAnsi"/>
+          <w:sz w:val="32"/>
+          <w:szCs w:val="32"/>
+        </w:rPr>
+        <w:t xml:space="preserve">: </w:t>
+      </w:r>
+      <w:r>
+        <w:rPr>
+          <w:rFonts w:asciiTheme="majorHAnsi" w:hAnsiTheme="majorHAnsi" w:cstheme="majorHAnsi"/>
+          <w:sz w:val="32"/>
+          <w:szCs w:val="32"/>
+        </w:rPr>
+        <w:t xml:space="preserve">An Advocacy website is a website that people make to try to get people to see their opinion on certain </w:t>
+      </w:r>
+      <w:r>
+        <w:rPr>
+          <w:rFonts w:asciiTheme="majorHAnsi" w:hAnsiTheme="majorHAnsi" w:cstheme="majorHAnsi"/>
+          <w:sz w:val="32"/>
+          <w:szCs w:val="32"/>
+        </w:rPr>
+        <w:t>subjects. Or</w:t>
+      </w:r>
+      <w:r>
+        <w:rPr>
+          <w:rFonts w:asciiTheme="majorHAnsi" w:hAnsiTheme="majorHAnsi" w:cstheme="majorHAnsi"/>
+          <w:sz w:val="32"/>
+          <w:szCs w:val="32"/>
+        </w:rPr>
+        <w:t xml:space="preserve"> it’s an activity by an individual or group that aims to influence decisions within political, economic, social systems, institutions. Advocacy includes activities and publications to influence public policy, laws </w:t>
+      </w:r>
+      <w:r>
+        <w:rPr>
+          <w:rFonts w:asciiTheme="majorHAnsi" w:hAnsiTheme="majorHAnsi" w:cstheme="majorHAnsi"/>
+          <w:sz w:val="32"/>
+          <w:szCs w:val="32"/>
+        </w:rPr>
+        <w:lastRenderedPageBreak/>
+        <w:t>and budgets by using facts, their relationships, the media, and messaging to educate government officials and the public</w:t>
+      </w:r>
+      <w:r>
+        <w:rPr>
+          <w:rFonts w:asciiTheme="majorHAnsi" w:hAnsiTheme="majorHAnsi" w:cstheme="majorHAnsi"/>
+          <w:sz w:val="32"/>
+          <w:szCs w:val="32"/>
+        </w:rPr>
+        <w:t>.</w:t>
+      </w:r>
+    </w:p>
+    <w:p>
+      <w:pPr>
+        <w:pStyle w:val="ListParagraph"/>
+        <w:jc w:val="both"/>
+        <w:rPr>
+          <w:rFonts w:asciiTheme="majorHAnsi" w:hAnsiTheme="majorHAnsi" w:cstheme="majorHAnsi"/>
+          <w:sz w:val="32"/>
+          <w:szCs w:val="32"/>
+        </w:rPr>
+      </w:pPr>
+      <w:r>
+        <w:rPr>
+          <w:rFonts w:asciiTheme="majorHAnsi" w:hAnsiTheme="majorHAnsi" w:cstheme="majorHAnsi"/>
+          <w:sz w:val="32"/>
+          <w:szCs w:val="32"/>
+        </w:rPr>
+        <w:t>Example:</w:t>
+      </w:r>
+    </w:p>
+    <w:p>
+      <w:pPr>
+        <w:pStyle w:val="ListParagraph"/>
+        <w:jc w:val="both"/>
+        <w:rPr>
+          <w:rFonts w:asciiTheme="majorHAnsi" w:hAnsiTheme="majorHAnsi" w:cstheme="majorHAnsi"/>
+          <w:sz w:val="32"/>
+          <w:szCs w:val="32"/>
+        </w:rPr>
+      </w:pPr>
+      <w:r>
+        <w:rPr>
+          <w:rFonts w:asciiTheme="majorHAnsi" w:hAnsiTheme="majorHAnsi" w:cstheme="majorHAnsi"/>
+          <w:sz w:val="32"/>
+          <w:szCs w:val="32"/>
+        </w:rPr>
+        <w:t xml:space="preserve">Name </w:t>
+      </w:r>
+      <w:r>
+        <w:rPr>
+          <w:rFonts w:asciiTheme="majorHAnsi" w:hAnsiTheme="majorHAnsi" w:cstheme="majorHAnsi"/>
+          <w:sz w:val="32"/>
+          <w:szCs w:val="32"/>
+        </w:rPr>
+        <w:tab/>
+      </w:r>
+      <w:r>
+        <w:rPr>
+          <w:rFonts w:asciiTheme="majorHAnsi" w:hAnsiTheme="majorHAnsi" w:cstheme="majorHAnsi"/>
+          <w:sz w:val="32"/>
+          <w:szCs w:val="32"/>
+        </w:rPr>
+        <w:tab/>
+      </w:r>
+      <w:r>
+        <w:rPr>
+          <w:rFonts w:asciiTheme="majorHAnsi" w:hAnsiTheme="majorHAnsi" w:cstheme="majorHAnsi"/>
+          <w:sz w:val="32"/>
+          <w:szCs w:val="32"/>
+        </w:rPr>
+        <w:tab/>
+      </w:r>
+      <w:r>
+        <w:rPr>
+          <w:rFonts w:asciiTheme="majorHAnsi" w:hAnsiTheme="majorHAnsi" w:cstheme="majorHAnsi"/>
+          <w:sz w:val="32"/>
+          <w:szCs w:val="32"/>
+        </w:rPr>
+        <w:tab/>
+      </w:r>
+      <w:r>
+        <w:rPr>
+          <w:rFonts w:asciiTheme="majorHAnsi" w:hAnsiTheme="majorHAnsi" w:cstheme="majorHAnsi"/>
+          <w:sz w:val="32"/>
+          <w:szCs w:val="32"/>
+        </w:rPr>
+        <w:tab/>
+        <w:t>URL</w:t>
+      </w:r>
+    </w:p>
+    <w:p>
+      <w:pPr>
+        <w:pStyle w:val="ListParagraph"/>
+        <w:numPr>
+          <w:ilvl w:val="0"/>
+          <w:numId w:val="14"/>
+        </w:numPr>
+        <w:jc w:val="both"/>
+        <w:rPr>
+          <w:rFonts w:asciiTheme="majorHAnsi" w:hAnsiTheme="majorHAnsi" w:cstheme="majorHAnsi"/>
+          <w:sz w:val="32"/>
+          <w:szCs w:val="32"/>
+        </w:rPr>
+      </w:pPr>
+      <w:r>
+        <w:rPr>
+          <w:rFonts w:asciiTheme="majorHAnsi" w:hAnsiTheme="majorHAnsi" w:cstheme="majorHAnsi"/>
+          <w:sz w:val="32"/>
+          <w:szCs w:val="32"/>
+        </w:rPr>
+        <w:t xml:space="preserve">Speak out </w:t>
+      </w:r>
+      <w:r>
+        <w:rPr>
+          <w:rFonts w:asciiTheme="majorHAnsi" w:hAnsiTheme="majorHAnsi" w:cstheme="majorHAnsi"/>
+          <w:sz w:val="32"/>
+          <w:szCs w:val="32"/>
+        </w:rPr>
+        <w:tab/>
+      </w:r>
+      <w:r>
+        <w:rPr>
+          <w:rFonts w:asciiTheme="majorHAnsi" w:hAnsiTheme="majorHAnsi" w:cstheme="majorHAnsi"/>
+          <w:sz w:val="32"/>
+          <w:szCs w:val="32"/>
+        </w:rPr>
+        <w:tab/>
+      </w:r>
+      <w:r>
+        <w:rPr>
+          <w:rFonts w:asciiTheme="majorHAnsi" w:hAnsiTheme="majorHAnsi" w:cstheme="majorHAnsi"/>
+          <w:sz w:val="32"/>
+          <w:szCs w:val="32"/>
+        </w:rPr>
+        <w:tab/>
+      </w:r>
+      <w:hyperlink r:id="rId56" w:history="1">
+        <w:r>
+          <w:rPr>
+            <w:rStyle w:val="Hyperlink"/>
+          </w:rPr>
+          <w:t>https://www.speakoutnow.org/</w:t>
+        </w:r>
+      </w:hyperlink>
+    </w:p>
+    <w:p>
+      <w:pPr>
+        <w:pStyle w:val="ListParagraph"/>
+        <w:numPr>
+          <w:ilvl w:val="0"/>
+          <w:numId w:val="14"/>
+        </w:numPr>
+        <w:jc w:val="both"/>
+        <w:rPr>
+          <w:rFonts w:asciiTheme="majorHAnsi" w:hAnsiTheme="majorHAnsi" w:cstheme="majorHAnsi"/>
+          <w:sz w:val="32"/>
+          <w:szCs w:val="32"/>
+        </w:rPr>
+      </w:pPr>
+      <w:r>
+        <w:rPr>
+          <w:rFonts w:asciiTheme="majorHAnsi" w:hAnsiTheme="majorHAnsi" w:cstheme="majorHAnsi"/>
+          <w:sz w:val="32"/>
+          <w:szCs w:val="32"/>
+        </w:rPr>
+        <w:t xml:space="preserve">Asista   </w:t>
+      </w:r>
+      <w:r>
+        <w:t xml:space="preserve">                                              </w:t>
+      </w:r>
+      <w:hyperlink r:id="rId57" w:history="1">
+        <w:r>
+          <w:rPr>
+            <w:rStyle w:val="Hyperlink"/>
+          </w:rPr>
+          <w:t>https://asistahelp.org/</w:t>
+        </w:r>
+      </w:hyperlink>
+    </w:p>
+    <w:p>
+      <w:pPr>
+        <w:rPr>
+          <w:rFonts w:asciiTheme="majorHAnsi" w:hAnsiTheme="majorHAnsi" w:cstheme="majorHAnsi"/>
+          <w:sz w:val="32"/>
+          <w:szCs w:val="32"/>
+        </w:rPr>
+      </w:pPr>
+      <w:r>
+        <w:rPr>
+          <w:rFonts w:asciiTheme="majorHAnsi" w:hAnsiTheme="majorHAnsi" w:cstheme="majorHAnsi"/>
+          <w:sz w:val="32"/>
+          <w:szCs w:val="32"/>
+        </w:rPr>
+        <w:tab/>
+      </w:r>
     </w:p>
     <w:p>
       <w:pPr>
@@ -2664,9 +4823,122 @@
     </w:lvl>
   </w:abstractNum>
   <w:abstractNum w:abstractNumId="1" w15:restartNumberingAfterBreak="0">
+    <w:nsid w:val="08F0041B"/>
+    <w:multiLevelType w:val="hybridMultilevel"/>
+    <w:tmpl w:val="7898CE6A"/>
+    <w:lvl w:ilvl="0" w:tplc="04090001">
+      <w:start w:val="1"/>
+      <w:numFmt w:val="bullet"/>
+      <w:lvlText w:val=""/>
+      <w:lvlJc w:val="left"/>
+      <w:pPr>
+        <w:ind w:left="1440" w:hanging="360"/>
+      </w:pPr>
+      <w:rPr>
+        <w:rFonts w:ascii="Symbol" w:hAnsi="Symbol" w:hint="default"/>
+      </w:rPr>
+    </w:lvl>
+    <w:lvl w:ilvl="1" w:tplc="04090003" w:tentative="1">
+      <w:start w:val="1"/>
+      <w:numFmt w:val="bullet"/>
+      <w:lvlText w:val="o"/>
+      <w:lvlJc w:val="left"/>
+      <w:pPr>
+        <w:ind w:left="2160" w:hanging="360"/>
+      </w:pPr>
+      <w:rPr>
+        <w:rFonts w:ascii="Courier New" w:hAnsi="Courier New" w:cs="Courier New" w:hint="default"/>
+      </w:rPr>
+    </w:lvl>
+    <w:lvl w:ilvl="2" w:tplc="04090005" w:tentative="1">
+      <w:start w:val="1"/>
+      <w:numFmt w:val="bullet"/>
+      <w:lvlText w:val=""/>
+      <w:lvlJc w:val="left"/>
+      <w:pPr>
+        <w:ind w:left="2880" w:hanging="360"/>
+      </w:pPr>
+      <w:rPr>
+        <w:rFonts w:ascii="Wingdings" w:hAnsi="Wingdings" w:hint="default"/>
+      </w:rPr>
+    </w:lvl>
+    <w:lvl w:ilvl="3" w:tplc="04090001" w:tentative="1">
+      <w:start w:val="1"/>
+      <w:numFmt w:val="bullet"/>
+      <w:lvlText w:val=""/>
+      <w:lvlJc w:val="left"/>
+      <w:pPr>
+        <w:ind w:left="3600" w:hanging="360"/>
+      </w:pPr>
+      <w:rPr>
+        <w:rFonts w:ascii="Symbol" w:hAnsi="Symbol" w:hint="default"/>
+      </w:rPr>
+    </w:lvl>
+    <w:lvl w:ilvl="4" w:tplc="04090003" w:tentative="1">
+      <w:start w:val="1"/>
+      <w:numFmt w:val="bullet"/>
+      <w:lvlText w:val="o"/>
+      <w:lvlJc w:val="left"/>
+      <w:pPr>
+        <w:ind w:left="4320" w:hanging="360"/>
+      </w:pPr>
+      <w:rPr>
+        <w:rFonts w:ascii="Courier New" w:hAnsi="Courier New" w:cs="Courier New" w:hint="default"/>
+      </w:rPr>
+    </w:lvl>
+    <w:lvl w:ilvl="5" w:tplc="04090005" w:tentative="1">
+      <w:start w:val="1"/>
+      <w:numFmt w:val="bullet"/>
+      <w:lvlText w:val=""/>
+      <w:lvlJc w:val="left"/>
+      <w:pPr>
+        <w:ind w:left="5040" w:hanging="360"/>
+      </w:pPr>
+      <w:rPr>
+        <w:rFonts w:ascii="Wingdings" w:hAnsi="Wingdings" w:hint="default"/>
+      </w:rPr>
+    </w:lvl>
+    <w:lvl w:ilvl="6" w:tplc="04090001" w:tentative="1">
+      <w:start w:val="1"/>
+      <w:numFmt w:val="bullet"/>
+      <w:lvlText w:val=""/>
+      <w:lvlJc w:val="left"/>
+      <w:pPr>
+        <w:ind w:left="5760" w:hanging="360"/>
+      </w:pPr>
+      <w:rPr>
+        <w:rFonts w:ascii="Symbol" w:hAnsi="Symbol" w:hint="default"/>
+      </w:rPr>
+    </w:lvl>
+    <w:lvl w:ilvl="7" w:tplc="04090003" w:tentative="1">
+      <w:start w:val="1"/>
+      <w:numFmt w:val="bullet"/>
+      <w:lvlText w:val="o"/>
+      <w:lvlJc w:val="left"/>
+      <w:pPr>
+        <w:ind w:left="6480" w:hanging="360"/>
+      </w:pPr>
+      <w:rPr>
+        <w:rFonts w:ascii="Courier New" w:hAnsi="Courier New" w:cs="Courier New" w:hint="default"/>
+      </w:rPr>
+    </w:lvl>
+    <w:lvl w:ilvl="8" w:tplc="04090005" w:tentative="1">
+      <w:start w:val="1"/>
+      <w:numFmt w:val="bullet"/>
+      <w:lvlText w:val=""/>
+      <w:lvlJc w:val="left"/>
+      <w:pPr>
+        <w:ind w:left="7200" w:hanging="360"/>
+      </w:pPr>
+      <w:rPr>
+        <w:rFonts w:ascii="Wingdings" w:hAnsi="Wingdings" w:hint="default"/>
+      </w:rPr>
+    </w:lvl>
+  </w:abstractNum>
+  <w:abstractNum w:abstractNumId="2" w15:restartNumberingAfterBreak="0">
     <w:nsid w:val="0F0F783F"/>
     <w:multiLevelType w:val="hybridMultilevel"/>
-    <w:tmpl w:val="B5D2BCCA"/>
+    <w:tmpl w:val="FAB45B58"/>
     <w:lvl w:ilvl="0" w:tplc="0409000F">
       <w:start w:val="1"/>
       <w:numFmt w:val="decimal"/>
@@ -2676,7 +4948,7 @@
         <w:ind w:left="720" w:hanging="360"/>
       </w:pPr>
     </w:lvl>
-    <w:lvl w:ilvl="1" w:tplc="04090019" w:tentative="1">
+    <w:lvl w:ilvl="1" w:tplc="04090019">
       <w:start w:val="1"/>
       <w:numFmt w:val="lowerLetter"/>
       <w:lvlText w:val="%2."/>
@@ -2749,7 +5021,7 @@
       </w:pPr>
     </w:lvl>
   </w:abstractNum>
-  <w:abstractNum w:abstractNumId="2" w15:restartNumberingAfterBreak="0">
+  <w:abstractNum w:abstractNumId="3" w15:restartNumberingAfterBreak="0">
     <w:nsid w:val="140959EF"/>
     <w:multiLevelType w:val="hybridMultilevel"/>
     <w:tmpl w:val="DE74CB38"/>
@@ -2862,7 +5134,7 @@
       </w:rPr>
     </w:lvl>
   </w:abstractNum>
-  <w:abstractNum w:abstractNumId="3" w15:restartNumberingAfterBreak="0">
+  <w:abstractNum w:abstractNumId="4" w15:restartNumberingAfterBreak="0">
     <w:nsid w:val="18831CCC"/>
     <w:multiLevelType w:val="hybridMultilevel"/>
     <w:tmpl w:val="EB886732"/>
@@ -2975,7 +5247,7 @@
       </w:rPr>
     </w:lvl>
   </w:abstractNum>
-  <w:abstractNum w:abstractNumId="4" w15:restartNumberingAfterBreak="0">
+  <w:abstractNum w:abstractNumId="5" w15:restartNumberingAfterBreak="0">
     <w:nsid w:val="191037C8"/>
     <w:multiLevelType w:val="hybridMultilevel"/>
     <w:tmpl w:val="8FE6D34A"/>
@@ -3064,7 +5336,120 @@
       </w:pPr>
     </w:lvl>
   </w:abstractNum>
-  <w:abstractNum w:abstractNumId="5" w15:restartNumberingAfterBreak="0">
+  <w:abstractNum w:abstractNumId="6" w15:restartNumberingAfterBreak="0">
+    <w:nsid w:val="1B332906"/>
+    <w:multiLevelType w:val="hybridMultilevel"/>
+    <w:tmpl w:val="0268A568"/>
+    <w:lvl w:ilvl="0" w:tplc="04090001">
+      <w:start w:val="1"/>
+      <w:numFmt w:val="bullet"/>
+      <w:lvlText w:val=""/>
+      <w:lvlJc w:val="left"/>
+      <w:pPr>
+        <w:ind w:left="1440" w:hanging="360"/>
+      </w:pPr>
+      <w:rPr>
+        <w:rFonts w:ascii="Symbol" w:hAnsi="Symbol" w:hint="default"/>
+      </w:rPr>
+    </w:lvl>
+    <w:lvl w:ilvl="1" w:tplc="04090003" w:tentative="1">
+      <w:start w:val="1"/>
+      <w:numFmt w:val="bullet"/>
+      <w:lvlText w:val="o"/>
+      <w:lvlJc w:val="left"/>
+      <w:pPr>
+        <w:ind w:left="2160" w:hanging="360"/>
+      </w:pPr>
+      <w:rPr>
+        <w:rFonts w:ascii="Courier New" w:hAnsi="Courier New" w:cs="Courier New" w:hint="default"/>
+      </w:rPr>
+    </w:lvl>
+    <w:lvl w:ilvl="2" w:tplc="04090005" w:tentative="1">
+      <w:start w:val="1"/>
+      <w:numFmt w:val="bullet"/>
+      <w:lvlText w:val=""/>
+      <w:lvlJc w:val="left"/>
+      <w:pPr>
+        <w:ind w:left="2880" w:hanging="360"/>
+      </w:pPr>
+      <w:rPr>
+        <w:rFonts w:ascii="Wingdings" w:hAnsi="Wingdings" w:hint="default"/>
+      </w:rPr>
+    </w:lvl>
+    <w:lvl w:ilvl="3" w:tplc="04090001" w:tentative="1">
+      <w:start w:val="1"/>
+      <w:numFmt w:val="bullet"/>
+      <w:lvlText w:val=""/>
+      <w:lvlJc w:val="left"/>
+      <w:pPr>
+        <w:ind w:left="3600" w:hanging="360"/>
+      </w:pPr>
+      <w:rPr>
+        <w:rFonts w:ascii="Symbol" w:hAnsi="Symbol" w:hint="default"/>
+      </w:rPr>
+    </w:lvl>
+    <w:lvl w:ilvl="4" w:tplc="04090003" w:tentative="1">
+      <w:start w:val="1"/>
+      <w:numFmt w:val="bullet"/>
+      <w:lvlText w:val="o"/>
+      <w:lvlJc w:val="left"/>
+      <w:pPr>
+        <w:ind w:left="4320" w:hanging="360"/>
+      </w:pPr>
+      <w:rPr>
+        <w:rFonts w:ascii="Courier New" w:hAnsi="Courier New" w:cs="Courier New" w:hint="default"/>
+      </w:rPr>
+    </w:lvl>
+    <w:lvl w:ilvl="5" w:tplc="04090005" w:tentative="1">
+      <w:start w:val="1"/>
+      <w:numFmt w:val="bullet"/>
+      <w:lvlText w:val=""/>
+      <w:lvlJc w:val="left"/>
+      <w:pPr>
+        <w:ind w:left="5040" w:hanging="360"/>
+      </w:pPr>
+      <w:rPr>
+        <w:rFonts w:ascii="Wingdings" w:hAnsi="Wingdings" w:hint="default"/>
+      </w:rPr>
+    </w:lvl>
+    <w:lvl w:ilvl="6" w:tplc="04090001" w:tentative="1">
+      <w:start w:val="1"/>
+      <w:numFmt w:val="bullet"/>
+      <w:lvlText w:val=""/>
+      <w:lvlJc w:val="left"/>
+      <w:pPr>
+        <w:ind w:left="5760" w:hanging="360"/>
+      </w:pPr>
+      <w:rPr>
+        <w:rFonts w:ascii="Symbol" w:hAnsi="Symbol" w:hint="default"/>
+      </w:rPr>
+    </w:lvl>
+    <w:lvl w:ilvl="7" w:tplc="04090003" w:tentative="1">
+      <w:start w:val="1"/>
+      <w:numFmt w:val="bullet"/>
+      <w:lvlText w:val="o"/>
+      <w:lvlJc w:val="left"/>
+      <w:pPr>
+        <w:ind w:left="6480" w:hanging="360"/>
+      </w:pPr>
+      <w:rPr>
+        <w:rFonts w:ascii="Courier New" w:hAnsi="Courier New" w:cs="Courier New" w:hint="default"/>
+      </w:rPr>
+    </w:lvl>
+    <w:lvl w:ilvl="8" w:tplc="04090005" w:tentative="1">
+      <w:start w:val="1"/>
+      <w:numFmt w:val="bullet"/>
+      <w:lvlText w:val=""/>
+      <w:lvlJc w:val="left"/>
+      <w:pPr>
+        <w:ind w:left="7200" w:hanging="360"/>
+      </w:pPr>
+      <w:rPr>
+        <w:rFonts w:ascii="Wingdings" w:hAnsi="Wingdings" w:hint="default"/>
+      </w:rPr>
+    </w:lvl>
+  </w:abstractNum>
+  <w:abstractNum w:abstractNumId="7" w15:restartNumberingAfterBreak="0">
     <w:nsid w:val="3B114690"/>
     <w:multiLevelType w:val="hybridMultilevel"/>
     <w:tmpl w:val="A5924128"/>
@@ -3177,7 +5562,572 @@
       </w:rPr>
     </w:lvl>
   </w:abstractNum>
-  <w:abstractNum w:abstractNumId="6" w15:restartNumberingAfterBreak="0">
+  <w:abstractNum w:abstractNumId="8" w15:restartNumberingAfterBreak="0">
+    <w:nsid w:val="3D312F0A"/>
+    <w:multiLevelType w:val="hybridMultilevel"/>
+    <w:tmpl w:val="77ECFF46"/>
+    <w:lvl w:ilvl="0" w:tplc="04090001">
+      <w:start w:val="1"/>
+      <w:numFmt w:val="bullet"/>
+      <w:lvlText w:val=""/>
+      <w:lvlJc w:val="left"/>
+      <w:pPr>
+        <w:ind w:left="1080" w:hanging="360"/>
+      </w:pPr>
+      <w:rPr>
+        <w:rFonts w:ascii="Symbol" w:hAnsi="Symbol" w:hint="default"/>
+      </w:rPr>
+    </w:lvl>
+    <w:lvl w:ilvl="1" w:tplc="04090003" w:tentative="1">
+      <w:start w:val="1"/>
+      <w:numFmt w:val="bullet"/>
+      <w:lvlText w:val="o"/>
+      <w:lvlJc w:val="left"/>
+      <w:pPr>
+        <w:ind w:left="1800" w:hanging="360"/>
+      </w:pPr>
+      <w:rPr>
+        <w:rFonts w:ascii="Courier New" w:hAnsi="Courier New" w:cs="Courier New" w:hint="default"/>
+      </w:rPr>
+    </w:lvl>
+    <w:lvl w:ilvl="2" w:tplc="04090005" w:tentative="1">
+      <w:start w:val="1"/>
+      <w:numFmt w:val="bullet"/>
+      <w:lvlText w:val=""/>
+      <w:lvlJc w:val="left"/>
+      <w:pPr>
+        <w:ind w:left="2520" w:hanging="360"/>
+      </w:pPr>
+      <w:rPr>
+        <w:rFonts w:ascii="Wingdings" w:hAnsi="Wingdings" w:hint="default"/>
+      </w:rPr>
+    </w:lvl>
+    <w:lvl w:ilvl="3" w:tplc="04090001" w:tentative="1">
+      <w:start w:val="1"/>
+      <w:numFmt w:val="bullet"/>
+      <w:lvlText w:val=""/>
+      <w:lvlJc w:val="left"/>
+      <w:pPr>
+        <w:ind w:left="3240" w:hanging="360"/>
+      </w:pPr>
+      <w:rPr>
+        <w:rFonts w:ascii="Symbol" w:hAnsi="Symbol" w:hint="default"/>
+      </w:rPr>
+    </w:lvl>
+    <w:lvl w:ilvl="4" w:tplc="04090003" w:tentative="1">
+      <w:start w:val="1"/>
+      <w:numFmt w:val="bullet"/>
+      <w:lvlText w:val="o"/>
+      <w:lvlJc w:val="left"/>
+      <w:pPr>
+        <w:ind w:left="3960" w:hanging="360"/>
+      </w:pPr>
+      <w:rPr>
+        <w:rFonts w:ascii="Courier New" w:hAnsi="Courier New" w:cs="Courier New" w:hint="default"/>
+      </w:rPr>
+    </w:lvl>
+    <w:lvl w:ilvl="5" w:tplc="04090005" w:tentative="1">
+      <w:start w:val="1"/>
+      <w:numFmt w:val="bullet"/>
+      <w:lvlText w:val=""/>
+      <w:lvlJc w:val="left"/>
+      <w:pPr>
+        <w:ind w:left="4680" w:hanging="360"/>
+      </w:pPr>
+      <w:rPr>
+        <w:rFonts w:ascii="Wingdings" w:hAnsi="Wingdings" w:hint="default"/>
+      </w:rPr>
+    </w:lvl>
+    <w:lvl w:ilvl="6" w:tplc="04090001" w:tentative="1">
+      <w:start w:val="1"/>
+      <w:numFmt w:val="bullet"/>
+      <w:lvlText w:val=""/>
+      <w:lvlJc w:val="left"/>
+      <w:pPr>
+        <w:ind w:left="5400" w:hanging="360"/>
+      </w:pPr>
+      <w:rPr>
+        <w:rFonts w:ascii="Symbol" w:hAnsi="Symbol" w:hint="default"/>
+      </w:rPr>
+    </w:lvl>
+    <w:lvl w:ilvl="7" w:tplc="04090003" w:tentative="1">
+      <w:start w:val="1"/>
+      <w:numFmt w:val="bullet"/>
+      <w:lvlText w:val="o"/>
+      <w:lvlJc w:val="left"/>
+      <w:pPr>
+        <w:ind w:left="6120" w:hanging="360"/>
+      </w:pPr>
+      <w:rPr>
+        <w:rFonts w:ascii="Courier New" w:hAnsi="Courier New" w:cs="Courier New" w:hint="default"/>
+      </w:rPr>
+    </w:lvl>
+    <w:lvl w:ilvl="8" w:tplc="04090005" w:tentative="1">
+      <w:start w:val="1"/>
+      <w:numFmt w:val="bullet"/>
+      <w:lvlText w:val=""/>
+      <w:lvlJc w:val="left"/>
+      <w:pPr>
+        <w:ind w:left="6840" w:hanging="360"/>
+      </w:pPr>
+      <w:rPr>
+        <w:rFonts w:ascii="Wingdings" w:hAnsi="Wingdings" w:hint="default"/>
+      </w:rPr>
+    </w:lvl>
+  </w:abstractNum>
+  <w:abstractNum w:abstractNumId="9" w15:restartNumberingAfterBreak="0">
+    <w:nsid w:val="5ECD395F"/>
+    <w:multiLevelType w:val="hybridMultilevel"/>
+    <w:tmpl w:val="6DA6DAFA"/>
+    <w:lvl w:ilvl="0" w:tplc="04090001">
+      <w:start w:val="1"/>
+      <w:numFmt w:val="bullet"/>
+      <w:lvlText w:val=""/>
+      <w:lvlJc w:val="left"/>
+      <w:pPr>
+        <w:ind w:left="1505" w:hanging="360"/>
+      </w:pPr>
+      <w:rPr>
+        <w:rFonts w:ascii="Symbol" w:hAnsi="Symbol" w:hint="default"/>
+      </w:rPr>
+    </w:lvl>
+    <w:lvl w:ilvl="1" w:tplc="04090003" w:tentative="1">
+      <w:start w:val="1"/>
+      <w:numFmt w:val="bullet"/>
+      <w:lvlText w:val="o"/>
+      <w:lvlJc w:val="left"/>
+      <w:pPr>
+        <w:ind w:left="2225" w:hanging="360"/>
+      </w:pPr>
+      <w:rPr>
+        <w:rFonts w:ascii="Courier New" w:hAnsi="Courier New" w:cs="Courier New" w:hint="default"/>
+      </w:rPr>
+    </w:lvl>
+    <w:lvl w:ilvl="2" w:tplc="04090005" w:tentative="1">
+      <w:start w:val="1"/>
+      <w:numFmt w:val="bullet"/>
+      <w:lvlText w:val=""/>
+      <w:lvlJc w:val="left"/>
+      <w:pPr>
+        <w:ind w:left="2945" w:hanging="360"/>
+      </w:pPr>
+      <w:rPr>
+        <w:rFonts w:ascii="Wingdings" w:hAnsi="Wingdings" w:hint="default"/>
+      </w:rPr>
+    </w:lvl>
+    <w:lvl w:ilvl="3" w:tplc="04090001" w:tentative="1">
+      <w:start w:val="1"/>
+      <w:numFmt w:val="bullet"/>
+      <w:lvlText w:val=""/>
+      <w:lvlJc w:val="left"/>
+      <w:pPr>
+        <w:ind w:left="3665" w:hanging="360"/>
+      </w:pPr>
+      <w:rPr>
+        <w:rFonts w:ascii="Symbol" w:hAnsi="Symbol" w:hint="default"/>
+      </w:rPr>
+    </w:lvl>
+    <w:lvl w:ilvl="4" w:tplc="04090003" w:tentative="1">
+      <w:start w:val="1"/>
+      <w:numFmt w:val="bullet"/>
+      <w:lvlText w:val="o"/>
+      <w:lvlJc w:val="left"/>
+      <w:pPr>
+        <w:ind w:left="4385" w:hanging="360"/>
+      </w:pPr>
+      <w:rPr>
+        <w:rFonts w:ascii="Courier New" w:hAnsi="Courier New" w:cs="Courier New" w:hint="default"/>
+      </w:rPr>
+    </w:lvl>
+    <w:lvl w:ilvl="5" w:tplc="04090005" w:tentative="1">
+      <w:start w:val="1"/>
+      <w:numFmt w:val="bullet"/>
+      <w:lvlText w:val=""/>
+      <w:lvlJc w:val="left"/>
+      <w:pPr>
+        <w:ind w:left="5105" w:hanging="360"/>
+      </w:pPr>
+      <w:rPr>
+        <w:rFonts w:ascii="Wingdings" w:hAnsi="Wingdings" w:hint="default"/>
+      </w:rPr>
+    </w:lvl>
+    <w:lvl w:ilvl="6" w:tplc="04090001" w:tentative="1">
+      <w:start w:val="1"/>
+      <w:numFmt w:val="bullet"/>
+      <w:lvlText w:val=""/>
+      <w:lvlJc w:val="left"/>
+      <w:pPr>
+        <w:ind w:left="5825" w:hanging="360"/>
+      </w:pPr>
+      <w:rPr>
+        <w:rFonts w:ascii="Symbol" w:hAnsi="Symbol" w:hint="default"/>
+      </w:rPr>
+    </w:lvl>
+    <w:lvl w:ilvl="7" w:tplc="04090003" w:tentative="1">
+      <w:start w:val="1"/>
+      <w:numFmt w:val="bullet"/>
+      <w:lvlText w:val="o"/>
+      <w:lvlJc w:val="left"/>
+      <w:pPr>
+        <w:ind w:left="6545" w:hanging="360"/>
+      </w:pPr>
+      <w:rPr>
+        <w:rFonts w:ascii="Courier New" w:hAnsi="Courier New" w:cs="Courier New" w:hint="default"/>
+      </w:rPr>
+    </w:lvl>
+    <w:lvl w:ilvl="8" w:tplc="04090005" w:tentative="1">
+      <w:start w:val="1"/>
+      <w:numFmt w:val="bullet"/>
+      <w:lvlText w:val=""/>
+      <w:lvlJc w:val="left"/>
+      <w:pPr>
+        <w:ind w:left="7265" w:hanging="360"/>
+      </w:pPr>
+      <w:rPr>
+        <w:rFonts w:ascii="Wingdings" w:hAnsi="Wingdings" w:hint="default"/>
+      </w:rPr>
+    </w:lvl>
+  </w:abstractNum>
+  <w:abstractNum w:abstractNumId="10" w15:restartNumberingAfterBreak="0">
+    <w:nsid w:val="661624AE"/>
+    <w:multiLevelType w:val="hybridMultilevel"/>
+    <w:tmpl w:val="DB46ADCE"/>
+    <w:lvl w:ilvl="0" w:tplc="04090001">
+      <w:start w:val="1"/>
+      <w:numFmt w:val="bullet"/>
+      <w:lvlText w:val=""/>
+      <w:lvlJc w:val="left"/>
+      <w:pPr>
+        <w:ind w:left="1440" w:hanging="360"/>
+      </w:pPr>
+      <w:rPr>
+        <w:rFonts w:ascii="Symbol" w:hAnsi="Symbol" w:hint="default"/>
+      </w:rPr>
+    </w:lvl>
+    <w:lvl w:ilvl="1" w:tplc="04090003" w:tentative="1">
+      <w:start w:val="1"/>
+      <w:numFmt w:val="bullet"/>
+      <w:lvlText w:val="o"/>
+      <w:lvlJc w:val="left"/>
+      <w:pPr>
+        <w:ind w:left="2160" w:hanging="360"/>
+      </w:pPr>
+      <w:rPr>
+        <w:rFonts w:ascii="Courier New" w:hAnsi="Courier New" w:cs="Courier New" w:hint="default"/>
+      </w:rPr>
+    </w:lvl>
+    <w:lvl w:ilvl="2" w:tplc="04090005" w:tentative="1">
+      <w:start w:val="1"/>
+      <w:numFmt w:val="bullet"/>
+      <w:lvlText w:val=""/>
+      <w:lvlJc w:val="left"/>
+      <w:pPr>
+        <w:ind w:left="2880" w:hanging="360"/>
+      </w:pPr>
+      <w:rPr>
+        <w:rFonts w:ascii="Wingdings" w:hAnsi="Wingdings" w:hint="default"/>
+      </w:rPr>
+    </w:lvl>
+    <w:lvl w:ilvl="3" w:tplc="04090001" w:tentative="1">
+      <w:start w:val="1"/>
+      <w:numFmt w:val="bullet"/>
+      <w:lvlText w:val=""/>
+      <w:lvlJc w:val="left"/>
+      <w:pPr>
+        <w:ind w:left="3600" w:hanging="360"/>
+      </w:pPr>
+      <w:rPr>
+        <w:rFonts w:ascii="Symbol" w:hAnsi="Symbol" w:hint="default"/>
+      </w:rPr>
+    </w:lvl>
+    <w:lvl w:ilvl="4" w:tplc="04090003" w:tentative="1">
+      <w:start w:val="1"/>
+      <w:numFmt w:val="bullet"/>
+      <w:lvlText w:val="o"/>
+      <w:lvlJc w:val="left"/>
+      <w:pPr>
+        <w:ind w:left="4320" w:hanging="360"/>
+      </w:pPr>
+      <w:rPr>
+        <w:rFonts w:ascii="Courier New" w:hAnsi="Courier New" w:cs="Courier New" w:hint="default"/>
+      </w:rPr>
+    </w:lvl>
+    <w:lvl w:ilvl="5" w:tplc="04090005" w:tentative="1">
+      <w:start w:val="1"/>
+      <w:numFmt w:val="bullet"/>
+      <w:lvlText w:val=""/>
+      <w:lvlJc w:val="left"/>
+      <w:pPr>
+        <w:ind w:left="5040" w:hanging="360"/>
+      </w:pPr>
+      <w:rPr>
+        <w:rFonts w:ascii="Wingdings" w:hAnsi="Wingdings" w:hint="default"/>
+      </w:rPr>
+    </w:lvl>
+    <w:lvl w:ilvl="6" w:tplc="04090001" w:tentative="1">
+      <w:start w:val="1"/>
+      <w:numFmt w:val="bullet"/>
+      <w:lvlText w:val=""/>
+      <w:lvlJc w:val="left"/>
+      <w:pPr>
+        <w:ind w:left="5760" w:hanging="360"/>
+      </w:pPr>
+      <w:rPr>
+        <w:rFonts w:ascii="Symbol" w:hAnsi="Symbol" w:hint="default"/>
+      </w:rPr>
+    </w:lvl>
+    <w:lvl w:ilvl="7" w:tplc="04090003" w:tentative="1">
+      <w:start w:val="1"/>
+      <w:numFmt w:val="bullet"/>
+      <w:lvlText w:val="o"/>
+      <w:lvlJc w:val="left"/>
+      <w:pPr>
+        <w:ind w:left="6480" w:hanging="360"/>
+      </w:pPr>
+      <w:rPr>
+        <w:rFonts w:ascii="Courier New" w:hAnsi="Courier New" w:cs="Courier New" w:hint="default"/>
+      </w:rPr>
+    </w:lvl>
+    <w:lvl w:ilvl="8" w:tplc="04090005" w:tentative="1">
+      <w:start w:val="1"/>
+      <w:numFmt w:val="bullet"/>
+      <w:lvlText w:val=""/>
+      <w:lvlJc w:val="left"/>
+      <w:pPr>
+        <w:ind w:left="7200" w:hanging="360"/>
+      </w:pPr>
+      <w:rPr>
+        <w:rFonts w:ascii="Wingdings" w:hAnsi="Wingdings" w:hint="default"/>
+      </w:rPr>
+    </w:lvl>
+  </w:abstractNum>
+  <w:abstractNum w:abstractNumId="11" w15:restartNumberingAfterBreak="0">
+    <w:nsid w:val="69227F33"/>
+    <w:multiLevelType w:val="hybridMultilevel"/>
+    <w:tmpl w:val="3DB470B4"/>
+    <w:lvl w:ilvl="0" w:tplc="04090001">
+      <w:start w:val="1"/>
+      <w:numFmt w:val="bullet"/>
+      <w:lvlText w:val=""/>
+      <w:lvlJc w:val="left"/>
+      <w:pPr>
+        <w:ind w:left="1440" w:hanging="360"/>
+      </w:pPr>
+      <w:rPr>
+        <w:rFonts w:ascii="Symbol" w:hAnsi="Symbol" w:hint="default"/>
+      </w:rPr>
+    </w:lvl>
+    <w:lvl w:ilvl="1" w:tplc="04090003" w:tentative="1">
+      <w:start w:val="1"/>
+      <w:numFmt w:val="bullet"/>
+      <w:lvlText w:val="o"/>
+      <w:lvlJc w:val="left"/>
+      <w:pPr>
+        <w:ind w:left="2160" w:hanging="360"/>
+      </w:pPr>
+      <w:rPr>
+        <w:rFonts w:ascii="Courier New" w:hAnsi="Courier New" w:cs="Courier New" w:hint="default"/>
+      </w:rPr>
+    </w:lvl>
+    <w:lvl w:ilvl="2" w:tplc="04090005" w:tentative="1">
+      <w:start w:val="1"/>
+      <w:numFmt w:val="bullet"/>
+      <w:lvlText w:val=""/>
+      <w:lvlJc w:val="left"/>
+      <w:pPr>
+        <w:ind w:left="2880" w:hanging="360"/>
+      </w:pPr>
+      <w:rPr>
+        <w:rFonts w:ascii="Wingdings" w:hAnsi="Wingdings" w:hint="default"/>
+      </w:rPr>
+    </w:lvl>
+    <w:lvl w:ilvl="3" w:tplc="04090001" w:tentative="1">
+      <w:start w:val="1"/>
+      <w:numFmt w:val="bullet"/>
+      <w:lvlText w:val=""/>
+      <w:lvlJc w:val="left"/>
+      <w:pPr>
+        <w:ind w:left="3600" w:hanging="360"/>
+      </w:pPr>
+      <w:rPr>
+        <w:rFonts w:ascii="Symbol" w:hAnsi="Symbol" w:hint="default"/>
+      </w:rPr>
+    </w:lvl>
+    <w:lvl w:ilvl="4" w:tplc="04090003" w:tentative="1">
+      <w:start w:val="1"/>
+      <w:numFmt w:val="bullet"/>
+      <w:lvlText w:val="o"/>
+      <w:lvlJc w:val="left"/>
+      <w:pPr>
+        <w:ind w:left="4320" w:hanging="360"/>
+      </w:pPr>
+      <w:rPr>
+        <w:rFonts w:ascii="Courier New" w:hAnsi="Courier New" w:cs="Courier New" w:hint="default"/>
+      </w:rPr>
+    </w:lvl>
+    <w:lvl w:ilvl="5" w:tplc="04090005" w:tentative="1">
+      <w:start w:val="1"/>
+      <w:numFmt w:val="bullet"/>
+      <w:lvlText w:val=""/>
+      <w:lvlJc w:val="left"/>
+      <w:pPr>
+        <w:ind w:left="5040" w:hanging="360"/>
+      </w:pPr>
+      <w:rPr>
+        <w:rFonts w:ascii="Wingdings" w:hAnsi="Wingdings" w:hint="default"/>
+      </w:rPr>
+    </w:lvl>
+    <w:lvl w:ilvl="6" w:tplc="04090001" w:tentative="1">
+      <w:start w:val="1"/>
+      <w:numFmt w:val="bullet"/>
+      <w:lvlText w:val=""/>
+      <w:lvlJc w:val="left"/>
+      <w:pPr>
+        <w:ind w:left="5760" w:hanging="360"/>
+      </w:pPr>
+      <w:rPr>
+        <w:rFonts w:ascii="Symbol" w:hAnsi="Symbol" w:hint="default"/>
+      </w:rPr>
+    </w:lvl>
+    <w:lvl w:ilvl="7" w:tplc="04090003" w:tentative="1">
+      <w:start w:val="1"/>
+      <w:numFmt w:val="bullet"/>
+      <w:lvlText w:val="o"/>
+      <w:lvlJc w:val="left"/>
+      <w:pPr>
+        <w:ind w:left="6480" w:hanging="360"/>
+      </w:pPr>
+      <w:rPr>
+        <w:rFonts w:ascii="Courier New" w:hAnsi="Courier New" w:cs="Courier New" w:hint="default"/>
+      </w:rPr>
+    </w:lvl>
+    <w:lvl w:ilvl="8" w:tplc="04090005" w:tentative="1">
+      <w:start w:val="1"/>
+      <w:numFmt w:val="bullet"/>
+      <w:lvlText w:val=""/>
+      <w:lvlJc w:val="left"/>
+      <w:pPr>
+        <w:ind w:left="7200" w:hanging="360"/>
+      </w:pPr>
+      <w:rPr>
+        <w:rFonts w:ascii="Wingdings" w:hAnsi="Wingdings" w:hint="default"/>
+      </w:rPr>
+    </w:lvl>
+  </w:abstractNum>
+  <w:abstractNum w:abstractNumId="12" w15:restartNumberingAfterBreak="0">
+    <w:nsid w:val="6FA26A0E"/>
+    <w:multiLevelType w:val="hybridMultilevel"/>
+    <w:tmpl w:val="D988E26A"/>
+    <w:lvl w:ilvl="0" w:tplc="04090001">
+      <w:start w:val="1"/>
+      <w:numFmt w:val="bullet"/>
+      <w:lvlText w:val=""/>
+      <w:lvlJc w:val="left"/>
+      <w:pPr>
+        <w:ind w:left="1515" w:hanging="360"/>
+      </w:pPr>
+      <w:rPr>
+        <w:rFonts w:ascii="Symbol" w:hAnsi="Symbol" w:hint="default"/>
+      </w:rPr>
+    </w:lvl>
+    <w:lvl w:ilvl="1" w:tplc="04090003" w:tentative="1">
+      <w:start w:val="1"/>
+      <w:numFmt w:val="bullet"/>
+      <w:lvlText w:val="o"/>
+      <w:lvlJc w:val="left"/>
+      <w:pPr>
+        <w:ind w:left="2235" w:hanging="360"/>
+      </w:pPr>
+      <w:rPr>
+        <w:rFonts w:ascii="Courier New" w:hAnsi="Courier New" w:cs="Courier New" w:hint="default"/>
+      </w:rPr>
+    </w:lvl>
+    <w:lvl w:ilvl="2" w:tplc="04090005" w:tentative="1">
+      <w:start w:val="1"/>
+      <w:numFmt w:val="bullet"/>
+      <w:lvlText w:val=""/>
+      <w:lvlJc w:val="left"/>
+      <w:pPr>
+        <w:ind w:left="2955" w:hanging="360"/>
+      </w:pPr>
+      <w:rPr>
+        <w:rFonts w:ascii="Wingdings" w:hAnsi="Wingdings" w:hint="default"/>
+      </w:rPr>
+    </w:lvl>
+    <w:lvl w:ilvl="3" w:tplc="04090001" w:tentative="1">
+      <w:start w:val="1"/>
+      <w:numFmt w:val="bullet"/>
+      <w:lvlText w:val=""/>
+      <w:lvlJc w:val="left"/>
+      <w:pPr>
+        <w:ind w:left="3675" w:hanging="360"/>
+      </w:pPr>
+      <w:rPr>
+        <w:rFonts w:ascii="Symbol" w:hAnsi="Symbol" w:hint="default"/>
+      </w:rPr>
+    </w:lvl>
+    <w:lvl w:ilvl="4" w:tplc="04090003" w:tentative="1">
+      <w:start w:val="1"/>
+      <w:numFmt w:val="bullet"/>
+      <w:lvlText w:val="o"/>
+      <w:lvlJc w:val="left"/>
+      <w:pPr>
+        <w:ind w:left="4395" w:hanging="360"/>
+      </w:pPr>
+      <w:rPr>
+        <w:rFonts w:ascii="Courier New" w:hAnsi="Courier New" w:cs="Courier New" w:hint="default"/>
+      </w:rPr>
+    </w:lvl>
+    <w:lvl w:ilvl="5" w:tplc="04090005" w:tentative="1">
+      <w:start w:val="1"/>
+      <w:numFmt w:val="bullet"/>
+      <w:lvlText w:val=""/>
+      <w:lvlJc w:val="left"/>
+      <w:pPr>
+        <w:ind w:left="5115" w:hanging="360"/>
+      </w:pPr>
+      <w:rPr>
+        <w:rFonts w:ascii="Wingdings" w:hAnsi="Wingdings" w:hint="default"/>
+      </w:rPr>
+    </w:lvl>
+    <w:lvl w:ilvl="6" w:tplc="04090001" w:tentative="1">
+      <w:start w:val="1"/>
+      <w:numFmt w:val="bullet"/>
+      <w:lvlText w:val=""/>
+      <w:lvlJc w:val="left"/>
+      <w:pPr>
+        <w:ind w:left="5835" w:hanging="360"/>
+      </w:pPr>
+      <w:rPr>
+        <w:rFonts w:ascii="Symbol" w:hAnsi="Symbol" w:hint="default"/>
+      </w:rPr>
+    </w:lvl>
+    <w:lvl w:ilvl="7" w:tplc="04090003" w:tentative="1">
+      <w:start w:val="1"/>
+      <w:numFmt w:val="bullet"/>
+      <w:lvlText w:val="o"/>
+      <w:lvlJc w:val="left"/>
+      <w:pPr>
+        <w:ind w:left="6555" w:hanging="360"/>
+      </w:pPr>
+      <w:rPr>
+        <w:rFonts w:ascii="Courier New" w:hAnsi="Courier New" w:cs="Courier New" w:hint="default"/>
+      </w:rPr>
+    </w:lvl>
+    <w:lvl w:ilvl="8" w:tplc="04090005" w:tentative="1">
+      <w:start w:val="1"/>
+      <w:numFmt w:val="bullet"/>
+      <w:lvlText w:val=""/>
+      <w:lvlJc w:val="left"/>
+      <w:pPr>
+        <w:ind w:left="7275" w:hanging="360"/>
+      </w:pPr>
+      <w:rPr>
+        <w:rFonts w:ascii="Wingdings" w:hAnsi="Wingdings" w:hint="default"/>
+      </w:rPr>
+    </w:lvl>
+  </w:abstractNum>
+  <w:abstractNum w:abstractNumId="13" w15:restartNumberingAfterBreak="0">
     <w:nsid w:val="77E01835"/>
     <w:multiLevelType w:val="hybridMultilevel"/>
     <w:tmpl w:val="99DC1902"/>
@@ -3291,25 +6241,46 @@
     </w:lvl>
   </w:abstractNum>
   <w:num w:numId="1">
-    <w:abstractNumId w:val="4"/>
+    <w:abstractNumId w:val="5"/>
   </w:num>
   <w:num w:numId="2">
-    <w:abstractNumId w:val="1"/>
+    <w:abstractNumId w:val="2"/>
   </w:num>
   <w:num w:numId="3">
     <w:abstractNumId w:val="0"/>
   </w:num>
   <w:num w:numId="4">
+    <w:abstractNumId w:val="13"/>
+  </w:num>
+  <w:num w:numId="5">
+    <w:abstractNumId w:val="7"/>
+  </w:num>
+  <w:num w:numId="6">
+    <w:abstractNumId w:val="4"/>
+  </w:num>
+  <w:num w:numId="7">
+    <w:abstractNumId w:val="3"/>
+  </w:num>
+  <w:num w:numId="8">
+    <w:abstractNumId w:val="12"/>
+  </w:num>
+  <w:num w:numId="9">
+    <w:abstractNumId w:val="9"/>
+  </w:num>
+  <w:num w:numId="10">
+    <w:abstractNumId w:val="10"/>
+  </w:num>
+  <w:num w:numId="11">
+    <w:abstractNumId w:val="1"/>
+  </w:num>
+  <w:num w:numId="12">
     <w:abstractNumId w:val="6"/>
   </w:num>
-  <w:num w:numId="5">
-    <w:abstractNumId w:val="5"/>
+  <w:num w:numId="13">
+    <w:abstractNumId w:val="11"/>
   </w:num>
-  <w:num w:numId="6">
-    <w:abstractNumId w:val="3"/>
-  </w:num>
-  <w:num w:numId="7">
-    <w:abstractNumId w:val="2"/>
+  <w:num w:numId="14">
+    <w:abstractNumId w:val="8"/>
   </w:num>
 </w:numbering>
 </file>
@@ -3709,6 +6680,29 @@
     <w:qFormat/>
     <w:rsid w:val="00EB24D2"/>
   </w:style>
+  <w:style w:type="paragraph" w:styleId="Heading3">
+    <w:name w:val="heading 3"/>
+    <w:basedOn w:val="Normal"/>
+    <w:next w:val="Normal"/>
+    <w:link w:val="Heading3Char"/>
+    <w:uiPriority w:val="9"/>
+    <w:semiHidden/>
+    <w:unhideWhenUsed/>
+    <w:qFormat/>
+    <w:rsid w:val="00CD6176"/>
+    <w:pPr>
+      <w:keepNext/>
+      <w:keepLines/>
+      <w:spacing w:before="40" w:after="0"/>
+      <w:outlineLvl w:val="2"/>
+    </w:pPr>
+    <w:rPr>
+      <w:rFonts w:asciiTheme="majorHAnsi" w:eastAsiaTheme="majorEastAsia" w:hAnsiTheme="majorHAnsi" w:cstheme="majorBidi"/>
+      <w:color w:val="1F4D78" w:themeColor="accent1" w:themeShade="7F"/>
+      <w:sz w:val="24"/>
+      <w:szCs w:val="24"/>
+    </w:rPr>
+  </w:style>
   <w:style w:type="paragraph" w:styleId="Heading4">
     <w:name w:val="heading 4"/>
     <w:basedOn w:val="Normal"/>
@@ -3731,7 +6725,6 @@
   <w:style w:type="character" w:default="1" w:styleId="DefaultParagraphFont">
     <w:name w:val="Default Paragraph Font"/>
     <w:uiPriority w:val="1"/>
-    <w:semiHidden/>
     <w:unhideWhenUsed/>
   </w:style>
   <w:style w:type="table" w:default="1" w:styleId="TableNormal">
@@ -3787,6 +6780,20 @@
       <w:rFonts w:ascii="Times New Roman" w:eastAsia="Times New Roman" w:hAnsi="Times New Roman" w:cs="Times New Roman"/>
       <w:b/>
       <w:bCs/>
+      <w:sz w:val="24"/>
+      <w:szCs w:val="24"/>
+    </w:rPr>
+  </w:style>
+  <w:style w:type="character" w:customStyle="1" w:styleId="Heading3Char">
+    <w:name w:val="Heading 3 Char"/>
+    <w:basedOn w:val="DefaultParagraphFont"/>
+    <w:link w:val="Heading3"/>
+    <w:uiPriority w:val="9"/>
+    <w:semiHidden/>
+    <w:rsid w:val="00CD6176"/>
+    <w:rPr>
+      <w:rFonts w:asciiTheme="majorHAnsi" w:eastAsiaTheme="majorEastAsia" w:hAnsiTheme="majorHAnsi" w:cstheme="majorBidi"/>
+      <w:color w:val="1F4D78" w:themeColor="accent1" w:themeShade="7F"/>
       <w:sz w:val="24"/>
       <w:szCs w:val="24"/>
     </w:rPr>

</xml_diff>

<commit_message>
trying to see webarchive of a instagram and put some observation
</commit_message>
<xml_diff>
--- a/AssignmentOne.docx
+++ b/AssignmentOne.docx
@@ -37,7 +37,7 @@
                     </pic:cNvPicPr>
                   </pic:nvPicPr>
                   <pic:blipFill>
-                    <a:blip r:embed="rId5" cstate="print">
+                    <a:blip r:embed="rId6" cstate="print">
                       <a:extLst>
                         <a:ext uri="{28A0092B-C50C-407E-A947-70E740481C1C}">
                           <a14:useLocalDpi xmlns:a14="http://schemas.microsoft.com/office/drawing/2010/main" val="0"/>
@@ -355,14 +355,11 @@
     <w:p>
       <w:pPr>
         <w:rPr>
-          <w:rFonts w:asciiTheme="majorHAnsi" w:hAnsiTheme="majorHAnsi" w:cstheme="majorHAnsi"/>
-          <w:sz w:val="28"/>
-          <w:szCs w:val="28"/>
-        </w:rPr>
-      </w:pPr>
-      <w:r>
-        <w:rPr>
-          <w:rFonts w:asciiTheme="majorHAnsi" w:hAnsiTheme="majorHAnsi" w:cstheme="majorHAnsi"/>
+          <w:vertAlign w:val="subscript"/>
+        </w:rPr>
+      </w:pPr>
+      <w:r>
+        <w:rPr>
           <w:b/>
           <w:sz w:val="48"/>
           <w:szCs w:val="48"/>
@@ -371,7 +368,6 @@
       </w:r>
       <w:r>
         <w:rPr>
-          <w:rFonts w:asciiTheme="majorHAnsi" w:hAnsiTheme="majorHAnsi" w:cstheme="majorHAnsi"/>
           <w:b/>
           <w:sz w:val="48"/>
           <w:szCs w:val="48"/>
@@ -380,7 +376,6 @@
       </w:r>
       <w:r>
         <w:rPr>
-          <w:rFonts w:asciiTheme="majorHAnsi" w:hAnsiTheme="majorHAnsi" w:cstheme="majorHAnsi"/>
           <w:b/>
           <w:sz w:val="48"/>
           <w:szCs w:val="48"/>
@@ -389,7 +384,6 @@
       </w:r>
       <w:r>
         <w:rPr>
-          <w:rFonts w:asciiTheme="majorHAnsi" w:hAnsiTheme="majorHAnsi" w:cstheme="majorHAnsi"/>
           <w:b/>
           <w:sz w:val="48"/>
           <w:szCs w:val="48"/>
@@ -398,7 +392,6 @@
       </w:r>
       <w:r>
         <w:rPr>
-          <w:rFonts w:asciiTheme="majorHAnsi" w:hAnsiTheme="majorHAnsi" w:cstheme="majorHAnsi"/>
           <w:b/>
           <w:sz w:val="48"/>
           <w:szCs w:val="48"/>
@@ -407,7 +400,6 @@
       </w:r>
       <w:r>
         <w:rPr>
-          <w:rFonts w:asciiTheme="majorHAnsi" w:hAnsiTheme="majorHAnsi" w:cstheme="majorHAnsi"/>
           <w:b/>
           <w:sz w:val="48"/>
           <w:szCs w:val="48"/>
@@ -416,7 +408,6 @@
       </w:r>
       <w:r>
         <w:rPr>
-          <w:rFonts w:asciiTheme="majorHAnsi" w:hAnsiTheme="majorHAnsi" w:cstheme="majorHAnsi"/>
           <w:b/>
           <w:sz w:val="48"/>
           <w:szCs w:val="48"/>
@@ -425,7 +416,6 @@
       </w:r>
       <w:r>
         <w:rPr>
-          <w:rFonts w:asciiTheme="majorHAnsi" w:hAnsiTheme="majorHAnsi" w:cstheme="majorHAnsi"/>
           <w:b/>
           <w:sz w:val="48"/>
           <w:szCs w:val="48"/>
@@ -434,7 +424,6 @@
       </w:r>
       <w:r>
         <w:rPr>
-          <w:rFonts w:asciiTheme="majorHAnsi" w:hAnsiTheme="majorHAnsi" w:cstheme="majorHAnsi"/>
           <w:b/>
           <w:sz w:val="48"/>
           <w:szCs w:val="48"/>
@@ -442,304 +431,812 @@
         <w:tab/>
       </w:r>
       <w:r>
+        <w:t>February 2020</w:t>
+      </w:r>
+    </w:p>
+    <w:p>
+      <w:pPr>
         <w:rPr>
           <w:rFonts w:asciiTheme="majorHAnsi" w:hAnsiTheme="majorHAnsi" w:cstheme="majorHAnsi"/>
           <w:sz w:val="28"/>
           <w:szCs w:val="28"/>
         </w:rPr>
-        <w:t>February 2020</w:t>
-      </w:r>
-    </w:p>
-    <w:p>
-      <w:pPr>
+      </w:pPr>
+    </w:p>
+    <w:p>
+      <w:pPr>
+        <w:ind w:left="720" w:firstLine="720"/>
+        <w:rPr>
+          <w:rFonts w:asciiTheme="majorHAnsi" w:hAnsiTheme="majorHAnsi" w:cstheme="majorHAnsi"/>
+          <w:sz w:val="40"/>
+          <w:szCs w:val="40"/>
+        </w:rPr>
+      </w:pPr>
+      <w:r>
+        <w:rPr>
+          <w:rFonts w:asciiTheme="majorHAnsi" w:hAnsiTheme="majorHAnsi" w:cstheme="majorHAnsi"/>
+          <w:sz w:val="40"/>
+          <w:szCs w:val="40"/>
+        </w:rPr>
+        <w:lastRenderedPageBreak/>
+        <w:t>History of Internet</w:t>
+      </w:r>
+    </w:p>
+    <w:p>
+      <w:pPr>
+        <w:jc w:val="both"/>
+        <w:rPr>
+          <w:rFonts w:asciiTheme="majorHAnsi" w:hAnsiTheme="majorHAnsi" w:cstheme="majorHAnsi"/>
+          <w:sz w:val="32"/>
+          <w:szCs w:val="32"/>
+        </w:rPr>
+      </w:pPr>
+      <w:r>
+        <w:rPr>
+          <w:rFonts w:asciiTheme="majorHAnsi" w:hAnsiTheme="majorHAnsi" w:cstheme="majorHAnsi"/>
+          <w:sz w:val="40"/>
+          <w:szCs w:val="40"/>
+        </w:rPr>
+        <w:tab/>
+      </w:r>
+      <w:r>
+        <w:rPr>
+          <w:rFonts w:asciiTheme="majorHAnsi" w:hAnsiTheme="majorHAnsi" w:cstheme="majorHAnsi"/>
+          <w:sz w:val="32"/>
+          <w:szCs w:val="32"/>
+        </w:rPr>
+        <w:t>Inter</w:t>
+      </w:r>
+      <w:r>
+        <w:rPr>
+          <w:rFonts w:asciiTheme="majorHAnsi" w:hAnsiTheme="majorHAnsi" w:cstheme="majorHAnsi"/>
+          <w:sz w:val="32"/>
+          <w:szCs w:val="32"/>
+        </w:rPr>
+        <w:t>net is the largest wide area network, since it’s a</w:t>
+      </w:r>
+      <w:r>
+        <w:rPr>
+          <w:rFonts w:asciiTheme="majorHAnsi" w:hAnsiTheme="majorHAnsi" w:cstheme="majorHAnsi"/>
+          <w:sz w:val="32"/>
+          <w:szCs w:val="32"/>
+        </w:rPr>
+        <w:t xml:space="preserve"> massive</w:t>
+      </w:r>
+      <w:r>
+        <w:rPr>
+          <w:rFonts w:asciiTheme="majorHAnsi" w:hAnsiTheme="majorHAnsi" w:cstheme="majorHAnsi"/>
+          <w:sz w:val="32"/>
+          <w:szCs w:val="32"/>
+        </w:rPr>
+        <w:t xml:space="preserve"> network of network. It is the infrastructure that allow connect billions of computers and other electronic</w:t>
+      </w:r>
+      <w:r>
+        <w:rPr>
+          <w:rFonts w:asciiTheme="majorHAnsi" w:hAnsiTheme="majorHAnsi" w:cstheme="majorHAnsi"/>
+          <w:sz w:val="32"/>
+          <w:szCs w:val="32"/>
+        </w:rPr>
+        <w:t xml:space="preserve"> devices, and it’s an increasingly important part of everyday life for people around the world.</w:t>
+      </w:r>
+      <w:r>
+        <w:rPr>
+          <w:rFonts w:asciiTheme="majorHAnsi" w:hAnsiTheme="majorHAnsi" w:cstheme="majorHAnsi"/>
+          <w:sz w:val="32"/>
+          <w:szCs w:val="32"/>
+        </w:rPr>
+        <w:t xml:space="preserve"> The internet has revolutionized the computer and communications world like nothing before. </w:t>
+      </w:r>
+    </w:p>
+    <w:p>
+      <w:pPr>
+        <w:jc w:val="both"/>
+        <w:rPr>
+          <w:rFonts w:asciiTheme="majorHAnsi" w:hAnsiTheme="majorHAnsi" w:cstheme="majorHAnsi"/>
+          <w:sz w:val="32"/>
+          <w:szCs w:val="32"/>
+        </w:rPr>
+      </w:pPr>
+      <w:r>
+        <w:rPr>
+          <w:rFonts w:asciiTheme="majorHAnsi" w:hAnsiTheme="majorHAnsi" w:cstheme="majorHAnsi"/>
+          <w:sz w:val="32"/>
+          <w:szCs w:val="32"/>
+        </w:rPr>
+        <w:t>In the early days of computing technology, computers were seen as a device for making calculations and to store data’s and they were used to accelerate business process. However as the technol</w:t>
+      </w:r>
+      <w:r>
+        <w:rPr>
+          <w:rFonts w:asciiTheme="majorHAnsi" w:hAnsiTheme="majorHAnsi" w:cstheme="majorHAnsi"/>
+          <w:sz w:val="32"/>
+          <w:szCs w:val="32"/>
+        </w:rPr>
+        <w:t>ogical advancement increase (computing device increase) it leads to for the invention of Internet to connect one computing device to the other.</w:t>
+      </w:r>
+    </w:p>
+    <w:p>
+      <w:pPr>
+        <w:jc w:val="both"/>
+        <w:rPr>
+          <w:rFonts w:asciiTheme="majorHAnsi" w:hAnsiTheme="majorHAnsi" w:cstheme="majorHAnsi"/>
+          <w:sz w:val="32"/>
+          <w:szCs w:val="32"/>
+        </w:rPr>
+      </w:pPr>
+      <w:r>
+        <w:rPr>
+          <w:rFonts w:asciiTheme="majorHAnsi" w:hAnsiTheme="majorHAnsi" w:cstheme="majorHAnsi"/>
+          <w:sz w:val="40"/>
+          <w:szCs w:val="40"/>
+        </w:rPr>
+        <w:tab/>
+      </w:r>
+      <w:r>
+        <w:rPr>
+          <w:rFonts w:asciiTheme="majorHAnsi" w:hAnsiTheme="majorHAnsi" w:cstheme="majorHAnsi"/>
+          <w:sz w:val="40"/>
+          <w:szCs w:val="40"/>
+        </w:rPr>
+        <w:tab/>
+      </w:r>
+      <w:r>
+        <w:rPr>
+          <w:rFonts w:asciiTheme="majorHAnsi" w:hAnsiTheme="majorHAnsi" w:cstheme="majorHAnsi"/>
+          <w:sz w:val="32"/>
+          <w:szCs w:val="32"/>
+        </w:rPr>
+        <w:t>The</w:t>
+      </w:r>
+      <w:r>
+        <w:rPr>
+          <w:rFonts w:asciiTheme="majorHAnsi" w:hAnsiTheme="majorHAnsi" w:cstheme="majorHAnsi"/>
+          <w:sz w:val="32"/>
+          <w:szCs w:val="32"/>
+        </w:rPr>
+        <w:t xml:space="preserve"> first workable prototype of the internet came in the late 1960’</w:t>
+      </w:r>
+      <w:r>
+        <w:rPr>
+          <w:rFonts w:asciiTheme="majorHAnsi" w:hAnsiTheme="majorHAnsi" w:cstheme="majorHAnsi"/>
+          <w:sz w:val="32"/>
+          <w:szCs w:val="32"/>
+        </w:rPr>
+        <w:t>s with the creation of ARPANET (</w:t>
+      </w:r>
+      <w:r>
+        <w:rPr>
+          <w:rFonts w:asciiTheme="majorHAnsi" w:hAnsiTheme="majorHAnsi" w:cstheme="majorHAnsi"/>
+          <w:sz w:val="32"/>
+          <w:szCs w:val="32"/>
+        </w:rPr>
+        <w:t>Advanced</w:t>
+      </w:r>
+      <w:r>
+        <w:rPr>
+          <w:rFonts w:asciiTheme="majorHAnsi" w:hAnsiTheme="majorHAnsi" w:cstheme="majorHAnsi"/>
+          <w:sz w:val="32"/>
+          <w:szCs w:val="32"/>
+        </w:rPr>
+        <w:t xml:space="preserve"> Research Projects Agency Network. Originally  </w:t>
+      </w:r>
+      <w:r>
+        <w:rPr>
+          <w:rFonts w:asciiTheme="majorHAnsi" w:hAnsiTheme="majorHAnsi" w:cstheme="majorHAnsi"/>
+          <w:sz w:val="32"/>
+          <w:szCs w:val="32"/>
+        </w:rPr>
+        <w:t xml:space="preserve"> </w:t>
+      </w:r>
+      <w:r>
+        <w:rPr>
+          <w:rFonts w:asciiTheme="majorHAnsi" w:hAnsiTheme="majorHAnsi" w:cstheme="majorHAnsi"/>
+          <w:sz w:val="32"/>
+          <w:szCs w:val="32"/>
+        </w:rPr>
+        <w:t>funded by the U.S Department of Defense.</w:t>
+      </w:r>
+      <w:r>
+        <w:rPr>
+          <w:rFonts w:asciiTheme="majorHAnsi" w:hAnsiTheme="majorHAnsi" w:cstheme="majorHAnsi"/>
+          <w:sz w:val="32"/>
+          <w:szCs w:val="32"/>
+        </w:rPr>
+        <w:tab/>
+        <w:t xml:space="preserve"> ARPANET used packet switching to allow multiple computers to communicate on a single network. On October 1969 ARPANET delivered its first message from one computer to another which is </w:t>
+      </w:r>
+      <w:r>
+        <w:rPr>
+          <w:rFonts w:asciiTheme="majorHAnsi" w:hAnsiTheme="majorHAnsi" w:cstheme="majorHAnsi"/>
+          <w:sz w:val="32"/>
+          <w:szCs w:val="32"/>
+        </w:rPr>
+        <w:t>“a</w:t>
+      </w:r>
+      <w:r>
+        <w:rPr>
+          <w:rFonts w:asciiTheme="majorHAnsi" w:hAnsiTheme="majorHAnsi" w:cstheme="majorHAnsi"/>
+          <w:sz w:val="32"/>
+          <w:szCs w:val="32"/>
+        </w:rPr>
+        <w:t xml:space="preserve"> node to node” commu</w:t>
+      </w:r>
+      <w:r>
+        <w:rPr>
+          <w:rFonts w:asciiTheme="majorHAnsi" w:hAnsiTheme="majorHAnsi" w:cstheme="majorHAnsi"/>
+          <w:sz w:val="32"/>
+          <w:szCs w:val="32"/>
+        </w:rPr>
+        <w:t>nication. Even though there is a communication between them, the first message wasn’t set successfully to destination, only the first two letters delivered.</w:t>
+      </w:r>
+    </w:p>
+    <w:p>
+      <w:pPr>
+        <w:rPr>
+          <w:rFonts w:asciiTheme="majorHAnsi" w:hAnsiTheme="majorHAnsi" w:cstheme="majorHAnsi"/>
+          <w:sz w:val="32"/>
+          <w:szCs w:val="32"/>
+        </w:rPr>
+      </w:pPr>
+      <w:r>
+        <w:rPr>
+          <w:rFonts w:asciiTheme="majorHAnsi" w:hAnsiTheme="majorHAnsi" w:cstheme="majorHAnsi"/>
+          <w:sz w:val="32"/>
+          <w:szCs w:val="32"/>
+        </w:rPr>
+        <w:tab/>
+        <w:t>The technology continued grow, In the 1970’s Robert Kahn and Vinton Cerf developed Transmission control protocol (TCP) and Internet protocol (IP) , which is  a communication model that set a standards for how data could be transmitted between multiple networks.</w:t>
+      </w:r>
+    </w:p>
+    <w:p>
+      <w:pPr>
+        <w:rPr>
+          <w:rFonts w:asciiTheme="majorHAnsi" w:hAnsiTheme="majorHAnsi" w:cstheme="majorHAnsi"/>
+          <w:sz w:val="32"/>
+          <w:szCs w:val="32"/>
+        </w:rPr>
+      </w:pPr>
+    </w:p>
+    <w:p>
+      <w:pPr>
+        <w:rPr>
+          <w:rFonts w:asciiTheme="majorHAnsi" w:hAnsiTheme="majorHAnsi" w:cstheme="majorHAnsi"/>
+          <w:sz w:val="32"/>
+          <w:szCs w:val="32"/>
+        </w:rPr>
+      </w:pPr>
+      <w:r>
+        <w:rPr>
+          <w:rFonts w:asciiTheme="majorHAnsi" w:hAnsiTheme="majorHAnsi" w:cstheme="majorHAnsi"/>
+          <w:sz w:val="32"/>
+          <w:szCs w:val="32"/>
+        </w:rPr>
+        <w:lastRenderedPageBreak/>
+        <w:t xml:space="preserve">The online world </w:t>
+      </w:r>
+      <w:r>
+        <w:rPr>
+          <w:rFonts w:asciiTheme="majorHAnsi" w:hAnsiTheme="majorHAnsi" w:cstheme="majorHAnsi"/>
+          <w:sz w:val="32"/>
+          <w:szCs w:val="32"/>
+        </w:rPr>
+        <w:t>took a more recognizable form when Tim Berners-Lee invented the World Wide Web. The web helped popularized the internet across the globe.</w:t>
+      </w:r>
+    </w:p>
+    <w:p>
+      <w:pPr>
+        <w:rPr>
+          <w:rFonts w:asciiTheme="majorHAnsi" w:hAnsiTheme="majorHAnsi" w:cstheme="majorHAnsi"/>
+          <w:sz w:val="44"/>
+          <w:szCs w:val="44"/>
+        </w:rPr>
+      </w:pPr>
+      <w:r>
+        <w:rPr>
+          <w:rFonts w:asciiTheme="majorHAnsi" w:hAnsiTheme="majorHAnsi" w:cstheme="majorHAnsi"/>
+          <w:sz w:val="32"/>
+          <w:szCs w:val="32"/>
+        </w:rPr>
+        <w:tab/>
+      </w:r>
+      <w:r>
+        <w:rPr>
+          <w:rFonts w:asciiTheme="majorHAnsi" w:hAnsiTheme="majorHAnsi" w:cstheme="majorHAnsi"/>
+          <w:sz w:val="32"/>
+          <w:szCs w:val="32"/>
+        </w:rPr>
+        <w:tab/>
+      </w:r>
+      <w:r>
+        <w:rPr>
+          <w:rFonts w:asciiTheme="majorHAnsi" w:hAnsiTheme="majorHAnsi" w:cstheme="majorHAnsi"/>
+          <w:sz w:val="44"/>
+          <w:szCs w:val="44"/>
+        </w:rPr>
+        <w:t xml:space="preserve">Most Popular Websites </w:t>
+      </w:r>
+      <w:r>
+        <w:rPr>
+          <w:rFonts w:asciiTheme="majorHAnsi" w:hAnsiTheme="majorHAnsi" w:cstheme="majorHAnsi"/>
+          <w:sz w:val="44"/>
+          <w:szCs w:val="44"/>
+        </w:rPr>
+        <w:t xml:space="preserve">Assessment on Web Archive  </w:t>
+      </w:r>
+    </w:p>
+    <w:p>
+      <w:pPr>
+        <w:pStyle w:val="ListParagraph"/>
+        <w:numPr>
+          <w:ilvl w:val="0"/>
+          <w:numId w:val="3"/>
+        </w:numPr>
+        <w:jc w:val="both"/>
+        <w:rPr>
+          <w:rFonts w:asciiTheme="majorHAnsi" w:hAnsiTheme="majorHAnsi" w:cstheme="majorHAnsi"/>
+          <w:sz w:val="36"/>
+          <w:szCs w:val="36"/>
+        </w:rPr>
+      </w:pPr>
+      <w:r>
+        <w:rPr>
+          <w:rFonts w:asciiTheme="majorHAnsi" w:hAnsiTheme="majorHAnsi" w:cstheme="majorHAnsi"/>
+          <w:b/>
+          <w:sz w:val="44"/>
+          <w:szCs w:val="44"/>
+        </w:rPr>
+        <w:t>Instagram</w:t>
+      </w:r>
+      <w:r>
+        <w:rPr>
+          <w:rFonts w:asciiTheme="majorHAnsi" w:hAnsiTheme="majorHAnsi" w:cstheme="majorHAnsi"/>
+          <w:sz w:val="44"/>
+          <w:szCs w:val="44"/>
+        </w:rPr>
+        <w:t xml:space="preserve">:  </w:t>
+      </w:r>
+      <w:r>
+        <w:rPr>
+          <w:rFonts w:asciiTheme="majorHAnsi" w:hAnsiTheme="majorHAnsi" w:cstheme="majorHAnsi"/>
+          <w:b/>
+          <w:bCs/>
+          <w:sz w:val="44"/>
+          <w:szCs w:val="44"/>
+        </w:rPr>
+        <w:t> </w:t>
+      </w:r>
+      <w:r>
+        <w:rPr>
+          <w:rFonts w:asciiTheme="majorHAnsi" w:hAnsiTheme="majorHAnsi" w:cstheme="majorHAnsi"/>
+          <w:sz w:val="36"/>
+          <w:szCs w:val="36"/>
+        </w:rPr>
+        <w:t>It is a free social networking application which purpose is to share pictures, videos, or it is a simple way to capture and share the world’s moments. Follow your friends and family to see what they’re up to, and discover accounts from all over the world that are sharing things you love. </w:t>
+      </w:r>
+    </w:p>
+    <w:p>
+      <w:pPr>
+        <w:pStyle w:val="ListParagraph"/>
+        <w:numPr>
+          <w:ilvl w:val="0"/>
+          <w:numId w:val="19"/>
+        </w:numPr>
         <w:rPr>
           <w:rFonts w:asciiTheme="majorHAnsi" w:hAnsiTheme="majorHAnsi" w:cstheme="majorHAnsi"/>
           <w:sz w:val="28"/>
           <w:szCs w:val="28"/>
         </w:rPr>
       </w:pPr>
-    </w:p>
-    <w:p>
-      <w:pPr>
-        <w:ind w:left="720" w:firstLine="720"/>
-        <w:rPr>
-          <w:rFonts w:asciiTheme="majorHAnsi" w:hAnsiTheme="majorHAnsi" w:cstheme="majorHAnsi"/>
-          <w:sz w:val="40"/>
-          <w:szCs w:val="40"/>
-        </w:rPr>
-      </w:pPr>
-      <w:r>
-        <w:rPr>
-          <w:rFonts w:asciiTheme="majorHAnsi" w:hAnsiTheme="majorHAnsi" w:cstheme="majorHAnsi"/>
-          <w:sz w:val="40"/>
-          <w:szCs w:val="40"/>
+      <w:r>
+        <w:rPr>
+          <w:rFonts w:asciiTheme="majorHAnsi" w:hAnsiTheme="majorHAnsi" w:cstheme="majorHAnsi"/>
+          <w:sz w:val="28"/>
+          <w:szCs w:val="28"/>
+        </w:rPr>
+        <w:t>In 2011 it was looks like as follow:</w:t>
+      </w:r>
+    </w:p>
+    <w:p>
+      <w:pPr>
+        <w:pStyle w:val="ListParagraph"/>
+        <w:numPr>
+          <w:ilvl w:val="0"/>
+          <w:numId w:val="20"/>
+        </w:numPr>
+        <w:rPr>
+          <w:rFonts w:asciiTheme="majorHAnsi" w:hAnsiTheme="majorHAnsi" w:cstheme="majorHAnsi"/>
+          <w:sz w:val="28"/>
+          <w:szCs w:val="28"/>
+        </w:rPr>
+      </w:pPr>
+      <w:r>
+        <w:rPr>
+          <w:rFonts w:asciiTheme="majorHAnsi" w:hAnsiTheme="majorHAnsi" w:cstheme="majorHAnsi"/>
+          <w:sz w:val="28"/>
+          <w:szCs w:val="28"/>
+        </w:rPr>
+        <w:t xml:space="preserve">It contain some images and texts </w:t>
+      </w:r>
+    </w:p>
+    <w:p>
+      <w:pPr>
+        <w:pStyle w:val="ListParagraph"/>
+        <w:numPr>
+          <w:ilvl w:val="0"/>
+          <w:numId w:val="20"/>
+        </w:numPr>
+        <w:rPr>
+          <w:rFonts w:asciiTheme="majorHAnsi" w:hAnsiTheme="majorHAnsi" w:cstheme="majorHAnsi"/>
+          <w:sz w:val="28"/>
+          <w:szCs w:val="28"/>
+          <w:u w:val="single"/>
+        </w:rPr>
+      </w:pPr>
+      <w:r>
+        <w:rPr>
+          <w:rFonts w:asciiTheme="majorHAnsi" w:hAnsiTheme="majorHAnsi" w:cstheme="majorHAnsi"/>
+          <w:sz w:val="28"/>
+          <w:szCs w:val="28"/>
+        </w:rPr>
+        <w:t xml:space="preserve">There is no direct log in form when it was open, instead it’s log in page was appear after clicking an </w:t>
+      </w:r>
+      <w:r>
+        <w:rPr>
+          <w:rFonts w:asciiTheme="majorHAnsi" w:hAnsiTheme="majorHAnsi" w:cstheme="majorHAnsi"/>
+          <w:sz w:val="28"/>
+          <w:szCs w:val="28"/>
+          <w:u w:val="single"/>
+        </w:rPr>
+        <w:t xml:space="preserve">edit account </w:t>
+      </w:r>
+      <w:r>
+        <w:rPr>
+          <w:rFonts w:asciiTheme="majorHAnsi" w:hAnsiTheme="majorHAnsi" w:cstheme="majorHAnsi"/>
+          <w:sz w:val="28"/>
+          <w:szCs w:val="28"/>
+        </w:rPr>
+        <w:t>link</w:t>
+      </w:r>
+    </w:p>
+    <w:p>
+      <w:pPr>
+        <w:pStyle w:val="ListParagraph"/>
+        <w:numPr>
+          <w:ilvl w:val="0"/>
+          <w:numId w:val="20"/>
+        </w:numPr>
+        <w:rPr>
+          <w:rFonts w:asciiTheme="majorHAnsi" w:hAnsiTheme="majorHAnsi" w:cstheme="majorHAnsi"/>
+          <w:sz w:val="28"/>
+          <w:szCs w:val="28"/>
+        </w:rPr>
+      </w:pPr>
+      <w:r>
+        <w:rPr>
+          <w:rFonts w:asciiTheme="majorHAnsi" w:hAnsiTheme="majorHAnsi" w:cstheme="majorHAnsi"/>
+          <w:sz w:val="28"/>
+          <w:szCs w:val="28"/>
+        </w:rPr>
+        <w:t>The</w:t>
+      </w:r>
+      <w:r>
+        <w:rPr>
+          <w:rFonts w:asciiTheme="majorHAnsi" w:hAnsiTheme="majorHAnsi" w:cstheme="majorHAnsi"/>
+          <w:sz w:val="28"/>
+          <w:szCs w:val="28"/>
+        </w:rPr>
+        <w:t xml:space="preserve"> mobile phone</w:t>
+      </w:r>
+      <w:r>
+        <w:rPr>
+          <w:rFonts w:asciiTheme="majorHAnsi" w:hAnsiTheme="majorHAnsi" w:cstheme="majorHAnsi"/>
+          <w:sz w:val="28"/>
+          <w:szCs w:val="28"/>
+        </w:rPr>
+        <w:t xml:space="preserve">  3d picture</w:t>
+      </w:r>
+      <w:r>
+        <w:rPr>
+          <w:rFonts w:asciiTheme="majorHAnsi" w:hAnsiTheme="majorHAnsi" w:cstheme="majorHAnsi"/>
+          <w:sz w:val="28"/>
+          <w:szCs w:val="28"/>
+        </w:rPr>
+        <w:t xml:space="preserve"> that appear in </w:t>
+      </w:r>
+      <w:r>
+        <w:rPr>
+          <w:rFonts w:asciiTheme="majorHAnsi" w:hAnsiTheme="majorHAnsi" w:cstheme="majorHAnsi"/>
+          <w:sz w:val="28"/>
+          <w:szCs w:val="28"/>
+        </w:rPr>
+        <w:t>the left of webpage contain an image what it looks like when it opened in actual mobile phone.</w:t>
+      </w:r>
+    </w:p>
+    <w:p>
+      <w:pPr>
+        <w:pStyle w:val="ListParagraph"/>
+        <w:numPr>
+          <w:ilvl w:val="0"/>
+          <w:numId w:val="20"/>
+        </w:numPr>
+        <w:rPr>
+          <w:rFonts w:asciiTheme="majorHAnsi" w:hAnsiTheme="majorHAnsi" w:cstheme="majorHAnsi"/>
+          <w:sz w:val="28"/>
+          <w:szCs w:val="28"/>
+        </w:rPr>
+      </w:pPr>
+      <w:r>
+        <w:rPr>
+          <w:rFonts w:asciiTheme="majorHAnsi" w:hAnsiTheme="majorHAnsi" w:cstheme="majorHAnsi"/>
+          <w:sz w:val="28"/>
+          <w:szCs w:val="28"/>
+        </w:rPr>
+        <w:t>There was a like that will delivered AppStore page to download Instagram application.</w:t>
+      </w:r>
+    </w:p>
+    <w:p>
+      <w:pPr>
+        <w:pStyle w:val="ListParagraph"/>
+        <w:numPr>
+          <w:ilvl w:val="0"/>
+          <w:numId w:val="20"/>
+        </w:numPr>
+        <w:rPr>
+          <w:rFonts w:asciiTheme="majorHAnsi" w:hAnsiTheme="majorHAnsi" w:cstheme="majorHAnsi"/>
+          <w:sz w:val="28"/>
+          <w:szCs w:val="28"/>
+        </w:rPr>
+      </w:pPr>
+      <w:r>
+        <w:rPr>
+          <w:rFonts w:asciiTheme="majorHAnsi" w:hAnsiTheme="majorHAnsi" w:cstheme="majorHAnsi"/>
+          <w:sz w:val="28"/>
+          <w:szCs w:val="28"/>
+        </w:rPr>
+        <w:t>At the bottom of the page there were some likes like contact us, blog etc…</w:t>
+      </w:r>
+    </w:p>
+    <w:p>
+      <w:pPr>
+        <w:pStyle w:val="ListParagraph"/>
+        <w:numPr>
+          <w:ilvl w:val="0"/>
+          <w:numId w:val="19"/>
+        </w:numPr>
+        <w:rPr>
+          <w:rFonts w:asciiTheme="majorHAnsi" w:hAnsiTheme="majorHAnsi" w:cstheme="majorHAnsi"/>
+          <w:sz w:val="28"/>
+          <w:szCs w:val="28"/>
+        </w:rPr>
+      </w:pPr>
+      <w:r>
+        <w:rPr>
+          <w:rFonts w:asciiTheme="majorHAnsi" w:hAnsiTheme="majorHAnsi" w:cstheme="majorHAnsi"/>
+          <w:sz w:val="28"/>
+          <w:szCs w:val="28"/>
+        </w:rPr>
+        <w:t>In 2012 it was looks like as follow:</w:t>
+      </w:r>
+    </w:p>
+    <w:p>
+      <w:pPr>
+        <w:pStyle w:val="ListParagraph"/>
+        <w:numPr>
+          <w:ilvl w:val="0"/>
+          <w:numId w:val="21"/>
+        </w:numPr>
+        <w:rPr>
+          <w:rFonts w:asciiTheme="majorHAnsi" w:hAnsiTheme="majorHAnsi" w:cstheme="majorHAnsi"/>
+          <w:sz w:val="28"/>
+          <w:szCs w:val="28"/>
+        </w:rPr>
+      </w:pPr>
+      <w:r>
+        <w:rPr>
+          <w:rFonts w:asciiTheme="majorHAnsi" w:hAnsiTheme="majorHAnsi" w:cstheme="majorHAnsi"/>
+          <w:sz w:val="28"/>
+          <w:szCs w:val="28"/>
+        </w:rPr>
+        <w:t>The mobile phone now contain a normal slide show that shows</w:t>
+      </w:r>
+    </w:p>
+    <w:p>
+      <w:pPr>
+        <w:pStyle w:val="ListParagraph"/>
+        <w:ind w:left="2160"/>
+        <w:rPr>
+          <w:rFonts w:asciiTheme="majorHAnsi" w:hAnsiTheme="majorHAnsi" w:cstheme="majorHAnsi"/>
+          <w:sz w:val="28"/>
+          <w:szCs w:val="28"/>
+        </w:rPr>
+      </w:pPr>
+      <w:r>
+        <w:rPr>
+          <w:rFonts w:asciiTheme="majorHAnsi" w:hAnsiTheme="majorHAnsi" w:cstheme="majorHAnsi"/>
+          <w:sz w:val="28"/>
+          <w:szCs w:val="28"/>
+        </w:rPr>
+        <w:t>What it looks like when the user navigate through the app icons</w:t>
+      </w:r>
+    </w:p>
+    <w:p>
+      <w:pPr>
+        <w:pStyle w:val="ListParagraph"/>
+        <w:numPr>
+          <w:ilvl w:val="0"/>
+          <w:numId w:val="21"/>
+        </w:numPr>
+        <w:rPr>
+          <w:rFonts w:asciiTheme="majorHAnsi" w:hAnsiTheme="majorHAnsi" w:cstheme="majorHAnsi"/>
+          <w:sz w:val="28"/>
+          <w:szCs w:val="28"/>
+        </w:rPr>
+      </w:pPr>
+      <w:r>
+        <w:rPr>
+          <w:rFonts w:asciiTheme="majorHAnsi" w:hAnsiTheme="majorHAnsi" w:cstheme="majorHAnsi"/>
+          <w:sz w:val="28"/>
+          <w:szCs w:val="28"/>
+        </w:rPr>
+        <w:t>And also add additional like for downloading the app, like google play</w:t>
+      </w:r>
+    </w:p>
+    <w:p>
+      <w:pPr>
+        <w:pStyle w:val="ListParagraph"/>
+        <w:numPr>
+          <w:ilvl w:val="0"/>
+          <w:numId w:val="21"/>
+        </w:numPr>
+        <w:rPr>
+          <w:rFonts w:asciiTheme="majorHAnsi" w:hAnsiTheme="majorHAnsi" w:cstheme="majorHAnsi"/>
+          <w:sz w:val="28"/>
+          <w:szCs w:val="28"/>
+        </w:rPr>
+      </w:pPr>
+      <w:r>
+        <w:rPr>
+          <w:rFonts w:asciiTheme="majorHAnsi" w:hAnsiTheme="majorHAnsi" w:cstheme="majorHAnsi"/>
+          <w:sz w:val="28"/>
+          <w:szCs w:val="28"/>
+        </w:rPr>
+        <w:t>The background and the bottom navigation now looks good.</w:t>
+      </w:r>
+    </w:p>
+    <w:p>
+      <w:pPr>
+        <w:pStyle w:val="ListParagraph"/>
+        <w:numPr>
+          <w:ilvl w:val="0"/>
+          <w:numId w:val="21"/>
+        </w:numPr>
+        <w:rPr>
+          <w:rFonts w:asciiTheme="majorHAnsi" w:hAnsiTheme="majorHAnsi" w:cstheme="majorHAnsi"/>
+          <w:sz w:val="28"/>
+          <w:szCs w:val="28"/>
+        </w:rPr>
+      </w:pPr>
+      <w:r>
+        <w:rPr>
+          <w:rFonts w:asciiTheme="majorHAnsi" w:hAnsiTheme="majorHAnsi" w:cstheme="majorHAnsi"/>
+          <w:sz w:val="28"/>
+          <w:szCs w:val="28"/>
+        </w:rPr>
+        <w:t>The login page appear as like in 2011</w:t>
+      </w:r>
+    </w:p>
+    <w:p>
+      <w:pPr>
+        <w:pStyle w:val="ListParagraph"/>
+        <w:numPr>
+          <w:ilvl w:val="0"/>
+          <w:numId w:val="19"/>
+        </w:numPr>
+        <w:rPr>
+          <w:rFonts w:asciiTheme="majorHAnsi" w:hAnsiTheme="majorHAnsi" w:cstheme="majorHAnsi"/>
+          <w:sz w:val="28"/>
+          <w:szCs w:val="28"/>
+        </w:rPr>
+      </w:pPr>
+      <w:r>
+        <w:rPr>
+          <w:rFonts w:asciiTheme="majorHAnsi" w:hAnsiTheme="majorHAnsi" w:cstheme="majorHAnsi"/>
+          <w:sz w:val="28"/>
+          <w:szCs w:val="28"/>
         </w:rPr>
         <w:lastRenderedPageBreak/>
-        <w:t>History of Internet</w:t>
-      </w:r>
-    </w:p>
-    <w:p>
-      <w:pPr>
-        <w:jc w:val="both"/>
-        <w:rPr>
-          <w:rFonts w:asciiTheme="majorHAnsi" w:hAnsiTheme="majorHAnsi" w:cstheme="majorHAnsi"/>
-          <w:sz w:val="32"/>
-          <w:szCs w:val="32"/>
-        </w:rPr>
-      </w:pPr>
-      <w:r>
-        <w:rPr>
-          <w:rFonts w:asciiTheme="majorHAnsi" w:hAnsiTheme="majorHAnsi" w:cstheme="majorHAnsi"/>
-          <w:sz w:val="40"/>
-          <w:szCs w:val="40"/>
-        </w:rPr>
-        <w:tab/>
-      </w:r>
-      <w:r>
-        <w:rPr>
-          <w:rFonts w:asciiTheme="majorHAnsi" w:hAnsiTheme="majorHAnsi" w:cstheme="majorHAnsi"/>
-          <w:sz w:val="32"/>
-          <w:szCs w:val="32"/>
-        </w:rPr>
-        <w:t>Inter</w:t>
-      </w:r>
-      <w:r>
-        <w:rPr>
-          <w:rFonts w:asciiTheme="majorHAnsi" w:hAnsiTheme="majorHAnsi" w:cstheme="majorHAnsi"/>
-          <w:sz w:val="32"/>
-          <w:szCs w:val="32"/>
-        </w:rPr>
-        <w:t>net is the largest wide area network, since it’s a</w:t>
-      </w:r>
-      <w:r>
-        <w:rPr>
-          <w:rFonts w:asciiTheme="majorHAnsi" w:hAnsiTheme="majorHAnsi" w:cstheme="majorHAnsi"/>
-          <w:sz w:val="32"/>
-          <w:szCs w:val="32"/>
-        </w:rPr>
-        <w:t xml:space="preserve"> massive</w:t>
-      </w:r>
-      <w:r>
-        <w:rPr>
-          <w:rFonts w:asciiTheme="majorHAnsi" w:hAnsiTheme="majorHAnsi" w:cstheme="majorHAnsi"/>
-          <w:sz w:val="32"/>
-          <w:szCs w:val="32"/>
-        </w:rPr>
-        <w:t xml:space="preserve"> network of network. It is the infrastructure that allow connect billions of computers and other electronic</w:t>
-      </w:r>
-      <w:r>
-        <w:rPr>
-          <w:rFonts w:asciiTheme="majorHAnsi" w:hAnsiTheme="majorHAnsi" w:cstheme="majorHAnsi"/>
-          <w:sz w:val="32"/>
-          <w:szCs w:val="32"/>
-        </w:rPr>
-        <w:t xml:space="preserve"> devices, and it’s an increasingly important part of everyday life for people around the world.</w:t>
-      </w:r>
-      <w:r>
-        <w:rPr>
-          <w:rFonts w:asciiTheme="majorHAnsi" w:hAnsiTheme="majorHAnsi" w:cstheme="majorHAnsi"/>
-          <w:sz w:val="32"/>
-          <w:szCs w:val="32"/>
-        </w:rPr>
-        <w:t xml:space="preserve"> The internet has revolutionized the computer and communications world like nothing before. </w:t>
-      </w:r>
-    </w:p>
-    <w:p>
-      <w:pPr>
-        <w:jc w:val="both"/>
-        <w:rPr>
-          <w:rFonts w:asciiTheme="majorHAnsi" w:hAnsiTheme="majorHAnsi" w:cstheme="majorHAnsi"/>
-          <w:sz w:val="32"/>
-          <w:szCs w:val="32"/>
-        </w:rPr>
-      </w:pPr>
-      <w:r>
-        <w:rPr>
-          <w:rFonts w:asciiTheme="majorHAnsi" w:hAnsiTheme="majorHAnsi" w:cstheme="majorHAnsi"/>
-          <w:sz w:val="32"/>
-          <w:szCs w:val="32"/>
-        </w:rPr>
-        <w:t>In the early days of computing technology, computers were seen as a device for making calculations and to store data’s and they were used to accelerate business process. However as the technol</w:t>
-      </w:r>
-      <w:r>
-        <w:rPr>
-          <w:rFonts w:asciiTheme="majorHAnsi" w:hAnsiTheme="majorHAnsi" w:cstheme="majorHAnsi"/>
-          <w:sz w:val="32"/>
-          <w:szCs w:val="32"/>
-        </w:rPr>
-        <w:t>ogical advancement increase (computing device increase) it leads to for the invention of Internet to connect one computing device to the other.</w:t>
-      </w:r>
-    </w:p>
-    <w:p>
-      <w:pPr>
-        <w:jc w:val="both"/>
-        <w:rPr>
-          <w:rFonts w:asciiTheme="majorHAnsi" w:hAnsiTheme="majorHAnsi" w:cstheme="majorHAnsi"/>
-          <w:sz w:val="32"/>
-          <w:szCs w:val="32"/>
-        </w:rPr>
-      </w:pPr>
-      <w:r>
-        <w:rPr>
-          <w:rFonts w:asciiTheme="majorHAnsi" w:hAnsiTheme="majorHAnsi" w:cstheme="majorHAnsi"/>
-          <w:sz w:val="40"/>
-          <w:szCs w:val="40"/>
-        </w:rPr>
-        <w:tab/>
-      </w:r>
-      <w:r>
-        <w:rPr>
-          <w:rFonts w:asciiTheme="majorHAnsi" w:hAnsiTheme="majorHAnsi" w:cstheme="majorHAnsi"/>
-          <w:sz w:val="40"/>
-          <w:szCs w:val="40"/>
-        </w:rPr>
-        <w:tab/>
-      </w:r>
-      <w:r>
-        <w:rPr>
-          <w:rFonts w:asciiTheme="majorHAnsi" w:hAnsiTheme="majorHAnsi" w:cstheme="majorHAnsi"/>
-          <w:sz w:val="32"/>
-          <w:szCs w:val="32"/>
-        </w:rPr>
-        <w:t>The</w:t>
-      </w:r>
-      <w:r>
-        <w:rPr>
-          <w:rFonts w:asciiTheme="majorHAnsi" w:hAnsiTheme="majorHAnsi" w:cstheme="majorHAnsi"/>
-          <w:sz w:val="32"/>
-          <w:szCs w:val="32"/>
-        </w:rPr>
-        <w:t xml:space="preserve"> first workable prototype of the internet came in the late 1960’</w:t>
-      </w:r>
-      <w:r>
-        <w:rPr>
-          <w:rFonts w:asciiTheme="majorHAnsi" w:hAnsiTheme="majorHAnsi" w:cstheme="majorHAnsi"/>
-          <w:sz w:val="32"/>
-          <w:szCs w:val="32"/>
-        </w:rPr>
-        <w:t>s with the creation of ARPANET (</w:t>
-      </w:r>
-      <w:r>
-        <w:rPr>
-          <w:rFonts w:asciiTheme="majorHAnsi" w:hAnsiTheme="majorHAnsi" w:cstheme="majorHAnsi"/>
-          <w:sz w:val="32"/>
-          <w:szCs w:val="32"/>
-        </w:rPr>
-        <w:t>Advanced</w:t>
-      </w:r>
-      <w:r>
-        <w:rPr>
-          <w:rFonts w:asciiTheme="majorHAnsi" w:hAnsiTheme="majorHAnsi" w:cstheme="majorHAnsi"/>
-          <w:sz w:val="32"/>
-          <w:szCs w:val="32"/>
-        </w:rPr>
-        <w:t xml:space="preserve"> Research Projects Agency Network. Originally  </w:t>
-      </w:r>
-      <w:r>
-        <w:rPr>
-          <w:rFonts w:asciiTheme="majorHAnsi" w:hAnsiTheme="majorHAnsi" w:cstheme="majorHAnsi"/>
-          <w:sz w:val="32"/>
-          <w:szCs w:val="32"/>
-        </w:rPr>
-        <w:t xml:space="preserve"> </w:t>
-      </w:r>
-      <w:r>
-        <w:rPr>
-          <w:rFonts w:asciiTheme="majorHAnsi" w:hAnsiTheme="majorHAnsi" w:cstheme="majorHAnsi"/>
-          <w:sz w:val="32"/>
-          <w:szCs w:val="32"/>
-        </w:rPr>
-        <w:t>funded by the U.S Department of Defense.</w:t>
-      </w:r>
-      <w:r>
-        <w:rPr>
-          <w:rFonts w:asciiTheme="majorHAnsi" w:hAnsiTheme="majorHAnsi" w:cstheme="majorHAnsi"/>
-          <w:sz w:val="32"/>
-          <w:szCs w:val="32"/>
-        </w:rPr>
-        <w:tab/>
-        <w:t xml:space="preserve"> ARPANET used packet switching to allow multiple computers to communicate on a single network. On October 1969 ARPANET delivered its first message from one computer to another which is </w:t>
-      </w:r>
-      <w:r>
-        <w:rPr>
-          <w:rFonts w:asciiTheme="majorHAnsi" w:hAnsiTheme="majorHAnsi" w:cstheme="majorHAnsi"/>
-          <w:sz w:val="32"/>
-          <w:szCs w:val="32"/>
-        </w:rPr>
-        <w:t>“a</w:t>
-      </w:r>
-      <w:r>
-        <w:rPr>
-          <w:rFonts w:asciiTheme="majorHAnsi" w:hAnsiTheme="majorHAnsi" w:cstheme="majorHAnsi"/>
-          <w:sz w:val="32"/>
-          <w:szCs w:val="32"/>
-        </w:rPr>
-        <w:t xml:space="preserve"> node to node” commu</w:t>
-      </w:r>
-      <w:r>
-        <w:rPr>
-          <w:rFonts w:asciiTheme="majorHAnsi" w:hAnsiTheme="majorHAnsi" w:cstheme="majorHAnsi"/>
-          <w:sz w:val="32"/>
-          <w:szCs w:val="32"/>
-        </w:rPr>
-        <w:t>nication. Even though there is a communication between them, the first message wasn’t set successfully to destination, only the first two letters delivered.</w:t>
-      </w:r>
-    </w:p>
-    <w:p>
-      <w:pPr>
-        <w:rPr>
-          <w:rFonts w:asciiTheme="majorHAnsi" w:hAnsiTheme="majorHAnsi" w:cstheme="majorHAnsi"/>
-          <w:sz w:val="32"/>
-          <w:szCs w:val="32"/>
-        </w:rPr>
-      </w:pPr>
-      <w:r>
-        <w:rPr>
-          <w:rFonts w:asciiTheme="majorHAnsi" w:hAnsiTheme="majorHAnsi" w:cstheme="majorHAnsi"/>
-          <w:sz w:val="32"/>
-          <w:szCs w:val="32"/>
-        </w:rPr>
-        <w:tab/>
-        <w:t>The technology continued grow, In the 1970’s Robert Kahn and Vinton Cerf developed Transmission control protocol (TCP) and Internet protocol (IP) , which is  a communication model that set a standards for how data could be transmitted between multiple networks.</w:t>
-      </w:r>
-    </w:p>
-    <w:p>
-      <w:pPr>
-        <w:rPr>
-          <w:rFonts w:asciiTheme="majorHAnsi" w:hAnsiTheme="majorHAnsi" w:cstheme="majorHAnsi"/>
-          <w:sz w:val="32"/>
-          <w:szCs w:val="32"/>
-        </w:rPr>
-      </w:pPr>
-    </w:p>
-    <w:p>
-      <w:pPr>
-        <w:rPr>
-          <w:rFonts w:asciiTheme="majorHAnsi" w:hAnsiTheme="majorHAnsi" w:cstheme="majorHAnsi"/>
-          <w:sz w:val="32"/>
-          <w:szCs w:val="32"/>
-        </w:rPr>
-      </w:pPr>
-      <w:r>
-        <w:rPr>
-          <w:rFonts w:asciiTheme="majorHAnsi" w:hAnsiTheme="majorHAnsi" w:cstheme="majorHAnsi"/>
-          <w:sz w:val="32"/>
-          <w:szCs w:val="32"/>
-        </w:rPr>
-        <w:lastRenderedPageBreak/>
-        <w:t xml:space="preserve">The online world </w:t>
-      </w:r>
-      <w:r>
-        <w:rPr>
-          <w:rFonts w:asciiTheme="majorHAnsi" w:hAnsiTheme="majorHAnsi" w:cstheme="majorHAnsi"/>
-          <w:sz w:val="32"/>
-          <w:szCs w:val="32"/>
-        </w:rPr>
-        <w:t>took a more recognizable form when Tim Berners-Lee invented the World Wide Web. The web helped popularized the internet across the globe.</w:t>
-      </w:r>
-    </w:p>
-    <w:p>
-      <w:pPr>
+        <w:t>In 2013 it was looks like as follow:</w:t>
+      </w:r>
+    </w:p>
+    <w:p>
+      <w:pPr>
+        <w:pStyle w:val="ListParagraph"/>
+        <w:numPr>
+          <w:ilvl w:val="0"/>
+          <w:numId w:val="22"/>
+        </w:numPr>
+        <w:rPr>
+          <w:rFonts w:asciiTheme="majorHAnsi" w:hAnsiTheme="majorHAnsi" w:cstheme="majorHAnsi"/>
+          <w:sz w:val="28"/>
+          <w:szCs w:val="28"/>
+        </w:rPr>
+      </w:pPr>
+      <w:r>
+        <w:rPr>
+          <w:rFonts w:asciiTheme="majorHAnsi" w:hAnsiTheme="majorHAnsi" w:cstheme="majorHAnsi"/>
+          <w:sz w:val="28"/>
+          <w:szCs w:val="28"/>
+        </w:rPr>
+        <w:t xml:space="preserve">It looks like just in 2012 but , the log in like contain an Icon  and now , the user can get full info about Log in page, since  it say’s Log In </w:t>
+      </w:r>
+    </w:p>
+    <w:p>
+      <w:pPr>
+        <w:pStyle w:val="ListParagraph"/>
+        <w:numPr>
+          <w:ilvl w:val="0"/>
+          <w:numId w:val="19"/>
+        </w:numPr>
+        <w:rPr>
+          <w:rFonts w:asciiTheme="majorHAnsi" w:hAnsiTheme="majorHAnsi" w:cstheme="majorHAnsi"/>
+          <w:sz w:val="28"/>
+          <w:szCs w:val="28"/>
+        </w:rPr>
+      </w:pPr>
+      <w:r>
+        <w:rPr>
+          <w:rFonts w:asciiTheme="majorHAnsi" w:hAnsiTheme="majorHAnsi" w:cstheme="majorHAnsi"/>
+          <w:sz w:val="28"/>
+          <w:szCs w:val="28"/>
+        </w:rPr>
+        <w:t>In 2018 and 2019 it was looks like as follow:</w:t>
+      </w:r>
+    </w:p>
+    <w:p>
+      <w:pPr>
+        <w:pStyle w:val="ListParagraph"/>
+        <w:numPr>
+          <w:ilvl w:val="0"/>
+          <w:numId w:val="22"/>
+        </w:numPr>
+        <w:rPr>
+          <w:rFonts w:asciiTheme="majorHAnsi" w:hAnsiTheme="majorHAnsi" w:cstheme="majorHAnsi"/>
+          <w:sz w:val="28"/>
+          <w:szCs w:val="28"/>
+        </w:rPr>
+      </w:pPr>
+      <w:r>
+        <w:rPr>
+          <w:rFonts w:asciiTheme="majorHAnsi" w:hAnsiTheme="majorHAnsi" w:cstheme="majorHAnsi"/>
+          <w:sz w:val="28"/>
+          <w:szCs w:val="28"/>
+        </w:rPr>
+        <w:t>It looks very smile and contain best log in page with different option like, login with Facebook and best animation on the mobile phone appear in the left of the page.</w:t>
+      </w:r>
+    </w:p>
+    <w:p>
+      <w:pPr>
+        <w:rPr>
+          <w:rFonts w:asciiTheme="majorHAnsi" w:hAnsiTheme="majorHAnsi" w:cstheme="majorHAnsi"/>
+          <w:sz w:val="28"/>
+          <w:szCs w:val="28"/>
+        </w:rPr>
+      </w:pPr>
+      <w:r>
+        <w:rPr>
+          <w:rFonts w:asciiTheme="majorHAnsi" w:hAnsiTheme="majorHAnsi" w:cstheme="majorHAnsi"/>
+          <w:sz w:val="28"/>
+          <w:szCs w:val="28"/>
+        </w:rPr>
+        <w:t>In conclusion, as the time increase the website effect or its look become very nice.</w:t>
+      </w:r>
+    </w:p>
+    <w:p>
+      <w:pPr>
+        <w:pStyle w:val="ListParagraph"/>
+        <w:numPr>
+          <w:ilvl w:val="0"/>
+          <w:numId w:val="3"/>
+        </w:numPr>
         <w:rPr>
           <w:rFonts w:asciiTheme="majorHAnsi" w:hAnsiTheme="majorHAnsi" w:cstheme="majorHAnsi"/>
           <w:sz w:val="44"/>
@@ -749,178 +1246,137 @@
       <w:r>
         <w:rPr>
           <w:rFonts w:asciiTheme="majorHAnsi" w:hAnsiTheme="majorHAnsi" w:cstheme="majorHAnsi"/>
-          <w:sz w:val="32"/>
-          <w:szCs w:val="32"/>
-        </w:rPr>
-        <w:tab/>
-      </w:r>
-      <w:r>
-        <w:rPr>
-          <w:rFonts w:asciiTheme="majorHAnsi" w:hAnsiTheme="majorHAnsi" w:cstheme="majorHAnsi"/>
-          <w:sz w:val="32"/>
-          <w:szCs w:val="32"/>
-        </w:rPr>
-        <w:tab/>
-      </w:r>
-      <w:r>
-        <w:rPr>
-          <w:rFonts w:asciiTheme="majorHAnsi" w:hAnsiTheme="majorHAnsi" w:cstheme="majorHAnsi"/>
           <w:sz w:val="44"/>
           <w:szCs w:val="44"/>
         </w:rPr>
-        <w:t xml:space="preserve">Most Popular Websites </w:t>
-      </w:r>
-    </w:p>
-    <w:p>
-      <w:pPr>
-        <w:pStyle w:val="ListParagraph"/>
-        <w:numPr>
-          <w:ilvl w:val="0"/>
-          <w:numId w:val="3"/>
-        </w:numPr>
+        <w:t xml:space="preserve"> </w:t>
+      </w:r>
+      <w:r>
         <w:rPr>
           <w:rFonts w:asciiTheme="majorHAnsi" w:hAnsiTheme="majorHAnsi" w:cstheme="majorHAnsi"/>
           <w:sz w:val="44"/>
           <w:szCs w:val="44"/>
         </w:rPr>
-      </w:pPr>
+        <w:t>Amazon</w:t>
+      </w:r>
       <w:r>
         <w:rPr>
           <w:rFonts w:asciiTheme="majorHAnsi" w:hAnsiTheme="majorHAnsi" w:cstheme="majorHAnsi"/>
           <w:sz w:val="44"/>
           <w:szCs w:val="44"/>
         </w:rPr>
-        <w:t>Amazon</w:t>
-      </w:r>
-      <w:r>
+        <w:t>:</w:t>
+      </w:r>
+    </w:p>
+    <w:p>
+      <w:pPr>
+        <w:pStyle w:val="ListParagraph"/>
+        <w:numPr>
+          <w:ilvl w:val="0"/>
+          <w:numId w:val="3"/>
+        </w:numPr>
         <w:rPr>
           <w:rFonts w:asciiTheme="majorHAnsi" w:hAnsiTheme="majorHAnsi" w:cstheme="majorHAnsi"/>
           <w:sz w:val="44"/>
           <w:szCs w:val="44"/>
         </w:rPr>
-        <w:t xml:space="preserve"> :</w:t>
-      </w:r>
-    </w:p>
-    <w:p>
-      <w:pPr>
-        <w:pStyle w:val="ListParagraph"/>
-        <w:numPr>
-          <w:ilvl w:val="0"/>
-          <w:numId w:val="3"/>
-        </w:numPr>
+      </w:pPr>
+      <w:r>
         <w:rPr>
           <w:rFonts w:asciiTheme="majorHAnsi" w:hAnsiTheme="majorHAnsi" w:cstheme="majorHAnsi"/>
           <w:sz w:val="44"/>
           <w:szCs w:val="44"/>
         </w:rPr>
-      </w:pPr>
-      <w:r>
+        <w:t>Twitter :</w:t>
+      </w:r>
+    </w:p>
+    <w:p>
+      <w:pPr>
+        <w:pStyle w:val="ListParagraph"/>
+        <w:numPr>
+          <w:ilvl w:val="0"/>
+          <w:numId w:val="3"/>
+        </w:numPr>
         <w:rPr>
           <w:rFonts w:asciiTheme="majorHAnsi" w:hAnsiTheme="majorHAnsi" w:cstheme="majorHAnsi"/>
           <w:sz w:val="44"/>
           <w:szCs w:val="44"/>
         </w:rPr>
-        <w:t>Twitter :</w:t>
-      </w:r>
-    </w:p>
-    <w:p>
-      <w:pPr>
-        <w:pStyle w:val="ListParagraph"/>
-        <w:numPr>
-          <w:ilvl w:val="0"/>
-          <w:numId w:val="3"/>
-        </w:numPr>
+      </w:pPr>
+      <w:r>
         <w:rPr>
           <w:rFonts w:asciiTheme="majorHAnsi" w:hAnsiTheme="majorHAnsi" w:cstheme="majorHAnsi"/>
           <w:sz w:val="44"/>
           <w:szCs w:val="44"/>
         </w:rPr>
-      </w:pPr>
-      <w:r>
+        <w:t>YouTube :</w:t>
+      </w:r>
+      <w:bookmarkStart w:id="0" w:name="_GoBack"/>
+      <w:bookmarkEnd w:id="0"/>
+    </w:p>
+    <w:p>
+      <w:pPr>
+        <w:pStyle w:val="ListParagraph"/>
+        <w:numPr>
+          <w:ilvl w:val="0"/>
+          <w:numId w:val="3"/>
+        </w:numPr>
         <w:rPr>
           <w:rFonts w:asciiTheme="majorHAnsi" w:hAnsiTheme="majorHAnsi" w:cstheme="majorHAnsi"/>
           <w:sz w:val="44"/>
           <w:szCs w:val="44"/>
         </w:rPr>
-        <w:t>YouTube :</w:t>
-      </w:r>
-    </w:p>
-    <w:p>
-      <w:pPr>
-        <w:pStyle w:val="ListParagraph"/>
-        <w:numPr>
-          <w:ilvl w:val="0"/>
-          <w:numId w:val="3"/>
-        </w:numPr>
+      </w:pPr>
+      <w:r>
         <w:rPr>
           <w:rFonts w:asciiTheme="majorHAnsi" w:hAnsiTheme="majorHAnsi" w:cstheme="majorHAnsi"/>
           <w:sz w:val="44"/>
           <w:szCs w:val="44"/>
         </w:rPr>
-      </w:pPr>
-      <w:r>
+        <w:t>Wikipedia:</w:t>
+      </w:r>
+    </w:p>
+    <w:p>
+      <w:pPr>
         <w:rPr>
           <w:rFonts w:asciiTheme="majorHAnsi" w:hAnsiTheme="majorHAnsi" w:cstheme="majorHAnsi"/>
           <w:sz w:val="44"/>
           <w:szCs w:val="44"/>
         </w:rPr>
-        <w:t>Wikipedia:</w:t>
-      </w:r>
-    </w:p>
-    <w:p>
-      <w:pPr>
-        <w:pStyle w:val="ListParagraph"/>
-        <w:numPr>
-          <w:ilvl w:val="0"/>
-          <w:numId w:val="3"/>
-        </w:numPr>
+      </w:pPr>
+      <w:r>
         <w:rPr>
           <w:rFonts w:asciiTheme="majorHAnsi" w:hAnsiTheme="majorHAnsi" w:cstheme="majorHAnsi"/>
           <w:sz w:val="44"/>
           <w:szCs w:val="44"/>
         </w:rPr>
-      </w:pPr>
-      <w:r>
+        <w:t xml:space="preserve"> </w:t>
+      </w:r>
+    </w:p>
+    <w:p>
+      <w:pPr>
+        <w:ind w:left="2160" w:firstLine="720"/>
+        <w:jc w:val="both"/>
         <w:rPr>
           <w:rFonts w:asciiTheme="majorHAnsi" w:hAnsiTheme="majorHAnsi" w:cstheme="majorHAnsi"/>
           <w:sz w:val="44"/>
           <w:szCs w:val="44"/>
         </w:rPr>
-        <w:t xml:space="preserve">Instagram:   </w:t>
-      </w:r>
-    </w:p>
-    <w:p>
-      <w:pPr>
-        <w:rPr>
-          <w:rFonts w:asciiTheme="majorHAnsi" w:hAnsiTheme="majorHAnsi" w:cstheme="majorHAnsi"/>
-          <w:sz w:val="32"/>
-          <w:szCs w:val="32"/>
-        </w:rPr>
-      </w:pPr>
-    </w:p>
-    <w:p>
-      <w:pPr>
-        <w:ind w:left="2160" w:firstLine="720"/>
+      </w:pPr>
+      <w:r>
         <w:rPr>
           <w:rFonts w:asciiTheme="majorHAnsi" w:hAnsiTheme="majorHAnsi" w:cstheme="majorHAnsi"/>
           <w:sz w:val="44"/>
           <w:szCs w:val="44"/>
         </w:rPr>
-      </w:pPr>
+        <w:t xml:space="preserve">Categories </w:t>
+      </w:r>
       <w:r>
         <w:rPr>
           <w:rFonts w:asciiTheme="majorHAnsi" w:hAnsiTheme="majorHAnsi" w:cstheme="majorHAnsi"/>
           <w:sz w:val="44"/>
           <w:szCs w:val="44"/>
         </w:rPr>
-        <w:t xml:space="preserve">Categories </w:t>
-      </w:r>
-      <w:r>
-        <w:rPr>
-          <w:rFonts w:asciiTheme="majorHAnsi" w:hAnsiTheme="majorHAnsi" w:cstheme="majorHAnsi"/>
-          <w:sz w:val="44"/>
-          <w:szCs w:val="44"/>
-        </w:rPr>
         <w:t xml:space="preserve">of websites </w:t>
       </w:r>
     </w:p>
@@ -1064,7 +1520,7 @@
         </w:rPr>
         <w:t xml:space="preserve">Coursera                                  </w:t>
       </w:r>
-      <w:hyperlink r:id="rId6" w:history="1">
+      <w:hyperlink r:id="rId7" w:history="1">
         <w:r>
           <w:rPr>
             <w:rStyle w:val="Hyperlink"/>
@@ -1120,7 +1576,7 @@
         </w:rPr>
         <w:tab/>
       </w:r>
-      <w:hyperlink r:id="rId7" w:history="1">
+      <w:hyperlink r:id="rId8" w:history="1">
         <w:r>
           <w:rPr>
             <w:rStyle w:val="Hyperlink"/>
@@ -1175,7 +1631,7 @@
         </w:rPr>
         <w:tab/>
       </w:r>
-      <w:hyperlink r:id="rId8" w:history="1">
+      <w:hyperlink r:id="rId9" w:history="1">
         <w:r>
           <w:rPr>
             <w:rStyle w:val="Hyperlink"/>
@@ -1232,7 +1688,7 @@
         </w:rPr>
         <w:tab/>
       </w:r>
-      <w:hyperlink r:id="rId9" w:history="1">
+      <w:hyperlink r:id="rId10" w:history="1">
         <w:r>
           <w:rPr>
             <w:rStyle w:val="Hyperlink"/>
@@ -1295,7 +1751,7 @@
         </w:rPr>
         <w:tab/>
       </w:r>
-      <w:hyperlink r:id="rId10" w:history="1">
+      <w:hyperlink r:id="rId11" w:history="1">
         <w:r>
           <w:rPr>
             <w:rStyle w:val="Hyperlink"/>
@@ -1324,6 +1780,7 @@
           <w:sz w:val="32"/>
           <w:szCs w:val="32"/>
         </w:rPr>
+        <w:lastRenderedPageBreak/>
         <w:t xml:space="preserve">News: those type of websites delivered different types of news on each type </w:t>
       </w:r>
       <w:r>
@@ -1370,7 +1827,6 @@
           <w:sz w:val="32"/>
           <w:szCs w:val="32"/>
         </w:rPr>
-        <w:lastRenderedPageBreak/>
         <w:t xml:space="preserve">Name </w:t>
       </w:r>
       <w:r>
@@ -1504,7 +1960,7 @@
         </w:rPr>
         <w:tab/>
       </w:r>
-      <w:hyperlink r:id="rId11" w:history="1">
+      <w:hyperlink r:id="rId12" w:history="1">
         <w:r>
           <w:rPr>
             <w:rStyle w:val="Hyperlink"/>
@@ -1567,7 +2023,7 @@
         </w:rPr>
         <w:tab/>
       </w:r>
-      <w:hyperlink r:id="rId12" w:history="1">
+      <w:hyperlink r:id="rId13" w:history="1">
         <w:r>
           <w:rPr>
             <w:rStyle w:val="Hyperlink"/>
@@ -1638,7 +2094,7 @@
         </w:rPr>
         <w:tab/>
       </w:r>
-      <w:hyperlink r:id="rId13" w:history="1">
+      <w:hyperlink r:id="rId14" w:history="1">
         <w:r>
           <w:rPr>
             <w:rStyle w:val="Hyperlink"/>
@@ -1686,7 +2142,7 @@
         <w:tab/>
         <w:t xml:space="preserve">          </w:t>
       </w:r>
-      <w:hyperlink r:id="rId14" w:history="1">
+      <w:hyperlink r:id="rId15" w:history="1">
         <w:r>
           <w:rPr>
             <w:rStyle w:val="Hyperlink"/>
@@ -1757,7 +2213,7 @@
         </w:rPr>
         <w:tab/>
       </w:r>
-      <w:hyperlink r:id="rId15" w:history="1">
+      <w:hyperlink r:id="rId16" w:history="1">
         <w:r>
           <w:rPr>
             <w:rStyle w:val="Hyperlink"/>
@@ -1960,7 +2416,7 @@
         </w:rPr>
         <w:tab/>
       </w:r>
-      <w:hyperlink r:id="rId16" w:history="1">
+      <w:hyperlink r:id="rId17" w:history="1">
         <w:r>
           <w:rPr>
             <w:rStyle w:val="Hyperlink"/>
@@ -2030,7 +2486,7 @@
         </w:rPr>
         <w:tab/>
       </w:r>
-      <w:hyperlink r:id="rId17" w:history="1">
+      <w:hyperlink r:id="rId18" w:history="1">
         <w:r>
           <w:rPr>
             <w:rStyle w:val="Hyperlink"/>
@@ -2061,7 +2517,7 @@
         </w:rPr>
         <w:t xml:space="preserve">Tik Tok                                     </w:t>
       </w:r>
-      <w:hyperlink r:id="rId18" w:history="1">
+      <w:hyperlink r:id="rId19" w:history="1">
         <w:r>
           <w:rPr>
             <w:rStyle w:val="Hyperlink"/>
@@ -2124,7 +2580,7 @@
         </w:rPr>
         <w:tab/>
       </w:r>
-      <w:hyperlink r:id="rId19" w:history="1">
+      <w:hyperlink r:id="rId20" w:history="1">
         <w:r>
           <w:rPr>
             <w:rStyle w:val="Hyperlink"/>
@@ -2155,7 +2611,7 @@
         </w:rPr>
         <w:t xml:space="preserve">Twitter                                     </w:t>
       </w:r>
-      <w:hyperlink r:id="rId20" w:history="1">
+      <w:hyperlink r:id="rId21" w:history="1">
         <w:r>
           <w:rPr>
             <w:rStyle w:val="Hyperlink"/>
@@ -2307,7 +2763,7 @@
         </w:rPr>
         <w:t xml:space="preserve">Anthony Wiktor                </w:t>
       </w:r>
-      <w:hyperlink r:id="rId21" w:history="1">
+      <w:hyperlink r:id="rId22" w:history="1">
         <w:r>
           <w:rPr>
             <w:rStyle w:val="Hyperlink"/>
@@ -2336,6 +2792,7 @@
           <w:sz w:val="32"/>
           <w:szCs w:val="32"/>
         </w:rPr>
+        <w:lastRenderedPageBreak/>
         <w:t>Gary Sheng</w:t>
       </w:r>
       <w:r>
@@ -2345,7 +2802,7 @@
         <w:tab/>
         <w:t xml:space="preserve">                     </w:t>
       </w:r>
-      <w:hyperlink r:id="rId22" w:history="1">
+      <w:hyperlink r:id="rId23" w:history="1">
         <w:r>
           <w:rPr>
             <w:rStyle w:val="Hyperlink"/>
@@ -2393,7 +2850,7 @@
         <w:tab/>
         <w:t xml:space="preserve">               </w:t>
       </w:r>
-      <w:hyperlink r:id="rId23" w:history="1">
+      <w:hyperlink r:id="rId24" w:history="1">
         <w:r>
           <w:rPr>
             <w:rStyle w:val="Hyperlink"/>
@@ -2424,7 +2881,7 @@
         </w:rPr>
         <w:t xml:space="preserve">Gray                                     </w:t>
       </w:r>
-      <w:hyperlink r:id="rId24" w:history="1">
+      <w:hyperlink r:id="rId25" w:history="1">
         <w:r>
           <w:rPr>
             <w:rStyle w:val="Hyperlink"/>
@@ -2453,7 +2910,6 @@
           <w:sz w:val="32"/>
           <w:szCs w:val="32"/>
         </w:rPr>
-        <w:lastRenderedPageBreak/>
         <w:t>Grant</w:t>
       </w:r>
       <w:r>
@@ -2464,7 +2920,7 @@
         </w:rPr>
         <w:t xml:space="preserve">                                   </w:t>
       </w:r>
-      <w:hyperlink r:id="rId25" w:history="1">
+      <w:hyperlink r:id="rId26" w:history="1">
         <w:r>
           <w:rPr>
             <w:rStyle w:val="Hyperlink"/>
@@ -2624,7 +3080,7 @@
         </w:rPr>
         <w:t xml:space="preserve">AAU                                     </w:t>
       </w:r>
-      <w:hyperlink r:id="rId26" w:history="1">
+      <w:hyperlink r:id="rId27" w:history="1">
         <w:r>
           <w:rPr>
             <w:rStyle w:val="Hyperlink"/>
@@ -2664,7 +3120,7 @@
         <w:tab/>
         <w:t xml:space="preserve">      </w:t>
       </w:r>
-      <w:hyperlink r:id="rId27" w:history="1">
+      <w:hyperlink r:id="rId28" w:history="1">
         <w:r>
           <w:rPr>
             <w:rStyle w:val="Hyperlink"/>
@@ -2695,7 +3151,7 @@
         </w:rPr>
         <w:t xml:space="preserve">Marines                              </w:t>
       </w:r>
-      <w:hyperlink r:id="rId28" w:history="1">
+      <w:hyperlink r:id="rId29" w:history="1">
         <w:r>
           <w:rPr>
             <w:rStyle w:val="Hyperlink"/>
@@ -2735,7 +3191,7 @@
         <w:tab/>
         <w:t xml:space="preserve">      </w:t>
       </w:r>
-      <w:hyperlink r:id="rId29" w:history="1">
+      <w:hyperlink r:id="rId30" w:history="1">
         <w:r>
           <w:rPr>
             <w:rStyle w:val="Hyperlink"/>
@@ -2775,7 +3231,7 @@
         <w:tab/>
         <w:t xml:space="preserve">                          </w:t>
       </w:r>
-      <w:hyperlink r:id="rId30" w:history="1">
+      <w:hyperlink r:id="rId31" w:history="1">
         <w:r>
           <w:rPr>
             <w:rStyle w:val="Hyperlink"/>
@@ -3010,7 +3466,7 @@
         </w:rPr>
         <w:tab/>
       </w:r>
-      <w:hyperlink r:id="rId31" w:history="1">
+      <w:hyperlink r:id="rId32" w:history="1">
         <w:r>
           <w:rPr>
             <w:rStyle w:val="Hyperlink"/>
@@ -3073,7 +3529,7 @@
         </w:rPr>
         <w:tab/>
       </w:r>
-      <w:hyperlink r:id="rId32" w:history="1">
+      <w:hyperlink r:id="rId33" w:history="1">
         <w:r>
           <w:rPr>
             <w:rStyle w:val="Hyperlink"/>
@@ -3136,7 +3592,7 @@
         </w:rPr>
         <w:tab/>
       </w:r>
-      <w:hyperlink r:id="rId33" w:history="1">
+      <w:hyperlink r:id="rId34" w:history="1">
         <w:r>
           <w:rPr>
             <w:rStyle w:val="Hyperlink"/>
@@ -3175,7 +3631,7 @@
         </w:rPr>
         <w:t xml:space="preserve">                                </w:t>
       </w:r>
-      <w:hyperlink r:id="rId34" w:history="1">
+      <w:hyperlink r:id="rId35" w:history="1">
         <w:r>
           <w:rPr>
             <w:rStyle w:val="Hyperlink"/>
@@ -3204,6 +3660,7 @@
           <w:sz w:val="32"/>
           <w:szCs w:val="32"/>
         </w:rPr>
+        <w:lastRenderedPageBreak/>
         <w:t>Alibaba</w:t>
       </w:r>
       <w:r>
@@ -3222,7 +3679,7 @@
         </w:rPr>
         <w:tab/>
       </w:r>
-      <w:hyperlink r:id="rId35" w:history="1">
+      <w:hyperlink r:id="rId36" w:history="1">
         <w:r>
           <w:rPr>
             <w:rStyle w:val="Hyperlink"/>
@@ -3251,18 +3708,7 @@
           <w:sz w:val="32"/>
           <w:szCs w:val="32"/>
         </w:rPr>
-        <w:lastRenderedPageBreak/>
-        <w:t>Blog: This website provide</w:t>
-      </w:r>
-      <w:bookmarkStart w:id="0" w:name="_GoBack"/>
-      <w:bookmarkEnd w:id="0"/>
-      <w:r>
-        <w:rPr>
-          <w:rFonts w:asciiTheme="majorHAnsi" w:hAnsiTheme="majorHAnsi" w:cstheme="majorHAnsi"/>
-          <w:sz w:val="32"/>
-          <w:szCs w:val="32"/>
-        </w:rPr>
-        <w:t xml:space="preserve"> platform like, </w:t>
+        <w:t xml:space="preserve">Blog: This website provide platform like, </w:t>
       </w:r>
       <w:r>
         <w:rPr>
@@ -3360,7 +3806,7 @@
         </w:rPr>
         <w:t xml:space="preserve">Blogger                                        </w:t>
       </w:r>
-      <w:hyperlink r:id="rId36" w:history="1">
+      <w:hyperlink r:id="rId37" w:history="1">
         <w:r>
           <w:rPr>
             <w:rStyle w:val="Hyperlink"/>
@@ -3399,7 +3845,7 @@
         </w:rPr>
         <w:t xml:space="preserve">                                 </w:t>
       </w:r>
-      <w:hyperlink r:id="rId37" w:history="1">
+      <w:hyperlink r:id="rId38" w:history="1">
         <w:r>
           <w:rPr>
             <w:rStyle w:val="Hyperlink"/>
@@ -3438,7 +3884,7 @@
         </w:rPr>
         <w:t xml:space="preserve">                                        </w:t>
       </w:r>
-      <w:hyperlink r:id="rId38" w:history="1">
+      <w:hyperlink r:id="rId39" w:history="1">
         <w:r>
           <w:rPr>
             <w:rStyle w:val="Hyperlink"/>
@@ -3477,7 +3923,7 @@
         </w:rPr>
         <w:t xml:space="preserve">                                        </w:t>
       </w:r>
-      <w:hyperlink r:id="rId39" w:history="1">
+      <w:hyperlink r:id="rId40" w:history="1">
         <w:r>
           <w:rPr>
             <w:rStyle w:val="Hyperlink"/>
@@ -3516,7 +3962,7 @@
         </w:rPr>
         <w:t xml:space="preserve">                                      </w:t>
       </w:r>
-      <w:hyperlink r:id="rId40" w:history="1">
+      <w:hyperlink r:id="rId41" w:history="1">
         <w:r>
           <w:rPr>
             <w:rStyle w:val="Hyperlink"/>
@@ -3654,7 +4100,7 @@
         </w:rPr>
         <w:t xml:space="preserve">Information is beautiful              </w:t>
       </w:r>
-      <w:hyperlink r:id="rId41" w:history="1">
+      <w:hyperlink r:id="rId42" w:history="1">
         <w:r>
           <w:rPr>
             <w:rStyle w:val="Hyperlink"/>
@@ -3685,7 +4131,7 @@
         </w:rPr>
         <w:t xml:space="preserve"> How staff works                          </w:t>
       </w:r>
-      <w:hyperlink r:id="rId42" w:history="1">
+      <w:hyperlink r:id="rId43" w:history="1">
         <w:r>
           <w:rPr>
             <w:rStyle w:val="Hyperlink"/>
@@ -3716,7 +4162,7 @@
         </w:rPr>
         <w:t xml:space="preserve">Cooking for Engineers                </w:t>
       </w:r>
-      <w:hyperlink r:id="rId43" w:history="1">
+      <w:hyperlink r:id="rId44" w:history="1">
         <w:r>
           <w:rPr>
             <w:rStyle w:val="Hyperlink"/>
@@ -3755,7 +4201,7 @@
         </w:rPr>
         <w:t xml:space="preserve">                                    </w:t>
       </w:r>
-      <w:hyperlink r:id="rId44" w:history="1">
+      <w:hyperlink r:id="rId45" w:history="1">
         <w:r>
           <w:rPr>
             <w:rStyle w:val="Hyperlink"/>
@@ -3794,7 +4240,7 @@
         </w:rPr>
         <w:t xml:space="preserve">                                      </w:t>
       </w:r>
-      <w:hyperlink r:id="rId45" w:history="1">
+      <w:hyperlink r:id="rId46" w:history="1">
         <w:r>
           <w:rPr>
             <w:rStyle w:val="Hyperlink"/>
@@ -3914,7 +4360,7 @@
         </w:rPr>
         <w:t xml:space="preserve">Eonline                                 </w:t>
       </w:r>
-      <w:hyperlink r:id="rId46" w:history="1">
+      <w:hyperlink r:id="rId47" w:history="1">
         <w:r>
           <w:rPr>
             <w:rStyle w:val="Hyperlink"/>
@@ -3953,7 +4399,7 @@
         </w:rPr>
         <w:t xml:space="preserve">                          </w:t>
       </w:r>
-      <w:hyperlink r:id="rId47" w:history="1">
+      <w:hyperlink r:id="rId48" w:history="1">
         <w:r>
           <w:rPr>
             <w:rStyle w:val="Hyperlink"/>
@@ -3992,7 +4438,7 @@
         </w:rPr>
         <w:t xml:space="preserve">                                  </w:t>
       </w:r>
-      <w:hyperlink r:id="rId48" w:history="1">
+      <w:hyperlink r:id="rId49" w:history="1">
         <w:r>
           <w:rPr>
             <w:rStyle w:val="Hyperlink"/>
@@ -4031,7 +4477,7 @@
         </w:rPr>
         <w:t xml:space="preserve">                                    </w:t>
       </w:r>
-      <w:hyperlink r:id="rId49" w:history="1">
+      <w:hyperlink r:id="rId50" w:history="1">
         <w:r>
           <w:rPr>
             <w:rStyle w:val="Hyperlink"/>
@@ -4070,7 +4516,7 @@
         </w:rPr>
         <w:t xml:space="preserve">                              </w:t>
       </w:r>
-      <w:hyperlink r:id="rId50" w:history="1">
+      <w:hyperlink r:id="rId51" w:history="1">
         <w:r>
           <w:rPr>
             <w:rStyle w:val="Hyperlink"/>
@@ -4270,7 +4716,7 @@
         </w:rPr>
         <w:t xml:space="preserve">Wiki books                                      </w:t>
       </w:r>
-      <w:hyperlink r:id="rId51" w:history="1">
+      <w:hyperlink r:id="rId52" w:history="1">
         <w:r>
           <w:rPr>
             <w:rStyle w:val="Hyperlink"/>
@@ -4309,7 +4755,7 @@
         </w:rPr>
         <w:t xml:space="preserve">                                       </w:t>
       </w:r>
-      <w:hyperlink r:id="rId52" w:history="1">
+      <w:hyperlink r:id="rId53" w:history="1">
         <w:r>
           <w:rPr>
             <w:rStyle w:val="Hyperlink"/>
@@ -4348,7 +4794,7 @@
         </w:rPr>
         <w:t xml:space="preserve">                                     </w:t>
       </w:r>
-      <w:hyperlink r:id="rId53" w:history="1">
+      <w:hyperlink r:id="rId54" w:history="1">
         <w:r>
           <w:rPr>
             <w:rStyle w:val="Hyperlink"/>
@@ -4387,7 +4833,7 @@
         </w:rPr>
         <w:t xml:space="preserve">                               </w:t>
       </w:r>
-      <w:hyperlink r:id="rId54" w:history="1">
+      <w:hyperlink r:id="rId55" w:history="1">
         <w:r>
           <w:rPr>
             <w:rStyle w:val="Hyperlink"/>
@@ -4426,7 +4872,7 @@
         </w:rPr>
         <w:t xml:space="preserve">                       </w:t>
       </w:r>
-      <w:hyperlink r:id="rId55" w:history="1">
+      <w:hyperlink r:id="rId56" w:history="1">
         <w:r>
           <w:rPr>
             <w:rStyle w:val="Hyperlink"/>
@@ -4471,7 +4917,31 @@
           <w:sz w:val="32"/>
           <w:szCs w:val="32"/>
         </w:rPr>
-        <w:t xml:space="preserve">An Advocacy website is a website that people make to try to get people to see their opinion on certain </w:t>
+        <w:t>An Advocacy website is a we</w:t>
+      </w:r>
+      <w:r>
+        <w:rPr>
+          <w:rFonts w:asciiTheme="majorHAnsi" w:hAnsiTheme="majorHAnsi" w:cstheme="majorHAnsi"/>
+          <w:sz w:val="32"/>
+          <w:szCs w:val="32"/>
+        </w:rPr>
+        <w:t xml:space="preserve">bsite that people make to try </w:t>
+      </w:r>
+      <w:r>
+        <w:rPr>
+          <w:rFonts w:asciiTheme="majorHAnsi" w:hAnsiTheme="majorHAnsi" w:cstheme="majorHAnsi"/>
+          <w:sz w:val="32"/>
+          <w:szCs w:val="32"/>
+        </w:rPr>
+        <w:t>get</w:t>
+      </w:r>
+      <w:r>
+        <w:rPr>
+          <w:rFonts w:asciiTheme="majorHAnsi" w:hAnsiTheme="majorHAnsi" w:cstheme="majorHAnsi"/>
+          <w:sz w:val="32"/>
+          <w:szCs w:val="32"/>
+        </w:rPr>
+        <w:t xml:space="preserve"> people to see their opinion on certain </w:t>
       </w:r>
       <w:r>
         <w:rPr>
@@ -4632,7 +5102,7 @@
         </w:rPr>
         <w:tab/>
       </w:r>
-      <w:hyperlink r:id="rId56" w:history="1">
+      <w:hyperlink r:id="rId57" w:history="1">
         <w:r>
           <w:rPr>
             <w:rStyle w:val="Hyperlink"/>
@@ -4650,9 +5120,12 @@
         </w:numPr>
         <w:jc w:val="both"/>
         <w:rPr>
-          <w:rFonts w:asciiTheme="majorHAnsi" w:hAnsiTheme="majorHAnsi" w:cstheme="majorHAnsi"/>
-          <w:sz w:val="32"/>
-          <w:szCs w:val="32"/>
+          <w:rStyle w:val="Hyperlink"/>
+          <w:rFonts w:asciiTheme="majorHAnsi" w:hAnsiTheme="majorHAnsi" w:cstheme="majorHAnsi"/>
+          <w:color w:val="auto"/>
+          <w:sz w:val="32"/>
+          <w:szCs w:val="32"/>
+          <w:u w:val="none"/>
         </w:rPr>
       </w:pPr>
       <w:r>
@@ -4666,7 +5139,7 @@
       <w:r>
         <w:t xml:space="preserve">                                              </w:t>
       </w:r>
-      <w:hyperlink r:id="rId57" w:history="1">
+      <w:hyperlink r:id="rId58" w:history="1">
         <w:r>
           <w:rPr>
             <w:rStyle w:val="Hyperlink"/>
@@ -4677,46 +5150,505 @@
     </w:p>
     <w:p>
       <w:pPr>
-        <w:rPr>
-          <w:rFonts w:asciiTheme="majorHAnsi" w:hAnsiTheme="majorHAnsi" w:cstheme="majorHAnsi"/>
-          <w:sz w:val="32"/>
-          <w:szCs w:val="32"/>
-        </w:rPr>
-      </w:pPr>
-      <w:r>
-        <w:rPr>
-          <w:rFonts w:asciiTheme="majorHAnsi" w:hAnsiTheme="majorHAnsi" w:cstheme="majorHAnsi"/>
-          <w:sz w:val="32"/>
-          <w:szCs w:val="32"/>
-        </w:rPr>
-        <w:tab/>
-      </w:r>
-    </w:p>
-    <w:p>
-      <w:pPr>
-        <w:ind w:left="1080"/>
-        <w:rPr>
-          <w:rFonts w:asciiTheme="majorHAnsi" w:hAnsiTheme="majorHAnsi" w:cstheme="majorHAnsi"/>
-          <w:sz w:val="32"/>
-          <w:szCs w:val="32"/>
-        </w:rPr>
-      </w:pPr>
-    </w:p>
-    <w:p>
-      <w:pPr>
-        <w:pStyle w:val="ListParagraph"/>
+        <w:pStyle w:val="ListParagraph"/>
+        <w:numPr>
+          <w:ilvl w:val="0"/>
+          <w:numId w:val="14"/>
+        </w:numPr>
+        <w:jc w:val="both"/>
+        <w:rPr>
+          <w:rFonts w:asciiTheme="majorHAnsi" w:hAnsiTheme="majorHAnsi" w:cstheme="majorHAnsi"/>
+          <w:sz w:val="32"/>
+          <w:szCs w:val="32"/>
+        </w:rPr>
+      </w:pPr>
+      <w:r>
+        <w:rPr>
+          <w:rFonts w:asciiTheme="majorHAnsi" w:hAnsiTheme="majorHAnsi" w:cstheme="majorHAnsi"/>
+          <w:sz w:val="32"/>
+          <w:szCs w:val="32"/>
+        </w:rPr>
+        <w:t xml:space="preserve">Change </w:t>
+      </w:r>
+      <w:r>
+        <w:rPr>
+          <w:rFonts w:asciiTheme="majorHAnsi" w:hAnsiTheme="majorHAnsi" w:cstheme="majorHAnsi"/>
+          <w:sz w:val="32"/>
+          <w:szCs w:val="32"/>
+        </w:rPr>
+        <w:tab/>
+      </w:r>
+      <w:r>
+        <w:rPr>
+          <w:rFonts w:asciiTheme="majorHAnsi" w:hAnsiTheme="majorHAnsi" w:cstheme="majorHAnsi"/>
+          <w:sz w:val="32"/>
+          <w:szCs w:val="32"/>
+        </w:rPr>
+        <w:tab/>
+      </w:r>
+      <w:r>
+        <w:rPr>
+          <w:rFonts w:asciiTheme="majorHAnsi" w:hAnsiTheme="majorHAnsi" w:cstheme="majorHAnsi"/>
+          <w:sz w:val="32"/>
+          <w:szCs w:val="32"/>
+        </w:rPr>
+        <w:tab/>
+      </w:r>
+      <w:r>
+        <w:rPr>
+          <w:rFonts w:asciiTheme="majorHAnsi" w:hAnsiTheme="majorHAnsi" w:cstheme="majorHAnsi"/>
+          <w:sz w:val="32"/>
+          <w:szCs w:val="32"/>
+        </w:rPr>
+        <w:tab/>
+      </w:r>
+      <w:hyperlink r:id="rId59" w:history="1">
+        <w:r>
+          <w:rPr>
+            <w:rStyle w:val="Hyperlink"/>
+          </w:rPr>
+          <w:t>https://www.change.org/</w:t>
+        </w:r>
+      </w:hyperlink>
+    </w:p>
+    <w:p>
+      <w:pPr>
+        <w:pStyle w:val="ListParagraph"/>
+        <w:numPr>
+          <w:ilvl w:val="0"/>
+          <w:numId w:val="14"/>
+        </w:numPr>
+        <w:jc w:val="both"/>
+        <w:rPr>
+          <w:rFonts w:asciiTheme="majorHAnsi" w:hAnsiTheme="majorHAnsi" w:cstheme="majorHAnsi"/>
+          <w:sz w:val="32"/>
+          <w:szCs w:val="32"/>
+        </w:rPr>
+      </w:pPr>
+      <w:r>
+        <w:rPr>
+          <w:rFonts w:asciiTheme="majorHAnsi" w:hAnsiTheme="majorHAnsi" w:cstheme="majorHAnsi"/>
+          <w:sz w:val="32"/>
+          <w:szCs w:val="32"/>
+        </w:rPr>
+        <w:t xml:space="preserve">Alliance                               </w:t>
+      </w:r>
+      <w:hyperlink r:id="rId60" w:history="1">
+        <w:r>
+          <w:rPr>
+            <w:rStyle w:val="Hyperlink"/>
+          </w:rPr>
+          <w:t>https://www.afj.org/</w:t>
+        </w:r>
+      </w:hyperlink>
+    </w:p>
+    <w:p>
+      <w:pPr>
+        <w:pStyle w:val="ListParagraph"/>
+        <w:numPr>
+          <w:ilvl w:val="0"/>
+          <w:numId w:val="14"/>
+        </w:numPr>
+        <w:jc w:val="both"/>
+        <w:rPr>
+          <w:rFonts w:asciiTheme="majorHAnsi" w:hAnsiTheme="majorHAnsi" w:cstheme="majorHAnsi"/>
+          <w:sz w:val="32"/>
+          <w:szCs w:val="32"/>
+        </w:rPr>
+      </w:pPr>
+      <w:r>
+        <w:rPr>
+          <w:rFonts w:asciiTheme="majorHAnsi" w:hAnsiTheme="majorHAnsi"/>
+          <w:sz w:val="32"/>
+          <w:szCs w:val="32"/>
+        </w:rPr>
+        <w:t>Human right campaign</w:t>
+      </w:r>
+      <w:r>
+        <w:rPr>
+          <w:rFonts w:asciiTheme="majorHAnsi" w:hAnsiTheme="majorHAnsi"/>
+          <w:sz w:val="32"/>
+          <w:szCs w:val="32"/>
+        </w:rPr>
+        <w:t xml:space="preserve">    </w:t>
+      </w:r>
+      <w:hyperlink r:id="rId61" w:history="1">
+        <w:r>
+          <w:rPr>
+            <w:rStyle w:val="Hyperlink"/>
+          </w:rPr>
+          <w:t>https://www.hrc.org/</w:t>
+        </w:r>
+      </w:hyperlink>
+    </w:p>
+    <w:p>
+      <w:pPr>
+        <w:pStyle w:val="ListParagraph"/>
+        <w:numPr>
+          <w:ilvl w:val="0"/>
+          <w:numId w:val="2"/>
+        </w:numPr>
+        <w:jc w:val="both"/>
+        <w:rPr>
+          <w:rFonts w:asciiTheme="majorHAnsi" w:hAnsiTheme="majorHAnsi" w:cstheme="majorHAnsi"/>
+          <w:sz w:val="32"/>
+          <w:szCs w:val="32"/>
+        </w:rPr>
+      </w:pPr>
+      <w:r>
+        <w:rPr>
+          <w:rFonts w:asciiTheme="majorHAnsi" w:hAnsiTheme="majorHAnsi" w:cstheme="majorHAnsi"/>
+          <w:sz w:val="32"/>
+          <w:szCs w:val="32"/>
+        </w:rPr>
+        <w:t xml:space="preserve">Content Aggregator:  it is a site </w:t>
+      </w:r>
+      <w:r>
+        <w:rPr>
+          <w:rFonts w:asciiTheme="majorHAnsi" w:hAnsiTheme="majorHAnsi" w:cstheme="majorHAnsi"/>
+          <w:sz w:val="32"/>
+          <w:szCs w:val="32"/>
+        </w:rPr>
+        <w:t>that collects pieces of content, such as blog articles, photos or videos, all in one place so that users can find them more easily. Some aggregators are niche sites that collect content for specific purposes.</w:t>
+      </w:r>
+      <w:r>
+        <w:rPr>
+          <w:rFonts w:asciiTheme="majorHAnsi" w:hAnsiTheme="majorHAnsi" w:cstheme="majorHAnsi"/>
+          <w:sz w:val="32"/>
+          <w:szCs w:val="32"/>
+        </w:rPr>
+        <w:t xml:space="preserve"> </w:t>
+      </w:r>
+      <w:r>
+        <w:rPr>
+          <w:rFonts w:asciiTheme="majorHAnsi" w:hAnsiTheme="majorHAnsi" w:cstheme="majorHAnsi"/>
+          <w:sz w:val="32"/>
+          <w:szCs w:val="32"/>
+        </w:rPr>
+        <w:t xml:space="preserve">For example, </w:t>
+      </w:r>
+      <w:r>
+        <w:rPr>
+          <w:rFonts w:asciiTheme="majorHAnsi" w:hAnsiTheme="majorHAnsi" w:cstheme="majorHAnsi"/>
+          <w:sz w:val="32"/>
+          <w:szCs w:val="32"/>
+        </w:rPr>
+        <w:t>News aggregator websites allow users to view news and updates from various sources at one convenient location</w:t>
+      </w:r>
+      <w:r>
+        <w:rPr>
+          <w:rFonts w:asciiTheme="majorHAnsi" w:hAnsiTheme="majorHAnsi" w:cstheme="majorHAnsi"/>
+          <w:sz w:val="32"/>
+          <w:szCs w:val="32"/>
+        </w:rPr>
+        <w:t>.</w:t>
+      </w:r>
+    </w:p>
+    <w:p>
+      <w:pPr>
         <w:ind w:left="1440"/>
-        <w:rPr>
-          <w:rFonts w:asciiTheme="majorHAnsi" w:hAnsiTheme="majorHAnsi" w:cstheme="majorHAnsi"/>
-          <w:sz w:val="32"/>
-          <w:szCs w:val="32"/>
-        </w:rPr>
-      </w:pPr>
+        <w:jc w:val="both"/>
+        <w:rPr>
+          <w:rFonts w:asciiTheme="majorHAnsi" w:hAnsiTheme="majorHAnsi" w:cstheme="majorHAnsi"/>
+          <w:sz w:val="32"/>
+          <w:szCs w:val="32"/>
+        </w:rPr>
+      </w:pPr>
+      <w:r>
+        <w:rPr>
+          <w:rFonts w:asciiTheme="majorHAnsi" w:hAnsiTheme="majorHAnsi" w:cstheme="majorHAnsi"/>
+          <w:sz w:val="32"/>
+          <w:szCs w:val="32"/>
+        </w:rPr>
+        <w:t>Example:</w:t>
+      </w:r>
     </w:p>
     <w:p>
       <w:pPr>
         <w:pStyle w:val="ListParagraph"/>
         <w:ind w:left="1440"/>
+        <w:jc w:val="both"/>
+        <w:rPr>
+          <w:rFonts w:asciiTheme="majorHAnsi" w:hAnsiTheme="majorHAnsi" w:cstheme="majorHAnsi"/>
+          <w:sz w:val="32"/>
+          <w:szCs w:val="32"/>
+        </w:rPr>
+      </w:pPr>
+      <w:r>
+        <w:rPr>
+          <w:rFonts w:asciiTheme="majorHAnsi" w:hAnsiTheme="majorHAnsi" w:cstheme="majorHAnsi"/>
+          <w:sz w:val="32"/>
+          <w:szCs w:val="32"/>
+        </w:rPr>
+        <w:t>Name                                                URL</w:t>
+      </w:r>
+    </w:p>
+    <w:p>
+      <w:pPr>
+        <w:pStyle w:val="ListParagraph"/>
+        <w:numPr>
+          <w:ilvl w:val="0"/>
+          <w:numId w:val="16"/>
+        </w:numPr>
+        <w:jc w:val="both"/>
+        <w:rPr>
+          <w:rFonts w:asciiTheme="majorHAnsi" w:hAnsiTheme="majorHAnsi" w:cstheme="majorHAnsi"/>
+          <w:sz w:val="32"/>
+          <w:szCs w:val="32"/>
+        </w:rPr>
+      </w:pPr>
+      <w:r>
+        <w:rPr>
+          <w:rFonts w:asciiTheme="majorHAnsi" w:hAnsiTheme="majorHAnsi" w:cstheme="majorHAnsi"/>
+          <w:sz w:val="32"/>
+          <w:szCs w:val="32"/>
+        </w:rPr>
+        <w:t xml:space="preserve">Rottentomattoes </w:t>
+      </w:r>
+      <w:hyperlink r:id="rId62" w:history="1">
+        <w:r>
+          <w:rPr>
+            <w:rStyle w:val="Hyperlink"/>
+          </w:rPr>
+          <w:t>https://www.rottentomatoes.com/</w:t>
+        </w:r>
+      </w:hyperlink>
+    </w:p>
+    <w:p>
+      <w:pPr>
+        <w:pStyle w:val="ListParagraph"/>
+        <w:numPr>
+          <w:ilvl w:val="0"/>
+          <w:numId w:val="16"/>
+        </w:numPr>
+        <w:jc w:val="both"/>
+        <w:rPr>
+          <w:rFonts w:asciiTheme="majorHAnsi" w:hAnsiTheme="majorHAnsi" w:cstheme="majorHAnsi"/>
+          <w:sz w:val="32"/>
+          <w:szCs w:val="32"/>
+        </w:rPr>
+      </w:pPr>
+      <w:r>
+        <w:rPr>
+          <w:rFonts w:asciiTheme="majorHAnsi" w:hAnsiTheme="majorHAnsi"/>
+          <w:sz w:val="32"/>
+          <w:szCs w:val="32"/>
+        </w:rPr>
+        <w:t>Reddit</w:t>
+      </w:r>
+      <w:r>
+        <w:rPr>
+          <w:rFonts w:asciiTheme="majorHAnsi" w:hAnsiTheme="majorHAnsi"/>
+          <w:sz w:val="32"/>
+          <w:szCs w:val="32"/>
+        </w:rPr>
+        <w:t xml:space="preserve"> </w:t>
+      </w:r>
+      <w:r>
+        <w:rPr>
+          <w:rFonts w:asciiTheme="majorHAnsi" w:hAnsiTheme="majorHAnsi"/>
+          <w:sz w:val="32"/>
+          <w:szCs w:val="32"/>
+        </w:rPr>
+        <w:t xml:space="preserve">                 </w:t>
+      </w:r>
+      <w:r>
+        <w:rPr>
+          <w:rFonts w:asciiTheme="majorHAnsi" w:hAnsiTheme="majorHAnsi"/>
+          <w:sz w:val="32"/>
+          <w:szCs w:val="32"/>
+        </w:rPr>
+        <w:t xml:space="preserve"> </w:t>
+      </w:r>
+      <w:hyperlink r:id="rId63" w:history="1">
+        <w:r>
+          <w:rPr>
+            <w:rStyle w:val="Hyperlink"/>
+          </w:rPr>
+          <w:t>https://www.reddit.com/</w:t>
+        </w:r>
+      </w:hyperlink>
+    </w:p>
+    <w:p>
+      <w:pPr>
+        <w:pStyle w:val="ListParagraph"/>
+        <w:numPr>
+          <w:ilvl w:val="0"/>
+          <w:numId w:val="16"/>
+        </w:numPr>
+        <w:jc w:val="both"/>
+        <w:rPr>
+          <w:rFonts w:asciiTheme="majorHAnsi" w:hAnsiTheme="majorHAnsi" w:cstheme="majorHAnsi"/>
+          <w:sz w:val="32"/>
+          <w:szCs w:val="32"/>
+        </w:rPr>
+      </w:pPr>
+      <w:r>
+        <w:rPr>
+          <w:rFonts w:asciiTheme="majorHAnsi" w:hAnsiTheme="majorHAnsi"/>
+          <w:sz w:val="32"/>
+          <w:szCs w:val="32"/>
+        </w:rPr>
+        <w:t xml:space="preserve">Apple news </w:t>
+      </w:r>
+      <w:r>
+        <w:rPr>
+          <w:rFonts w:asciiTheme="majorHAnsi" w:hAnsiTheme="majorHAnsi"/>
+          <w:sz w:val="32"/>
+          <w:szCs w:val="32"/>
+        </w:rPr>
+        <w:t xml:space="preserve">         </w:t>
+      </w:r>
+      <w:hyperlink r:id="rId64" w:history="1">
+        <w:r>
+          <w:rPr>
+            <w:rStyle w:val="Hyperlink"/>
+          </w:rPr>
+          <w:t>https://www.apple.com/apple-news/</w:t>
+        </w:r>
+      </w:hyperlink>
+    </w:p>
+    <w:p>
+      <w:pPr>
+        <w:pStyle w:val="ListParagraph"/>
+        <w:numPr>
+          <w:ilvl w:val="0"/>
+          <w:numId w:val="16"/>
+        </w:numPr>
+        <w:jc w:val="both"/>
+        <w:rPr>
+          <w:rFonts w:asciiTheme="majorHAnsi" w:hAnsiTheme="majorHAnsi" w:cstheme="majorHAnsi"/>
+          <w:sz w:val="32"/>
+          <w:szCs w:val="32"/>
+        </w:rPr>
+      </w:pPr>
+      <w:hyperlink r:id="rId65" w:history="1">
+        <w:r>
+          <w:rPr>
+            <w:rStyle w:val="Hyperlink"/>
+            <w:rFonts w:asciiTheme="majorHAnsi" w:hAnsiTheme="majorHAnsi"/>
+            <w:color w:val="222222"/>
+            <w:sz w:val="32"/>
+            <w:szCs w:val="32"/>
+            <w:u w:val="none"/>
+            <w:shd w:val="clear" w:color="auto" w:fill="FFFFFF"/>
+          </w:rPr>
+          <w:t>Epicurious</w:t>
+        </w:r>
+      </w:hyperlink>
+      <w:r>
+        <w:rPr>
+          <w:rFonts w:asciiTheme="majorHAnsi" w:hAnsiTheme="majorHAnsi"/>
+          <w:sz w:val="32"/>
+          <w:szCs w:val="32"/>
+        </w:rPr>
+        <w:t xml:space="preserve">            </w:t>
+      </w:r>
+      <w:hyperlink r:id="rId66" w:history="1">
+        <w:r>
+          <w:rPr>
+            <w:rStyle w:val="Hyperlink"/>
+          </w:rPr>
+          <w:t>https://www.epicurious.com/</w:t>
+        </w:r>
+      </w:hyperlink>
+    </w:p>
+    <w:p>
+      <w:pPr>
+        <w:pStyle w:val="ListParagraph"/>
+        <w:numPr>
+          <w:ilvl w:val="0"/>
+          <w:numId w:val="16"/>
+        </w:numPr>
+        <w:jc w:val="both"/>
+        <w:rPr>
+          <w:rFonts w:asciiTheme="majorHAnsi" w:hAnsiTheme="majorHAnsi" w:cstheme="majorHAnsi"/>
+          <w:sz w:val="32"/>
+          <w:szCs w:val="32"/>
+        </w:rPr>
+      </w:pPr>
+      <w:r>
+        <w:rPr>
+          <w:rFonts w:asciiTheme="majorHAnsi" w:hAnsiTheme="majorHAnsi" w:cstheme="majorHAnsi"/>
+          <w:sz w:val="32"/>
+          <w:szCs w:val="32"/>
+        </w:rPr>
+        <w:t xml:space="preserve">Google </w:t>
+      </w:r>
+      <w:r>
+        <w:rPr>
+          <w:rFonts w:asciiTheme="majorHAnsi" w:hAnsiTheme="majorHAnsi" w:cstheme="majorHAnsi"/>
+          <w:sz w:val="32"/>
+          <w:szCs w:val="32"/>
+        </w:rPr>
+        <w:t xml:space="preserve">news        </w:t>
+      </w:r>
+      <w:hyperlink r:id="rId67" w:history="1">
+        <w:r>
+          <w:rPr>
+            <w:rStyle w:val="Hyperlink"/>
+          </w:rPr>
+          <w:t>https://news.google.com/?hl=en-ET&amp;gl=ET&amp;ceid=ET:en</w:t>
+        </w:r>
+      </w:hyperlink>
+    </w:p>
+    <w:p>
+      <w:pPr>
+        <w:pStyle w:val="ListParagraph"/>
+        <w:ind w:left="2160"/>
+        <w:jc w:val="both"/>
+        <w:rPr>
+          <w:rFonts w:asciiTheme="majorHAnsi" w:hAnsiTheme="majorHAnsi" w:cstheme="majorHAnsi"/>
+          <w:sz w:val="32"/>
+          <w:szCs w:val="32"/>
+        </w:rPr>
+      </w:pPr>
+    </w:p>
+    <w:p>
+      <w:pPr>
+        <w:jc w:val="both"/>
+        <w:rPr>
+          <w:rFonts w:asciiTheme="majorHAnsi" w:hAnsiTheme="majorHAnsi" w:cstheme="majorHAnsi"/>
+          <w:sz w:val="32"/>
+          <w:szCs w:val="32"/>
+        </w:rPr>
+      </w:pPr>
+    </w:p>
+    <w:p>
+      <w:pPr>
+        <w:jc w:val="both"/>
+        <w:rPr>
+          <w:rFonts w:asciiTheme="majorHAnsi" w:hAnsiTheme="majorHAnsi" w:cstheme="majorHAnsi"/>
+          <w:sz w:val="32"/>
+          <w:szCs w:val="32"/>
+        </w:rPr>
+      </w:pPr>
+      <w:r>
+        <w:rPr>
+          <w:rFonts w:asciiTheme="majorHAnsi" w:hAnsiTheme="majorHAnsi" w:cstheme="majorHAnsi"/>
+          <w:sz w:val="32"/>
+          <w:szCs w:val="32"/>
+        </w:rPr>
+        <w:tab/>
+      </w:r>
+    </w:p>
+    <w:p>
+      <w:pPr>
+        <w:pStyle w:val="ListParagraph"/>
+        <w:ind w:left="1440"/>
+        <w:jc w:val="both"/>
+        <w:rPr>
+          <w:rFonts w:asciiTheme="majorHAnsi" w:hAnsiTheme="majorHAnsi" w:cstheme="majorHAnsi"/>
+          <w:sz w:val="32"/>
+          <w:szCs w:val="32"/>
+        </w:rPr>
+      </w:pPr>
+    </w:p>
+    <w:p>
+      <w:pPr>
+        <w:pStyle w:val="ListParagraph"/>
+        <w:ind w:left="1440"/>
+        <w:jc w:val="both"/>
         <w:rPr>
           <w:rFonts w:asciiTheme="majorHAnsi" w:hAnsiTheme="majorHAnsi" w:cstheme="majorHAnsi"/>
           <w:sz w:val="32"/>
@@ -4736,6 +5668,32 @@
 
 <file path=word/numbering.xml><?xml version="1.0" encoding="utf-8"?>
 <w:numbering xmlns:wpc="http://schemas.microsoft.com/office/word/2010/wordprocessingCanvas" xmlns:cx="http://schemas.microsoft.com/office/drawing/2014/chartex" xmlns:cx1="http://schemas.microsoft.com/office/drawing/2015/9/8/chartex" xmlns:mc="http://schemas.openxmlformats.org/markup-compatibility/2006" xmlns:o="urn:schemas-microsoft-com:office:office" xmlns:r="http://schemas.openxmlformats.org/officeDocument/2006/relationships" xmlns:m="http://schemas.openxmlformats.org/officeDocument/2006/math" xmlns:v="urn:schemas-microsoft-com:vml" xmlns:wp14="http://schemas.microsoft.com/office/word/2010/wordprocessingDrawing" xmlns:wp="http://schemas.openxmlformats.org/drawingml/2006/wordprocessingDrawing" xmlns:w10="urn:schemas-microsoft-com:office:word" xmlns:w="http://schemas.openxmlformats.org/wordprocessingml/2006/main" xmlns:w14="http://schemas.microsoft.com/office/word/2010/wordml" xmlns:w15="http://schemas.microsoft.com/office/word/2012/wordml" xmlns:w16se="http://schemas.microsoft.com/office/word/2015/wordml/symex" xmlns:wpg="http://schemas.microsoft.com/office/word/2010/wordprocessingGroup" xmlns:wpi="http://schemas.microsoft.com/office/word/2010/wordprocessingInk" xmlns:wne="http://schemas.microsoft.com/office/word/2006/wordml" xmlns:wps="http://schemas.microsoft.com/office/word/2010/wordprocessingShape" mc:Ignorable="w14 w15 w16se wp14">
+  <w:numPicBullet w:numPicBulletId="0">
+    <w:pict>
+      <v:shapetype id="_x0000_t75" coordsize="21600,21600" o:spt="75" o:preferrelative="t" path="m@4@5l@4@11@9@11@9@5xe" filled="f" stroked="f">
+        <v:stroke joinstyle="miter"/>
+        <v:formulas>
+          <v:f eqn="if lineDrawn pixelLineWidth 0"/>
+          <v:f eqn="sum @0 1 0"/>
+          <v:f eqn="sum 0 0 @1"/>
+          <v:f eqn="prod @2 1 2"/>
+          <v:f eqn="prod @3 21600 pixelWidth"/>
+          <v:f eqn="prod @3 21600 pixelHeight"/>
+          <v:f eqn="sum @0 0 1"/>
+          <v:f eqn="prod @6 1 2"/>
+          <v:f eqn="prod @7 21600 pixelWidth"/>
+          <v:f eqn="sum @8 21600 0"/>
+          <v:f eqn="prod @7 21600 pixelHeight"/>
+          <v:f eqn="sum @10 21600 0"/>
+        </v:formulas>
+        <v:path o:extrusionok="f" gradientshapeok="t" o:connecttype="rect"/>
+        <o:lock v:ext="edit" aspectratio="t"/>
+      </v:shapetype>
+      <v:shape id="_x0000_i1080" type="#_x0000_t75" style="width:11.2pt;height:11.2pt" o:bullet="t">
+        <v:imagedata r:id="rId1" o:title="msoB563"/>
+      </v:shape>
+    </w:pict>
+  </w:numPicBullet>
   <w:abstractNum w:abstractNumId="0" w15:restartNumberingAfterBreak="0">
     <w:nsid w:val="0047649A"/>
     <w:multiLevelType w:val="hybridMultilevel"/>
@@ -4823,6 +5781,119 @@
     </w:lvl>
   </w:abstractNum>
   <w:abstractNum w:abstractNumId="1" w15:restartNumberingAfterBreak="0">
+    <w:nsid w:val="024C51FA"/>
+    <w:multiLevelType w:val="hybridMultilevel"/>
+    <w:tmpl w:val="4274B046"/>
+    <w:lvl w:ilvl="0" w:tplc="04090001">
+      <w:start w:val="1"/>
+      <w:numFmt w:val="bullet"/>
+      <w:lvlText w:val=""/>
+      <w:lvlJc w:val="left"/>
+      <w:pPr>
+        <w:ind w:left="1440" w:hanging="360"/>
+      </w:pPr>
+      <w:rPr>
+        <w:rFonts w:ascii="Symbol" w:hAnsi="Symbol" w:hint="default"/>
+      </w:rPr>
+    </w:lvl>
+    <w:lvl w:ilvl="1" w:tplc="04090003" w:tentative="1">
+      <w:start w:val="1"/>
+      <w:numFmt w:val="bullet"/>
+      <w:lvlText w:val="o"/>
+      <w:lvlJc w:val="left"/>
+      <w:pPr>
+        <w:ind w:left="2160" w:hanging="360"/>
+      </w:pPr>
+      <w:rPr>
+        <w:rFonts w:ascii="Courier New" w:hAnsi="Courier New" w:cs="Courier New" w:hint="default"/>
+      </w:rPr>
+    </w:lvl>
+    <w:lvl w:ilvl="2" w:tplc="04090005" w:tentative="1">
+      <w:start w:val="1"/>
+      <w:numFmt w:val="bullet"/>
+      <w:lvlText w:val=""/>
+      <w:lvlJc w:val="left"/>
+      <w:pPr>
+        <w:ind w:left="2880" w:hanging="360"/>
+      </w:pPr>
+      <w:rPr>
+        <w:rFonts w:ascii="Wingdings" w:hAnsi="Wingdings" w:hint="default"/>
+      </w:rPr>
+    </w:lvl>
+    <w:lvl w:ilvl="3" w:tplc="04090001" w:tentative="1">
+      <w:start w:val="1"/>
+      <w:numFmt w:val="bullet"/>
+      <w:lvlText w:val=""/>
+      <w:lvlJc w:val="left"/>
+      <w:pPr>
+        <w:ind w:left="3600" w:hanging="360"/>
+      </w:pPr>
+      <w:rPr>
+        <w:rFonts w:ascii="Symbol" w:hAnsi="Symbol" w:hint="default"/>
+      </w:rPr>
+    </w:lvl>
+    <w:lvl w:ilvl="4" w:tplc="04090003" w:tentative="1">
+      <w:start w:val="1"/>
+      <w:numFmt w:val="bullet"/>
+      <w:lvlText w:val="o"/>
+      <w:lvlJc w:val="left"/>
+      <w:pPr>
+        <w:ind w:left="4320" w:hanging="360"/>
+      </w:pPr>
+      <w:rPr>
+        <w:rFonts w:ascii="Courier New" w:hAnsi="Courier New" w:cs="Courier New" w:hint="default"/>
+      </w:rPr>
+    </w:lvl>
+    <w:lvl w:ilvl="5" w:tplc="04090005" w:tentative="1">
+      <w:start w:val="1"/>
+      <w:numFmt w:val="bullet"/>
+      <w:lvlText w:val=""/>
+      <w:lvlJc w:val="left"/>
+      <w:pPr>
+        <w:ind w:left="5040" w:hanging="360"/>
+      </w:pPr>
+      <w:rPr>
+        <w:rFonts w:ascii="Wingdings" w:hAnsi="Wingdings" w:hint="default"/>
+      </w:rPr>
+    </w:lvl>
+    <w:lvl w:ilvl="6" w:tplc="04090001" w:tentative="1">
+      <w:start w:val="1"/>
+      <w:numFmt w:val="bullet"/>
+      <w:lvlText w:val=""/>
+      <w:lvlJc w:val="left"/>
+      <w:pPr>
+        <w:ind w:left="5760" w:hanging="360"/>
+      </w:pPr>
+      <w:rPr>
+        <w:rFonts w:ascii="Symbol" w:hAnsi="Symbol" w:hint="default"/>
+      </w:rPr>
+    </w:lvl>
+    <w:lvl w:ilvl="7" w:tplc="04090003" w:tentative="1">
+      <w:start w:val="1"/>
+      <w:numFmt w:val="bullet"/>
+      <w:lvlText w:val="o"/>
+      <w:lvlJc w:val="left"/>
+      <w:pPr>
+        <w:ind w:left="6480" w:hanging="360"/>
+      </w:pPr>
+      <w:rPr>
+        <w:rFonts w:ascii="Courier New" w:hAnsi="Courier New" w:cs="Courier New" w:hint="default"/>
+      </w:rPr>
+    </w:lvl>
+    <w:lvl w:ilvl="8" w:tplc="04090005" w:tentative="1">
+      <w:start w:val="1"/>
+      <w:numFmt w:val="bullet"/>
+      <w:lvlText w:val=""/>
+      <w:lvlJc w:val="left"/>
+      <w:pPr>
+        <w:ind w:left="7200" w:hanging="360"/>
+      </w:pPr>
+      <w:rPr>
+        <w:rFonts w:ascii="Wingdings" w:hAnsi="Wingdings" w:hint="default"/>
+      </w:rPr>
+    </w:lvl>
+  </w:abstractNum>
+  <w:abstractNum w:abstractNumId="2" w15:restartNumberingAfterBreak="0">
     <w:nsid w:val="08F0041B"/>
     <w:multiLevelType w:val="hybridMultilevel"/>
     <w:tmpl w:val="7898CE6A"/>
@@ -4935,10 +6006,10 @@
       </w:rPr>
     </w:lvl>
   </w:abstractNum>
-  <w:abstractNum w:abstractNumId="2" w15:restartNumberingAfterBreak="0">
+  <w:abstractNum w:abstractNumId="3" w15:restartNumberingAfterBreak="0">
     <w:nsid w:val="0F0F783F"/>
     <w:multiLevelType w:val="hybridMultilevel"/>
-    <w:tmpl w:val="FAB45B58"/>
+    <w:tmpl w:val="36FE3DF4"/>
     <w:lvl w:ilvl="0" w:tplc="0409000F">
       <w:start w:val="1"/>
       <w:numFmt w:val="decimal"/>
@@ -5021,7 +6092,7 @@
       </w:pPr>
     </w:lvl>
   </w:abstractNum>
-  <w:abstractNum w:abstractNumId="3" w15:restartNumberingAfterBreak="0">
+  <w:abstractNum w:abstractNumId="4" w15:restartNumberingAfterBreak="0">
     <w:nsid w:val="140959EF"/>
     <w:multiLevelType w:val="hybridMultilevel"/>
     <w:tmpl w:val="DE74CB38"/>
@@ -5134,7 +6205,7 @@
       </w:rPr>
     </w:lvl>
   </w:abstractNum>
-  <w:abstractNum w:abstractNumId="4" w15:restartNumberingAfterBreak="0">
+  <w:abstractNum w:abstractNumId="5" w15:restartNumberingAfterBreak="0">
     <w:nsid w:val="18831CCC"/>
     <w:multiLevelType w:val="hybridMultilevel"/>
     <w:tmpl w:val="EB886732"/>
@@ -5247,7 +6318,7 @@
       </w:rPr>
     </w:lvl>
   </w:abstractNum>
-  <w:abstractNum w:abstractNumId="5" w15:restartNumberingAfterBreak="0">
+  <w:abstractNum w:abstractNumId="6" w15:restartNumberingAfterBreak="0">
     <w:nsid w:val="191037C8"/>
     <w:multiLevelType w:val="hybridMultilevel"/>
     <w:tmpl w:val="8FE6D34A"/>
@@ -5336,7 +6407,120 @@
       </w:pPr>
     </w:lvl>
   </w:abstractNum>
-  <w:abstractNum w:abstractNumId="6" w15:restartNumberingAfterBreak="0">
+  <w:abstractNum w:abstractNumId="7" w15:restartNumberingAfterBreak="0">
+    <w:nsid w:val="1A950A06"/>
+    <w:multiLevelType w:val="hybridMultilevel"/>
+    <w:tmpl w:val="21588936"/>
+    <w:lvl w:ilvl="0" w:tplc="04090003">
+      <w:start w:val="1"/>
+      <w:numFmt w:val="bullet"/>
+      <w:lvlText w:val="o"/>
+      <w:lvlJc w:val="left"/>
+      <w:pPr>
+        <w:ind w:left="2160" w:hanging="360"/>
+      </w:pPr>
+      <w:rPr>
+        <w:rFonts w:ascii="Courier New" w:hAnsi="Courier New" w:cs="Courier New" w:hint="default"/>
+      </w:rPr>
+    </w:lvl>
+    <w:lvl w:ilvl="1" w:tplc="04090003" w:tentative="1">
+      <w:start w:val="1"/>
+      <w:numFmt w:val="bullet"/>
+      <w:lvlText w:val="o"/>
+      <w:lvlJc w:val="left"/>
+      <w:pPr>
+        <w:ind w:left="2880" w:hanging="360"/>
+      </w:pPr>
+      <w:rPr>
+        <w:rFonts w:ascii="Courier New" w:hAnsi="Courier New" w:cs="Courier New" w:hint="default"/>
+      </w:rPr>
+    </w:lvl>
+    <w:lvl w:ilvl="2" w:tplc="04090005" w:tentative="1">
+      <w:start w:val="1"/>
+      <w:numFmt w:val="bullet"/>
+      <w:lvlText w:val=""/>
+      <w:lvlJc w:val="left"/>
+      <w:pPr>
+        <w:ind w:left="3600" w:hanging="360"/>
+      </w:pPr>
+      <w:rPr>
+        <w:rFonts w:ascii="Wingdings" w:hAnsi="Wingdings" w:hint="default"/>
+      </w:rPr>
+    </w:lvl>
+    <w:lvl w:ilvl="3" w:tplc="04090001" w:tentative="1">
+      <w:start w:val="1"/>
+      <w:numFmt w:val="bullet"/>
+      <w:lvlText w:val=""/>
+      <w:lvlJc w:val="left"/>
+      <w:pPr>
+        <w:ind w:left="4320" w:hanging="360"/>
+      </w:pPr>
+      <w:rPr>
+        <w:rFonts w:ascii="Symbol" w:hAnsi="Symbol" w:hint="default"/>
+      </w:rPr>
+    </w:lvl>
+    <w:lvl w:ilvl="4" w:tplc="04090003" w:tentative="1">
+      <w:start w:val="1"/>
+      <w:numFmt w:val="bullet"/>
+      <w:lvlText w:val="o"/>
+      <w:lvlJc w:val="left"/>
+      <w:pPr>
+        <w:ind w:left="5040" w:hanging="360"/>
+      </w:pPr>
+      <w:rPr>
+        <w:rFonts w:ascii="Courier New" w:hAnsi="Courier New" w:cs="Courier New" w:hint="default"/>
+      </w:rPr>
+    </w:lvl>
+    <w:lvl w:ilvl="5" w:tplc="04090005" w:tentative="1">
+      <w:start w:val="1"/>
+      <w:numFmt w:val="bullet"/>
+      <w:lvlText w:val=""/>
+      <w:lvlJc w:val="left"/>
+      <w:pPr>
+        <w:ind w:left="5760" w:hanging="360"/>
+      </w:pPr>
+      <w:rPr>
+        <w:rFonts w:ascii="Wingdings" w:hAnsi="Wingdings" w:hint="default"/>
+      </w:rPr>
+    </w:lvl>
+    <w:lvl w:ilvl="6" w:tplc="04090001" w:tentative="1">
+      <w:start w:val="1"/>
+      <w:numFmt w:val="bullet"/>
+      <w:lvlText w:val=""/>
+      <w:lvlJc w:val="left"/>
+      <w:pPr>
+        <w:ind w:left="6480" w:hanging="360"/>
+      </w:pPr>
+      <w:rPr>
+        <w:rFonts w:ascii="Symbol" w:hAnsi="Symbol" w:hint="default"/>
+      </w:rPr>
+    </w:lvl>
+    <w:lvl w:ilvl="7" w:tplc="04090003" w:tentative="1">
+      <w:start w:val="1"/>
+      <w:numFmt w:val="bullet"/>
+      <w:lvlText w:val="o"/>
+      <w:lvlJc w:val="left"/>
+      <w:pPr>
+        <w:ind w:left="7200" w:hanging="360"/>
+      </w:pPr>
+      <w:rPr>
+        <w:rFonts w:ascii="Courier New" w:hAnsi="Courier New" w:cs="Courier New" w:hint="default"/>
+      </w:rPr>
+    </w:lvl>
+    <w:lvl w:ilvl="8" w:tplc="04090005" w:tentative="1">
+      <w:start w:val="1"/>
+      <w:numFmt w:val="bullet"/>
+      <w:lvlText w:val=""/>
+      <w:lvlJc w:val="left"/>
+      <w:pPr>
+        <w:ind w:left="7920" w:hanging="360"/>
+      </w:pPr>
+      <w:rPr>
+        <w:rFonts w:ascii="Wingdings" w:hAnsi="Wingdings" w:hint="default"/>
+      </w:rPr>
+    </w:lvl>
+  </w:abstractNum>
+  <w:abstractNum w:abstractNumId="8" w15:restartNumberingAfterBreak="0">
     <w:nsid w:val="1B332906"/>
     <w:multiLevelType w:val="hybridMultilevel"/>
     <w:tmpl w:val="0268A568"/>
@@ -5449,7 +6633,233 @@
       </w:rPr>
     </w:lvl>
   </w:abstractNum>
-  <w:abstractNum w:abstractNumId="7" w15:restartNumberingAfterBreak="0">
+  <w:abstractNum w:abstractNumId="9" w15:restartNumberingAfterBreak="0">
+    <w:nsid w:val="1CF52625"/>
+    <w:multiLevelType w:val="hybridMultilevel"/>
+    <w:tmpl w:val="3F5AEE66"/>
+    <w:lvl w:ilvl="0" w:tplc="0409000D">
+      <w:start w:val="1"/>
+      <w:numFmt w:val="bullet"/>
+      <w:lvlText w:val=""/>
+      <w:lvlJc w:val="left"/>
+      <w:pPr>
+        <w:ind w:left="1080" w:hanging="360"/>
+      </w:pPr>
+      <w:rPr>
+        <w:rFonts w:ascii="Wingdings" w:hAnsi="Wingdings" w:hint="default"/>
+      </w:rPr>
+    </w:lvl>
+    <w:lvl w:ilvl="1" w:tplc="04090003" w:tentative="1">
+      <w:start w:val="1"/>
+      <w:numFmt w:val="bullet"/>
+      <w:lvlText w:val="o"/>
+      <w:lvlJc w:val="left"/>
+      <w:pPr>
+        <w:ind w:left="1800" w:hanging="360"/>
+      </w:pPr>
+      <w:rPr>
+        <w:rFonts w:ascii="Courier New" w:hAnsi="Courier New" w:cs="Courier New" w:hint="default"/>
+      </w:rPr>
+    </w:lvl>
+    <w:lvl w:ilvl="2" w:tplc="04090005" w:tentative="1">
+      <w:start w:val="1"/>
+      <w:numFmt w:val="bullet"/>
+      <w:lvlText w:val=""/>
+      <w:lvlJc w:val="left"/>
+      <w:pPr>
+        <w:ind w:left="2520" w:hanging="360"/>
+      </w:pPr>
+      <w:rPr>
+        <w:rFonts w:ascii="Wingdings" w:hAnsi="Wingdings" w:hint="default"/>
+      </w:rPr>
+    </w:lvl>
+    <w:lvl w:ilvl="3" w:tplc="04090001" w:tentative="1">
+      <w:start w:val="1"/>
+      <w:numFmt w:val="bullet"/>
+      <w:lvlText w:val=""/>
+      <w:lvlJc w:val="left"/>
+      <w:pPr>
+        <w:ind w:left="3240" w:hanging="360"/>
+      </w:pPr>
+      <w:rPr>
+        <w:rFonts w:ascii="Symbol" w:hAnsi="Symbol" w:hint="default"/>
+      </w:rPr>
+    </w:lvl>
+    <w:lvl w:ilvl="4" w:tplc="04090003" w:tentative="1">
+      <w:start w:val="1"/>
+      <w:numFmt w:val="bullet"/>
+      <w:lvlText w:val="o"/>
+      <w:lvlJc w:val="left"/>
+      <w:pPr>
+        <w:ind w:left="3960" w:hanging="360"/>
+      </w:pPr>
+      <w:rPr>
+        <w:rFonts w:ascii="Courier New" w:hAnsi="Courier New" w:cs="Courier New" w:hint="default"/>
+      </w:rPr>
+    </w:lvl>
+    <w:lvl w:ilvl="5" w:tplc="04090005" w:tentative="1">
+      <w:start w:val="1"/>
+      <w:numFmt w:val="bullet"/>
+      <w:lvlText w:val=""/>
+      <w:lvlJc w:val="left"/>
+      <w:pPr>
+        <w:ind w:left="4680" w:hanging="360"/>
+      </w:pPr>
+      <w:rPr>
+        <w:rFonts w:ascii="Wingdings" w:hAnsi="Wingdings" w:hint="default"/>
+      </w:rPr>
+    </w:lvl>
+    <w:lvl w:ilvl="6" w:tplc="04090001" w:tentative="1">
+      <w:start w:val="1"/>
+      <w:numFmt w:val="bullet"/>
+      <w:lvlText w:val=""/>
+      <w:lvlJc w:val="left"/>
+      <w:pPr>
+        <w:ind w:left="5400" w:hanging="360"/>
+      </w:pPr>
+      <w:rPr>
+        <w:rFonts w:ascii="Symbol" w:hAnsi="Symbol" w:hint="default"/>
+      </w:rPr>
+    </w:lvl>
+    <w:lvl w:ilvl="7" w:tplc="04090003" w:tentative="1">
+      <w:start w:val="1"/>
+      <w:numFmt w:val="bullet"/>
+      <w:lvlText w:val="o"/>
+      <w:lvlJc w:val="left"/>
+      <w:pPr>
+        <w:ind w:left="6120" w:hanging="360"/>
+      </w:pPr>
+      <w:rPr>
+        <w:rFonts w:ascii="Courier New" w:hAnsi="Courier New" w:cs="Courier New" w:hint="default"/>
+      </w:rPr>
+    </w:lvl>
+    <w:lvl w:ilvl="8" w:tplc="04090005" w:tentative="1">
+      <w:start w:val="1"/>
+      <w:numFmt w:val="bullet"/>
+      <w:lvlText w:val=""/>
+      <w:lvlJc w:val="left"/>
+      <w:pPr>
+        <w:ind w:left="6840" w:hanging="360"/>
+      </w:pPr>
+      <w:rPr>
+        <w:rFonts w:ascii="Wingdings" w:hAnsi="Wingdings" w:hint="default"/>
+      </w:rPr>
+    </w:lvl>
+  </w:abstractNum>
+  <w:abstractNum w:abstractNumId="10" w15:restartNumberingAfterBreak="0">
+    <w:nsid w:val="2E3E2F21"/>
+    <w:multiLevelType w:val="hybridMultilevel"/>
+    <w:tmpl w:val="B63807E4"/>
+    <w:lvl w:ilvl="0" w:tplc="04090003">
+      <w:start w:val="1"/>
+      <w:numFmt w:val="bullet"/>
+      <w:lvlText w:val="o"/>
+      <w:lvlJc w:val="left"/>
+      <w:pPr>
+        <w:ind w:left="2880" w:hanging="360"/>
+      </w:pPr>
+      <w:rPr>
+        <w:rFonts w:ascii="Courier New" w:hAnsi="Courier New" w:cs="Courier New" w:hint="default"/>
+      </w:rPr>
+    </w:lvl>
+    <w:lvl w:ilvl="1" w:tplc="04090003" w:tentative="1">
+      <w:start w:val="1"/>
+      <w:numFmt w:val="bullet"/>
+      <w:lvlText w:val="o"/>
+      <w:lvlJc w:val="left"/>
+      <w:pPr>
+        <w:ind w:left="3600" w:hanging="360"/>
+      </w:pPr>
+      <w:rPr>
+        <w:rFonts w:ascii="Courier New" w:hAnsi="Courier New" w:cs="Courier New" w:hint="default"/>
+      </w:rPr>
+    </w:lvl>
+    <w:lvl w:ilvl="2" w:tplc="04090005" w:tentative="1">
+      <w:start w:val="1"/>
+      <w:numFmt w:val="bullet"/>
+      <w:lvlText w:val=""/>
+      <w:lvlJc w:val="left"/>
+      <w:pPr>
+        <w:ind w:left="4320" w:hanging="360"/>
+      </w:pPr>
+      <w:rPr>
+        <w:rFonts w:ascii="Wingdings" w:hAnsi="Wingdings" w:hint="default"/>
+      </w:rPr>
+    </w:lvl>
+    <w:lvl w:ilvl="3" w:tplc="04090001" w:tentative="1">
+      <w:start w:val="1"/>
+      <w:numFmt w:val="bullet"/>
+      <w:lvlText w:val=""/>
+      <w:lvlJc w:val="left"/>
+      <w:pPr>
+        <w:ind w:left="5040" w:hanging="360"/>
+      </w:pPr>
+      <w:rPr>
+        <w:rFonts w:ascii="Symbol" w:hAnsi="Symbol" w:hint="default"/>
+      </w:rPr>
+    </w:lvl>
+    <w:lvl w:ilvl="4" w:tplc="04090003" w:tentative="1">
+      <w:start w:val="1"/>
+      <w:numFmt w:val="bullet"/>
+      <w:lvlText w:val="o"/>
+      <w:lvlJc w:val="left"/>
+      <w:pPr>
+        <w:ind w:left="5760" w:hanging="360"/>
+      </w:pPr>
+      <w:rPr>
+        <w:rFonts w:ascii="Courier New" w:hAnsi="Courier New" w:cs="Courier New" w:hint="default"/>
+      </w:rPr>
+    </w:lvl>
+    <w:lvl w:ilvl="5" w:tplc="04090005" w:tentative="1">
+      <w:start w:val="1"/>
+      <w:numFmt w:val="bullet"/>
+      <w:lvlText w:val=""/>
+      <w:lvlJc w:val="left"/>
+      <w:pPr>
+        <w:ind w:left="6480" w:hanging="360"/>
+      </w:pPr>
+      <w:rPr>
+        <w:rFonts w:ascii="Wingdings" w:hAnsi="Wingdings" w:hint="default"/>
+      </w:rPr>
+    </w:lvl>
+    <w:lvl w:ilvl="6" w:tplc="04090001" w:tentative="1">
+      <w:start w:val="1"/>
+      <w:numFmt w:val="bullet"/>
+      <w:lvlText w:val=""/>
+      <w:lvlJc w:val="left"/>
+      <w:pPr>
+        <w:ind w:left="7200" w:hanging="360"/>
+      </w:pPr>
+      <w:rPr>
+        <w:rFonts w:ascii="Symbol" w:hAnsi="Symbol" w:hint="default"/>
+      </w:rPr>
+    </w:lvl>
+    <w:lvl w:ilvl="7" w:tplc="04090003" w:tentative="1">
+      <w:start w:val="1"/>
+      <w:numFmt w:val="bullet"/>
+      <w:lvlText w:val="o"/>
+      <w:lvlJc w:val="left"/>
+      <w:pPr>
+        <w:ind w:left="7920" w:hanging="360"/>
+      </w:pPr>
+      <w:rPr>
+        <w:rFonts w:ascii="Courier New" w:hAnsi="Courier New" w:cs="Courier New" w:hint="default"/>
+      </w:rPr>
+    </w:lvl>
+    <w:lvl w:ilvl="8" w:tplc="04090005" w:tentative="1">
+      <w:start w:val="1"/>
+      <w:numFmt w:val="bullet"/>
+      <w:lvlText w:val=""/>
+      <w:lvlJc w:val="left"/>
+      <w:pPr>
+        <w:ind w:left="8640" w:hanging="360"/>
+      </w:pPr>
+      <w:rPr>
+        <w:rFonts w:ascii="Wingdings" w:hAnsi="Wingdings" w:hint="default"/>
+      </w:rPr>
+    </w:lvl>
+  </w:abstractNum>
+  <w:abstractNum w:abstractNumId="11" w15:restartNumberingAfterBreak="0">
     <w:nsid w:val="3B114690"/>
     <w:multiLevelType w:val="hybridMultilevel"/>
     <w:tmpl w:val="A5924128"/>
@@ -5562,10 +6972,10 @@
       </w:rPr>
     </w:lvl>
   </w:abstractNum>
-  <w:abstractNum w:abstractNumId="8" w15:restartNumberingAfterBreak="0">
+  <w:abstractNum w:abstractNumId="12" w15:restartNumberingAfterBreak="0">
     <w:nsid w:val="3D312F0A"/>
     <w:multiLevelType w:val="hybridMultilevel"/>
-    <w:tmpl w:val="77ECFF46"/>
+    <w:tmpl w:val="E66C6DA6"/>
     <w:lvl w:ilvl="0" w:tplc="04090001">
       <w:start w:val="1"/>
       <w:numFmt w:val="bullet"/>
@@ -5675,7 +7085,347 @@
       </w:rPr>
     </w:lvl>
   </w:abstractNum>
-  <w:abstractNum w:abstractNumId="9" w15:restartNumberingAfterBreak="0">
+  <w:abstractNum w:abstractNumId="13" w15:restartNumberingAfterBreak="0">
+    <w:nsid w:val="4F442E4B"/>
+    <w:multiLevelType w:val="hybridMultilevel"/>
+    <w:tmpl w:val="7BFAA6A0"/>
+    <w:lvl w:ilvl="0" w:tplc="04090005">
+      <w:start w:val="1"/>
+      <w:numFmt w:val="bullet"/>
+      <w:lvlText w:val=""/>
+      <w:lvlJc w:val="left"/>
+      <w:pPr>
+        <w:ind w:left="1440" w:hanging="360"/>
+      </w:pPr>
+      <w:rPr>
+        <w:rFonts w:ascii="Wingdings" w:hAnsi="Wingdings" w:hint="default"/>
+      </w:rPr>
+    </w:lvl>
+    <w:lvl w:ilvl="1" w:tplc="04090003" w:tentative="1">
+      <w:start w:val="1"/>
+      <w:numFmt w:val="bullet"/>
+      <w:lvlText w:val="o"/>
+      <w:lvlJc w:val="left"/>
+      <w:pPr>
+        <w:ind w:left="2160" w:hanging="360"/>
+      </w:pPr>
+      <w:rPr>
+        <w:rFonts w:ascii="Courier New" w:hAnsi="Courier New" w:cs="Courier New" w:hint="default"/>
+      </w:rPr>
+    </w:lvl>
+    <w:lvl w:ilvl="2" w:tplc="04090005" w:tentative="1">
+      <w:start w:val="1"/>
+      <w:numFmt w:val="bullet"/>
+      <w:lvlText w:val=""/>
+      <w:lvlJc w:val="left"/>
+      <w:pPr>
+        <w:ind w:left="2880" w:hanging="360"/>
+      </w:pPr>
+      <w:rPr>
+        <w:rFonts w:ascii="Wingdings" w:hAnsi="Wingdings" w:hint="default"/>
+      </w:rPr>
+    </w:lvl>
+    <w:lvl w:ilvl="3" w:tplc="04090001" w:tentative="1">
+      <w:start w:val="1"/>
+      <w:numFmt w:val="bullet"/>
+      <w:lvlText w:val=""/>
+      <w:lvlJc w:val="left"/>
+      <w:pPr>
+        <w:ind w:left="3600" w:hanging="360"/>
+      </w:pPr>
+      <w:rPr>
+        <w:rFonts w:ascii="Symbol" w:hAnsi="Symbol" w:hint="default"/>
+      </w:rPr>
+    </w:lvl>
+    <w:lvl w:ilvl="4" w:tplc="04090003" w:tentative="1">
+      <w:start w:val="1"/>
+      <w:numFmt w:val="bullet"/>
+      <w:lvlText w:val="o"/>
+      <w:lvlJc w:val="left"/>
+      <w:pPr>
+        <w:ind w:left="4320" w:hanging="360"/>
+      </w:pPr>
+      <w:rPr>
+        <w:rFonts w:ascii="Courier New" w:hAnsi="Courier New" w:cs="Courier New" w:hint="default"/>
+      </w:rPr>
+    </w:lvl>
+    <w:lvl w:ilvl="5" w:tplc="04090005" w:tentative="1">
+      <w:start w:val="1"/>
+      <w:numFmt w:val="bullet"/>
+      <w:lvlText w:val=""/>
+      <w:lvlJc w:val="left"/>
+      <w:pPr>
+        <w:ind w:left="5040" w:hanging="360"/>
+      </w:pPr>
+      <w:rPr>
+        <w:rFonts w:ascii="Wingdings" w:hAnsi="Wingdings" w:hint="default"/>
+      </w:rPr>
+    </w:lvl>
+    <w:lvl w:ilvl="6" w:tplc="04090001" w:tentative="1">
+      <w:start w:val="1"/>
+      <w:numFmt w:val="bullet"/>
+      <w:lvlText w:val=""/>
+      <w:lvlJc w:val="left"/>
+      <w:pPr>
+        <w:ind w:left="5760" w:hanging="360"/>
+      </w:pPr>
+      <w:rPr>
+        <w:rFonts w:ascii="Symbol" w:hAnsi="Symbol" w:hint="default"/>
+      </w:rPr>
+    </w:lvl>
+    <w:lvl w:ilvl="7" w:tplc="04090003" w:tentative="1">
+      <w:start w:val="1"/>
+      <w:numFmt w:val="bullet"/>
+      <w:lvlText w:val="o"/>
+      <w:lvlJc w:val="left"/>
+      <w:pPr>
+        <w:ind w:left="6480" w:hanging="360"/>
+      </w:pPr>
+      <w:rPr>
+        <w:rFonts w:ascii="Courier New" w:hAnsi="Courier New" w:cs="Courier New" w:hint="default"/>
+      </w:rPr>
+    </w:lvl>
+    <w:lvl w:ilvl="8" w:tplc="04090005" w:tentative="1">
+      <w:start w:val="1"/>
+      <w:numFmt w:val="bullet"/>
+      <w:lvlText w:val=""/>
+      <w:lvlJc w:val="left"/>
+      <w:pPr>
+        <w:ind w:left="7200" w:hanging="360"/>
+      </w:pPr>
+      <w:rPr>
+        <w:rFonts w:ascii="Wingdings" w:hAnsi="Wingdings" w:hint="default"/>
+      </w:rPr>
+    </w:lvl>
+  </w:abstractNum>
+  <w:abstractNum w:abstractNumId="14" w15:restartNumberingAfterBreak="0">
+    <w:nsid w:val="546741C3"/>
+    <w:multiLevelType w:val="hybridMultilevel"/>
+    <w:tmpl w:val="0ACC7EF8"/>
+    <w:lvl w:ilvl="0" w:tplc="04090007">
+      <w:start w:val="1"/>
+      <w:numFmt w:val="bullet"/>
+      <w:lvlText w:val=""/>
+      <w:lvlPicBulletId w:val="0"/>
+      <w:lvlJc w:val="left"/>
+      <w:pPr>
+        <w:ind w:left="1800" w:hanging="360"/>
+      </w:pPr>
+      <w:rPr>
+        <w:rFonts w:ascii="Symbol" w:hAnsi="Symbol" w:hint="default"/>
+      </w:rPr>
+    </w:lvl>
+    <w:lvl w:ilvl="1" w:tplc="04090003" w:tentative="1">
+      <w:start w:val="1"/>
+      <w:numFmt w:val="bullet"/>
+      <w:lvlText w:val="o"/>
+      <w:lvlJc w:val="left"/>
+      <w:pPr>
+        <w:ind w:left="2520" w:hanging="360"/>
+      </w:pPr>
+      <w:rPr>
+        <w:rFonts w:ascii="Courier New" w:hAnsi="Courier New" w:cs="Courier New" w:hint="default"/>
+      </w:rPr>
+    </w:lvl>
+    <w:lvl w:ilvl="2" w:tplc="04090005" w:tentative="1">
+      <w:start w:val="1"/>
+      <w:numFmt w:val="bullet"/>
+      <w:lvlText w:val=""/>
+      <w:lvlJc w:val="left"/>
+      <w:pPr>
+        <w:ind w:left="3240" w:hanging="360"/>
+      </w:pPr>
+      <w:rPr>
+        <w:rFonts w:ascii="Wingdings" w:hAnsi="Wingdings" w:hint="default"/>
+      </w:rPr>
+    </w:lvl>
+    <w:lvl w:ilvl="3" w:tplc="04090001" w:tentative="1">
+      <w:start w:val="1"/>
+      <w:numFmt w:val="bullet"/>
+      <w:lvlText w:val=""/>
+      <w:lvlJc w:val="left"/>
+      <w:pPr>
+        <w:ind w:left="3960" w:hanging="360"/>
+      </w:pPr>
+      <w:rPr>
+        <w:rFonts w:ascii="Symbol" w:hAnsi="Symbol" w:hint="default"/>
+      </w:rPr>
+    </w:lvl>
+    <w:lvl w:ilvl="4" w:tplc="04090003" w:tentative="1">
+      <w:start w:val="1"/>
+      <w:numFmt w:val="bullet"/>
+      <w:lvlText w:val="o"/>
+      <w:lvlJc w:val="left"/>
+      <w:pPr>
+        <w:ind w:left="4680" w:hanging="360"/>
+      </w:pPr>
+      <w:rPr>
+        <w:rFonts w:ascii="Courier New" w:hAnsi="Courier New" w:cs="Courier New" w:hint="default"/>
+      </w:rPr>
+    </w:lvl>
+    <w:lvl w:ilvl="5" w:tplc="04090005" w:tentative="1">
+      <w:start w:val="1"/>
+      <w:numFmt w:val="bullet"/>
+      <w:lvlText w:val=""/>
+      <w:lvlJc w:val="left"/>
+      <w:pPr>
+        <w:ind w:left="5400" w:hanging="360"/>
+      </w:pPr>
+      <w:rPr>
+        <w:rFonts w:ascii="Wingdings" w:hAnsi="Wingdings" w:hint="default"/>
+      </w:rPr>
+    </w:lvl>
+    <w:lvl w:ilvl="6" w:tplc="04090001" w:tentative="1">
+      <w:start w:val="1"/>
+      <w:numFmt w:val="bullet"/>
+      <w:lvlText w:val=""/>
+      <w:lvlJc w:val="left"/>
+      <w:pPr>
+        <w:ind w:left="6120" w:hanging="360"/>
+      </w:pPr>
+      <w:rPr>
+        <w:rFonts w:ascii="Symbol" w:hAnsi="Symbol" w:hint="default"/>
+      </w:rPr>
+    </w:lvl>
+    <w:lvl w:ilvl="7" w:tplc="04090003" w:tentative="1">
+      <w:start w:val="1"/>
+      <w:numFmt w:val="bullet"/>
+      <w:lvlText w:val="o"/>
+      <w:lvlJc w:val="left"/>
+      <w:pPr>
+        <w:ind w:left="6840" w:hanging="360"/>
+      </w:pPr>
+      <w:rPr>
+        <w:rFonts w:ascii="Courier New" w:hAnsi="Courier New" w:cs="Courier New" w:hint="default"/>
+      </w:rPr>
+    </w:lvl>
+    <w:lvl w:ilvl="8" w:tplc="04090005" w:tentative="1">
+      <w:start w:val="1"/>
+      <w:numFmt w:val="bullet"/>
+      <w:lvlText w:val=""/>
+      <w:lvlJc w:val="left"/>
+      <w:pPr>
+        <w:ind w:left="7560" w:hanging="360"/>
+      </w:pPr>
+      <w:rPr>
+        <w:rFonts w:ascii="Wingdings" w:hAnsi="Wingdings" w:hint="default"/>
+      </w:rPr>
+    </w:lvl>
+  </w:abstractNum>
+  <w:abstractNum w:abstractNumId="15" w15:restartNumberingAfterBreak="0">
+    <w:nsid w:val="58835EA1"/>
+    <w:multiLevelType w:val="hybridMultilevel"/>
+    <w:tmpl w:val="B1CC8476"/>
+    <w:lvl w:ilvl="0" w:tplc="04090003">
+      <w:start w:val="1"/>
+      <w:numFmt w:val="bullet"/>
+      <w:lvlText w:val="o"/>
+      <w:lvlJc w:val="left"/>
+      <w:pPr>
+        <w:ind w:left="2160" w:hanging="360"/>
+      </w:pPr>
+      <w:rPr>
+        <w:rFonts w:ascii="Courier New" w:hAnsi="Courier New" w:cs="Courier New" w:hint="default"/>
+      </w:rPr>
+    </w:lvl>
+    <w:lvl w:ilvl="1" w:tplc="04090003" w:tentative="1">
+      <w:start w:val="1"/>
+      <w:numFmt w:val="bullet"/>
+      <w:lvlText w:val="o"/>
+      <w:lvlJc w:val="left"/>
+      <w:pPr>
+        <w:ind w:left="2880" w:hanging="360"/>
+      </w:pPr>
+      <w:rPr>
+        <w:rFonts w:ascii="Courier New" w:hAnsi="Courier New" w:cs="Courier New" w:hint="default"/>
+      </w:rPr>
+    </w:lvl>
+    <w:lvl w:ilvl="2" w:tplc="04090005" w:tentative="1">
+      <w:start w:val="1"/>
+      <w:numFmt w:val="bullet"/>
+      <w:lvlText w:val=""/>
+      <w:lvlJc w:val="left"/>
+      <w:pPr>
+        <w:ind w:left="3600" w:hanging="360"/>
+      </w:pPr>
+      <w:rPr>
+        <w:rFonts w:ascii="Wingdings" w:hAnsi="Wingdings" w:hint="default"/>
+      </w:rPr>
+    </w:lvl>
+    <w:lvl w:ilvl="3" w:tplc="04090001" w:tentative="1">
+      <w:start w:val="1"/>
+      <w:numFmt w:val="bullet"/>
+      <w:lvlText w:val=""/>
+      <w:lvlJc w:val="left"/>
+      <w:pPr>
+        <w:ind w:left="4320" w:hanging="360"/>
+      </w:pPr>
+      <w:rPr>
+        <w:rFonts w:ascii="Symbol" w:hAnsi="Symbol" w:hint="default"/>
+      </w:rPr>
+    </w:lvl>
+    <w:lvl w:ilvl="4" w:tplc="04090003" w:tentative="1">
+      <w:start w:val="1"/>
+      <w:numFmt w:val="bullet"/>
+      <w:lvlText w:val="o"/>
+      <w:lvlJc w:val="left"/>
+      <w:pPr>
+        <w:ind w:left="5040" w:hanging="360"/>
+      </w:pPr>
+      <w:rPr>
+        <w:rFonts w:ascii="Courier New" w:hAnsi="Courier New" w:cs="Courier New" w:hint="default"/>
+      </w:rPr>
+    </w:lvl>
+    <w:lvl w:ilvl="5" w:tplc="04090005" w:tentative="1">
+      <w:start w:val="1"/>
+      <w:numFmt w:val="bullet"/>
+      <w:lvlText w:val=""/>
+      <w:lvlJc w:val="left"/>
+      <w:pPr>
+        <w:ind w:left="5760" w:hanging="360"/>
+      </w:pPr>
+      <w:rPr>
+        <w:rFonts w:ascii="Wingdings" w:hAnsi="Wingdings" w:hint="default"/>
+      </w:rPr>
+    </w:lvl>
+    <w:lvl w:ilvl="6" w:tplc="04090001" w:tentative="1">
+      <w:start w:val="1"/>
+      <w:numFmt w:val="bullet"/>
+      <w:lvlText w:val=""/>
+      <w:lvlJc w:val="left"/>
+      <w:pPr>
+        <w:ind w:left="6480" w:hanging="360"/>
+      </w:pPr>
+      <w:rPr>
+        <w:rFonts w:ascii="Symbol" w:hAnsi="Symbol" w:hint="default"/>
+      </w:rPr>
+    </w:lvl>
+    <w:lvl w:ilvl="7" w:tplc="04090003" w:tentative="1">
+      <w:start w:val="1"/>
+      <w:numFmt w:val="bullet"/>
+      <w:lvlText w:val="o"/>
+      <w:lvlJc w:val="left"/>
+      <w:pPr>
+        <w:ind w:left="7200" w:hanging="360"/>
+      </w:pPr>
+      <w:rPr>
+        <w:rFonts w:ascii="Courier New" w:hAnsi="Courier New" w:cs="Courier New" w:hint="default"/>
+      </w:rPr>
+    </w:lvl>
+    <w:lvl w:ilvl="8" w:tplc="04090005" w:tentative="1">
+      <w:start w:val="1"/>
+      <w:numFmt w:val="bullet"/>
+      <w:lvlText w:val=""/>
+      <w:lvlJc w:val="left"/>
+      <w:pPr>
+        <w:ind w:left="7920" w:hanging="360"/>
+      </w:pPr>
+      <w:rPr>
+        <w:rFonts w:ascii="Wingdings" w:hAnsi="Wingdings" w:hint="default"/>
+      </w:rPr>
+    </w:lvl>
+  </w:abstractNum>
+  <w:abstractNum w:abstractNumId="16" w15:restartNumberingAfterBreak="0">
     <w:nsid w:val="5ECD395F"/>
     <w:multiLevelType w:val="hybridMultilevel"/>
     <w:tmpl w:val="6DA6DAFA"/>
@@ -5788,7 +7538,7 @@
       </w:rPr>
     </w:lvl>
   </w:abstractNum>
-  <w:abstractNum w:abstractNumId="10" w15:restartNumberingAfterBreak="0">
+  <w:abstractNum w:abstractNumId="17" w15:restartNumberingAfterBreak="0">
     <w:nsid w:val="661624AE"/>
     <w:multiLevelType w:val="hybridMultilevel"/>
     <w:tmpl w:val="DB46ADCE"/>
@@ -5901,7 +7651,7 @@
       </w:rPr>
     </w:lvl>
   </w:abstractNum>
-  <w:abstractNum w:abstractNumId="11" w15:restartNumberingAfterBreak="0">
+  <w:abstractNum w:abstractNumId="18" w15:restartNumberingAfterBreak="0">
     <w:nsid w:val="69227F33"/>
     <w:multiLevelType w:val="hybridMultilevel"/>
     <w:tmpl w:val="3DB470B4"/>
@@ -6014,7 +7764,7 @@
       </w:rPr>
     </w:lvl>
   </w:abstractNum>
-  <w:abstractNum w:abstractNumId="12" w15:restartNumberingAfterBreak="0">
+  <w:abstractNum w:abstractNumId="19" w15:restartNumberingAfterBreak="0">
     <w:nsid w:val="6FA26A0E"/>
     <w:multiLevelType w:val="hybridMultilevel"/>
     <w:tmpl w:val="D988E26A"/>
@@ -6127,7 +7877,7 @@
       </w:rPr>
     </w:lvl>
   </w:abstractNum>
-  <w:abstractNum w:abstractNumId="13" w15:restartNumberingAfterBreak="0">
+  <w:abstractNum w:abstractNumId="20" w15:restartNumberingAfterBreak="0">
     <w:nsid w:val="77E01835"/>
     <w:multiLevelType w:val="hybridMultilevel"/>
     <w:tmpl w:val="99DC1902"/>
@@ -6240,47 +7990,184 @@
       </w:rPr>
     </w:lvl>
   </w:abstractNum>
+  <w:abstractNum w:abstractNumId="21" w15:restartNumberingAfterBreak="0">
+    <w:nsid w:val="79044FB4"/>
+    <w:multiLevelType w:val="hybridMultilevel"/>
+    <w:tmpl w:val="E2BE5690"/>
+    <w:lvl w:ilvl="0" w:tplc="04090001">
+      <w:start w:val="1"/>
+      <w:numFmt w:val="bullet"/>
+      <w:lvlText w:val=""/>
+      <w:lvlJc w:val="left"/>
+      <w:pPr>
+        <w:ind w:left="2160" w:hanging="360"/>
+      </w:pPr>
+      <w:rPr>
+        <w:rFonts w:ascii="Symbol" w:hAnsi="Symbol" w:hint="default"/>
+      </w:rPr>
+    </w:lvl>
+    <w:lvl w:ilvl="1" w:tplc="04090003" w:tentative="1">
+      <w:start w:val="1"/>
+      <w:numFmt w:val="bullet"/>
+      <w:lvlText w:val="o"/>
+      <w:lvlJc w:val="left"/>
+      <w:pPr>
+        <w:ind w:left="2880" w:hanging="360"/>
+      </w:pPr>
+      <w:rPr>
+        <w:rFonts w:ascii="Courier New" w:hAnsi="Courier New" w:cs="Courier New" w:hint="default"/>
+      </w:rPr>
+    </w:lvl>
+    <w:lvl w:ilvl="2" w:tplc="04090005" w:tentative="1">
+      <w:start w:val="1"/>
+      <w:numFmt w:val="bullet"/>
+      <w:lvlText w:val=""/>
+      <w:lvlJc w:val="left"/>
+      <w:pPr>
+        <w:ind w:left="3600" w:hanging="360"/>
+      </w:pPr>
+      <w:rPr>
+        <w:rFonts w:ascii="Wingdings" w:hAnsi="Wingdings" w:hint="default"/>
+      </w:rPr>
+    </w:lvl>
+    <w:lvl w:ilvl="3" w:tplc="04090001" w:tentative="1">
+      <w:start w:val="1"/>
+      <w:numFmt w:val="bullet"/>
+      <w:lvlText w:val=""/>
+      <w:lvlJc w:val="left"/>
+      <w:pPr>
+        <w:ind w:left="4320" w:hanging="360"/>
+      </w:pPr>
+      <w:rPr>
+        <w:rFonts w:ascii="Symbol" w:hAnsi="Symbol" w:hint="default"/>
+      </w:rPr>
+    </w:lvl>
+    <w:lvl w:ilvl="4" w:tplc="04090003" w:tentative="1">
+      <w:start w:val="1"/>
+      <w:numFmt w:val="bullet"/>
+      <w:lvlText w:val="o"/>
+      <w:lvlJc w:val="left"/>
+      <w:pPr>
+        <w:ind w:left="5040" w:hanging="360"/>
+      </w:pPr>
+      <w:rPr>
+        <w:rFonts w:ascii="Courier New" w:hAnsi="Courier New" w:cs="Courier New" w:hint="default"/>
+      </w:rPr>
+    </w:lvl>
+    <w:lvl w:ilvl="5" w:tplc="04090005" w:tentative="1">
+      <w:start w:val="1"/>
+      <w:numFmt w:val="bullet"/>
+      <w:lvlText w:val=""/>
+      <w:lvlJc w:val="left"/>
+      <w:pPr>
+        <w:ind w:left="5760" w:hanging="360"/>
+      </w:pPr>
+      <w:rPr>
+        <w:rFonts w:ascii="Wingdings" w:hAnsi="Wingdings" w:hint="default"/>
+      </w:rPr>
+    </w:lvl>
+    <w:lvl w:ilvl="6" w:tplc="04090001" w:tentative="1">
+      <w:start w:val="1"/>
+      <w:numFmt w:val="bullet"/>
+      <w:lvlText w:val=""/>
+      <w:lvlJc w:val="left"/>
+      <w:pPr>
+        <w:ind w:left="6480" w:hanging="360"/>
+      </w:pPr>
+      <w:rPr>
+        <w:rFonts w:ascii="Symbol" w:hAnsi="Symbol" w:hint="default"/>
+      </w:rPr>
+    </w:lvl>
+    <w:lvl w:ilvl="7" w:tplc="04090003" w:tentative="1">
+      <w:start w:val="1"/>
+      <w:numFmt w:val="bullet"/>
+      <w:lvlText w:val="o"/>
+      <w:lvlJc w:val="left"/>
+      <w:pPr>
+        <w:ind w:left="7200" w:hanging="360"/>
+      </w:pPr>
+      <w:rPr>
+        <w:rFonts w:ascii="Courier New" w:hAnsi="Courier New" w:cs="Courier New" w:hint="default"/>
+      </w:rPr>
+    </w:lvl>
+    <w:lvl w:ilvl="8" w:tplc="04090005" w:tentative="1">
+      <w:start w:val="1"/>
+      <w:numFmt w:val="bullet"/>
+      <w:lvlText w:val=""/>
+      <w:lvlJc w:val="left"/>
+      <w:pPr>
+        <w:ind w:left="7920" w:hanging="360"/>
+      </w:pPr>
+      <w:rPr>
+        <w:rFonts w:ascii="Wingdings" w:hAnsi="Wingdings" w:hint="default"/>
+      </w:rPr>
+    </w:lvl>
+  </w:abstractNum>
   <w:num w:numId="1">
-    <w:abstractNumId w:val="5"/>
+    <w:abstractNumId w:val="6"/>
   </w:num>
   <w:num w:numId="2">
-    <w:abstractNumId w:val="2"/>
+    <w:abstractNumId w:val="3"/>
   </w:num>
   <w:num w:numId="3">
     <w:abstractNumId w:val="0"/>
   </w:num>
   <w:num w:numId="4">
+    <w:abstractNumId w:val="20"/>
+  </w:num>
+  <w:num w:numId="5">
+    <w:abstractNumId w:val="11"/>
+  </w:num>
+  <w:num w:numId="6">
+    <w:abstractNumId w:val="5"/>
+  </w:num>
+  <w:num w:numId="7">
+    <w:abstractNumId w:val="4"/>
+  </w:num>
+  <w:num w:numId="8">
+    <w:abstractNumId w:val="19"/>
+  </w:num>
+  <w:num w:numId="9">
+    <w:abstractNumId w:val="16"/>
+  </w:num>
+  <w:num w:numId="10">
+    <w:abstractNumId w:val="17"/>
+  </w:num>
+  <w:num w:numId="11">
+    <w:abstractNumId w:val="2"/>
+  </w:num>
+  <w:num w:numId="12">
+    <w:abstractNumId w:val="8"/>
+  </w:num>
+  <w:num w:numId="13">
+    <w:abstractNumId w:val="18"/>
+  </w:num>
+  <w:num w:numId="14">
+    <w:abstractNumId w:val="12"/>
+  </w:num>
+  <w:num w:numId="15">
+    <w:abstractNumId w:val="1"/>
+  </w:num>
+  <w:num w:numId="16">
+    <w:abstractNumId w:val="21"/>
+  </w:num>
+  <w:num w:numId="17">
+    <w:abstractNumId w:val="9"/>
+  </w:num>
+  <w:num w:numId="18">
+    <w:abstractNumId w:val="14"/>
+  </w:num>
+  <w:num w:numId="19">
     <w:abstractNumId w:val="13"/>
   </w:num>
-  <w:num w:numId="5">
-    <w:abstractNumId w:val="7"/>
-  </w:num>
-  <w:num w:numId="6">
-    <w:abstractNumId w:val="4"/>
-  </w:num>
-  <w:num w:numId="7">
-    <w:abstractNumId w:val="3"/>
-  </w:num>
-  <w:num w:numId="8">
-    <w:abstractNumId w:val="12"/>
-  </w:num>
-  <w:num w:numId="9">
-    <w:abstractNumId w:val="9"/>
-  </w:num>
-  <w:num w:numId="10">
+  <w:num w:numId="20">
     <w:abstractNumId w:val="10"/>
   </w:num>
-  <w:num w:numId="11">
-    <w:abstractNumId w:val="1"/>
+  <w:num w:numId="21">
+    <w:abstractNumId w:val="15"/>
   </w:num>
-  <w:num w:numId="12">
-    <w:abstractNumId w:val="6"/>
-  </w:num>
-  <w:num w:numId="13">
-    <w:abstractNumId w:val="11"/>
-  </w:num>
-  <w:num w:numId="14">
-    <w:abstractNumId w:val="8"/>
+  <w:num w:numId="22">
+    <w:abstractNumId w:val="7"/>
   </w:num>
 </w:numbering>
 </file>
@@ -6798,6 +8685,15 @@
       <w:szCs w:val="24"/>
     </w:rPr>
   </w:style>
+  <w:style w:type="paragraph" w:styleId="NoSpacing">
+    <w:name w:val="No Spacing"/>
+    <w:uiPriority w:val="1"/>
+    <w:qFormat/>
+    <w:rsid w:val="00C24F26"/>
+    <w:pPr>
+      <w:spacing w:after="0" w:line="240" w:lineRule="auto"/>
+    </w:pPr>
+  </w:style>
 </w:styles>
 </file>
 
@@ -7060,4 +8956,16 @@
     </a:ext>
   </a:extLst>
 </a:theme>
+</file>
+
+<file path=customXml/item1.xml><?xml version="1.0" encoding="utf-8"?>
+<b:Sources xmlns:b="http://schemas.openxmlformats.org/officeDocument/2006/bibliography" xmlns="http://schemas.openxmlformats.org/officeDocument/2006/bibliography" SelectedStyle="\APASixthEditionOfficeOnline.xsl" StyleName="APA" Version="6"/>
+</file>
+
+<file path=customXml/itemProps1.xml><?xml version="1.0" encoding="utf-8"?>
+<ds:datastoreItem xmlns:ds="http://schemas.openxmlformats.org/officeDocument/2006/customXml" ds:itemID="{FDA4BB87-1578-4B19-A6C1-FDF81C6DCCAC}">
+  <ds:schemaRefs>
+    <ds:schemaRef ds:uri="http://schemas.openxmlformats.org/officeDocument/2006/bibliography"/>
+  </ds:schemaRefs>
+</ds:datastoreItem>
 </file>
</xml_diff>